<commit_message>
Add project name to doc file
</commit_message>
<xml_diff>
--- a/docx/pfc_document_abnt.docx
+++ b/docx/pfc_document_abnt.docx
@@ -7,53 +7,71 @@
         <w:ind w:firstLine="0"/>
         <w:jc w:val="center"/>
         <w:rPr>
-          <w:b/>
-          <w:bCs/>
+          <w:b w:val="1"/>
+          <w:bCs w:val="1"/>
+        </w:rPr>
+      </w:pPr>
+      <w:r>
+        <w:rPr>
+          <w:b w:val="1"/>
+          <w:bCs w:val="1"/>
           <w:sz w:val="32"/>
           <w:szCs w:val="32"/>
         </w:rPr>
-      </w:pPr>
-      <w:r>
-        <w:rPr>
-          <w:b/>
-          <w:bCs/>
-          <w:sz w:val="32"/>
-          <w:szCs w:val="32"/>
-        </w:rPr>
         <w:t>UNIVERSIDADE MOGI DAS CRUZES</w:t>
       </w:r>
     </w:p>
     <w:p>
       <w:pPr>
+        <w:ind w:firstLine="0"/>
         <w:jc w:val="center"/>
         <w:rPr>
-          <w:b/>
-          <w:bCs/>
-          <w:szCs w:val="24"/>
+          <w:b w:val="1"/>
+          <w:bCs w:val="1"/>
         </w:rPr>
       </w:pPr>
       <w:r>
         <w:rPr>
-          <w:b/>
-          <w:bCs/>
+          <w:b w:val="1"/>
+          <w:bCs w:val="1"/>
+        </w:rPr>
+        <w:t xml:space="preserve">11212400583 - </w:t>
+      </w:r>
+      <w:r>
+        <w:rPr>
+          <w:b w:val="1"/>
+          <w:bCs w:val="1"/>
         </w:rPr>
         <w:t>James Richard dos Anjos de Almeida</w:t>
       </w:r>
     </w:p>
     <w:p>
       <w:pPr>
+        <w:ind w:firstLine="0"/>
         <w:jc w:val="center"/>
         <w:rPr>
-          <w:b/>
-          <w:bCs/>
-          <w:szCs w:val="24"/>
+          <w:b w:val="1"/>
+          <w:bCs w:val="1"/>
         </w:rPr>
       </w:pPr>
       <w:r>
         <w:rPr>
-          <w:b/>
-          <w:bCs/>
-          <w:szCs w:val="24"/>
+          <w:b w:val="1"/>
+          <w:bCs w:val="1"/>
+        </w:rPr>
+        <w:t>11212300394 -</w:t>
+      </w:r>
+      <w:r>
+        <w:rPr>
+          <w:b w:val="1"/>
+          <w:bCs w:val="1"/>
+        </w:rPr>
+        <w:t xml:space="preserve"> </w:t>
+      </w:r>
+      <w:r>
+        <w:rPr>
+          <w:b w:val="1"/>
+          <w:bCs w:val="1"/>
         </w:rPr>
         <w:t>Lucas Vieira de Moraes Pedroso</w:t>
       </w:r>
@@ -151,20 +169,54 @@
     </w:p>
     <w:p>
       <w:pPr>
-        <w:ind w:firstLine="285"/>
+        <w:pStyle w:val="Normal"/>
+        <w:bidi w:val="0"/>
+        <w:spacing w:before="0" w:beforeAutospacing="off" w:after="0" w:afterAutospacing="off" w:line="360" w:lineRule="auto"/>
+        <w:ind w:left="0" w:right="0" w:firstLine="285"/>
         <w:jc w:val="center"/>
         <w:rPr>
-          <w:u w:val="single"/>
+          <w:rFonts w:ascii="Arial" w:hAnsi="Arial" w:eastAsia="Calibri" w:cs=""/>
+          <w:b w:val="1"/>
+          <w:bCs w:val="1"/>
+          <w:color w:val="000000" w:themeColor="text1" w:themeTint="FF" w:themeShade="FF"/>
+          <w:sz w:val="24"/>
+          <w:szCs w:val="24"/>
         </w:rPr>
       </w:pPr>
       <w:r>
         <w:rPr>
-          <w:b/>
-          <w:bCs/>
+          <w:b w:val="1"/>
+          <w:bCs w:val="1"/>
           <w:sz w:val="32"/>
           <w:szCs w:val="32"/>
         </w:rPr>
-        <w:t>SISTEMA XPTO</w:t>
+        <w:t>SISTEMA PARA BUSCA DE BARES E EVENTOS</w:t>
+      </w:r>
+    </w:p>
+    <w:p>
+      <w:pPr>
+        <w:pStyle w:val="Normal"/>
+        <w:bidi w:val="0"/>
+        <w:spacing w:before="0" w:beforeAutospacing="off" w:after="0" w:afterAutospacing="off" w:line="360" w:lineRule="auto"/>
+        <w:ind w:left="0" w:right="0" w:firstLine="285"/>
+        <w:jc w:val="center"/>
+        <w:rPr>
+          <w:rFonts w:ascii="Arial" w:hAnsi="Arial" w:eastAsia="Calibri" w:cs=""/>
+          <w:b w:val="1"/>
+          <w:bCs w:val="1"/>
+          <w:color w:val="000000" w:themeColor="text1" w:themeTint="FF" w:themeShade="FF"/>
+          <w:sz w:val="24"/>
+          <w:szCs w:val="24"/>
+        </w:rPr>
+      </w:pPr>
+      <w:r>
+        <w:rPr>
+          <w:b w:val="1"/>
+          <w:bCs w:val="1"/>
+          <w:sz w:val="32"/>
+          <w:szCs w:val="32"/>
+        </w:rPr>
+        <w:t>COLA AQUI</w:t>
       </w:r>
     </w:p>
     <w:p>
@@ -344,7 +396,7 @@
           <w:szCs w:val="32"/>
         </w:rPr>
       </w:pPr>
-      <w:bookmarkStart w:id="0" w:name="_ug6o5zo9ti33" w:colFirst="0" w:colLast="0"/>
+      <w:bookmarkStart w:name="_ug6o5zo9ti33" w:colFirst="0" w:colLast="0" w:id="0"/>
       <w:bookmarkEnd w:id="0"/>
       <w:r>
         <w:rPr>
@@ -371,7 +423,7 @@
           <w:headerReference w:type="even" r:id="rId11"/>
           <w:headerReference w:type="default" r:id="rId12"/>
           <w:footerReference w:type="default" r:id="rId13"/>
-          <w:pgSz w:w="12240" w:h="15840"/>
+          <w:pgSz w:w="12240" w:h="15840" w:orient="portrait"/>
           <w:pgMar w:top="1111" w:right="1260" w:bottom="865" w:left="1080" w:header="708" w:footer="708" w:gutter="0"/>
           <w:cols w:space="720"/>
           <w:formProt w:val="0"/>
@@ -389,9 +441,9 @@
         <w:t>2022</w:t>
       </w:r>
     </w:p>
-    <w:bookmarkStart w:id="1" w:name="_mu12myb3yceq" w:colFirst="0" w:colLast="0" w:displacedByCustomXml="next"/>
-    <w:bookmarkEnd w:id="1" w:displacedByCustomXml="next"/>
-    <w:bookmarkStart w:id="2" w:name="_Toc56162480" w:displacedByCustomXml="next"/>
+    <w:bookmarkStart w:name="_mu12myb3yceq" w:colFirst="0" w:colLast="0" w:displacedByCustomXml="next" w:id="1"/>
+    <w:bookmarkEnd w:displacedByCustomXml="next" w:id="1"/>
+    <w:bookmarkStart w:name="_Toc56162480" w:displacedByCustomXml="next" w:id="2"/>
     <w:sdt>
       <w:sdtPr>
         <w:id w:val="1362380392"/>
@@ -429,7 +481,7 @@
               <w:tab w:val="right" w:pos="9890"/>
             </w:tabs>
             <w:rPr>
-              <w:rFonts w:asciiTheme="minorHAnsi" w:eastAsiaTheme="minorEastAsia" w:hAnsiTheme="minorHAnsi"/>
+              <w:rFonts w:asciiTheme="minorHAnsi" w:hAnsiTheme="minorHAnsi" w:eastAsiaTheme="minorEastAsia"/>
               <w:noProof/>
               <w:color w:val="auto"/>
               <w:sz w:val="22"/>
@@ -445,7 +497,7 @@
           <w:r>
             <w:fldChar w:fldCharType="separate"/>
           </w:r>
-          <w:hyperlink w:anchor="_Toc100177548" w:history="1">
+          <w:hyperlink w:history="1" w:anchor="_Toc100177548">
             <w:r>
               <w:rPr>
                 <w:rStyle w:val="Hyperlink"/>
@@ -510,14 +562,14 @@
               <w:tab w:val="right" w:pos="9890"/>
             </w:tabs>
             <w:rPr>
-              <w:rFonts w:asciiTheme="minorHAnsi" w:eastAsiaTheme="minorEastAsia" w:hAnsiTheme="minorHAnsi"/>
+              <w:rFonts w:asciiTheme="minorHAnsi" w:hAnsiTheme="minorHAnsi" w:eastAsiaTheme="minorEastAsia"/>
               <w:noProof/>
               <w:color w:val="auto"/>
               <w:sz w:val="22"/>
               <w:lang w:eastAsia="pt-BR"/>
             </w:rPr>
           </w:pPr>
-          <w:hyperlink w:anchor="_Toc100177549" w:history="1">
+          <w:hyperlink w:history="1" w:anchor="_Toc100177549">
             <w:r>
               <w:rPr>
                 <w:rStyle w:val="Hyperlink"/>
@@ -583,14 +635,14 @@
               <w:tab w:val="right" w:pos="9890"/>
             </w:tabs>
             <w:rPr>
-              <w:rFonts w:asciiTheme="minorHAnsi" w:eastAsiaTheme="minorEastAsia" w:hAnsiTheme="minorHAnsi"/>
+              <w:rFonts w:asciiTheme="minorHAnsi" w:hAnsiTheme="minorHAnsi" w:eastAsiaTheme="minorEastAsia"/>
               <w:noProof/>
               <w:color w:val="auto"/>
               <w:sz w:val="22"/>
               <w:lang w:eastAsia="pt-BR"/>
             </w:rPr>
           </w:pPr>
-          <w:hyperlink w:anchor="_Toc100177550" w:history="1">
+          <w:hyperlink w:history="1" w:anchor="_Toc100177550">
             <w:r>
               <w:rPr>
                 <w:rStyle w:val="Hyperlink"/>
@@ -600,7 +652,7 @@
             </w:r>
             <w:r>
               <w:rPr>
-                <w:rFonts w:asciiTheme="minorHAnsi" w:eastAsiaTheme="minorEastAsia" w:hAnsiTheme="minorHAnsi"/>
+                <w:rFonts w:asciiTheme="minorHAnsi" w:hAnsiTheme="minorHAnsi" w:eastAsiaTheme="minorEastAsia"/>
                 <w:noProof/>
                 <w:color w:val="auto"/>
                 <w:sz w:val="22"/>
@@ -673,14 +725,14 @@
               <w:tab w:val="right" w:pos="9890"/>
             </w:tabs>
             <w:rPr>
-              <w:rFonts w:asciiTheme="minorHAnsi" w:eastAsiaTheme="minorEastAsia" w:hAnsiTheme="minorHAnsi"/>
+              <w:rFonts w:asciiTheme="minorHAnsi" w:hAnsiTheme="minorHAnsi" w:eastAsiaTheme="minorEastAsia"/>
               <w:noProof/>
               <w:color w:val="auto"/>
               <w:sz w:val="22"/>
               <w:lang w:eastAsia="pt-BR"/>
             </w:rPr>
           </w:pPr>
-          <w:hyperlink w:anchor="_Toc100177551" w:history="1">
+          <w:hyperlink w:history="1" w:anchor="_Toc100177551">
             <w:r>
               <w:rPr>
                 <w:rStyle w:val="Hyperlink"/>
@@ -690,7 +742,7 @@
             </w:r>
             <w:r>
               <w:rPr>
-                <w:rFonts w:asciiTheme="minorHAnsi" w:eastAsiaTheme="minorEastAsia" w:hAnsiTheme="minorHAnsi"/>
+                <w:rFonts w:asciiTheme="minorHAnsi" w:hAnsiTheme="minorHAnsi" w:eastAsiaTheme="minorEastAsia"/>
                 <w:noProof/>
                 <w:color w:val="auto"/>
                 <w:sz w:val="22"/>
@@ -763,14 +815,14 @@
               <w:tab w:val="right" w:pos="9890"/>
             </w:tabs>
             <w:rPr>
-              <w:rFonts w:asciiTheme="minorHAnsi" w:eastAsiaTheme="minorEastAsia" w:hAnsiTheme="minorHAnsi"/>
+              <w:rFonts w:asciiTheme="minorHAnsi" w:hAnsiTheme="minorHAnsi" w:eastAsiaTheme="minorEastAsia"/>
               <w:noProof/>
               <w:color w:val="auto"/>
               <w:sz w:val="22"/>
               <w:lang w:eastAsia="pt-BR"/>
             </w:rPr>
           </w:pPr>
-          <w:hyperlink w:anchor="_Toc100177552" w:history="1">
+          <w:hyperlink w:history="1" w:anchor="_Toc100177552">
             <w:r>
               <w:rPr>
                 <w:rStyle w:val="Hyperlink"/>
@@ -780,7 +832,7 @@
             </w:r>
             <w:r>
               <w:rPr>
-                <w:rFonts w:asciiTheme="minorHAnsi" w:eastAsiaTheme="minorEastAsia" w:hAnsiTheme="minorHAnsi"/>
+                <w:rFonts w:asciiTheme="minorHAnsi" w:hAnsiTheme="minorHAnsi" w:eastAsiaTheme="minorEastAsia"/>
                 <w:noProof/>
                 <w:color w:val="auto"/>
                 <w:sz w:val="22"/>
@@ -853,14 +905,14 @@
               <w:tab w:val="right" w:pos="9890"/>
             </w:tabs>
             <w:rPr>
-              <w:rFonts w:asciiTheme="minorHAnsi" w:eastAsiaTheme="minorEastAsia" w:hAnsiTheme="minorHAnsi"/>
+              <w:rFonts w:asciiTheme="minorHAnsi" w:hAnsiTheme="minorHAnsi" w:eastAsiaTheme="minorEastAsia"/>
               <w:noProof/>
               <w:color w:val="auto"/>
               <w:sz w:val="22"/>
               <w:lang w:eastAsia="pt-BR"/>
             </w:rPr>
           </w:pPr>
-          <w:hyperlink w:anchor="_Toc100177553" w:history="1">
+          <w:hyperlink w:history="1" w:anchor="_Toc100177553">
             <w:r>
               <w:rPr>
                 <w:rStyle w:val="Hyperlink"/>
@@ -870,7 +922,7 @@
             </w:r>
             <w:r>
               <w:rPr>
-                <w:rFonts w:asciiTheme="minorHAnsi" w:eastAsiaTheme="minorEastAsia" w:hAnsiTheme="minorHAnsi"/>
+                <w:rFonts w:asciiTheme="minorHAnsi" w:hAnsiTheme="minorHAnsi" w:eastAsiaTheme="minorEastAsia"/>
                 <w:noProof/>
                 <w:color w:val="auto"/>
                 <w:sz w:val="22"/>
@@ -943,14 +995,14 @@
               <w:tab w:val="right" w:pos="9890"/>
             </w:tabs>
             <w:rPr>
-              <w:rFonts w:asciiTheme="minorHAnsi" w:eastAsiaTheme="minorEastAsia" w:hAnsiTheme="minorHAnsi"/>
+              <w:rFonts w:asciiTheme="minorHAnsi" w:hAnsiTheme="minorHAnsi" w:eastAsiaTheme="minorEastAsia"/>
               <w:noProof/>
               <w:color w:val="auto"/>
               <w:sz w:val="22"/>
               <w:lang w:eastAsia="pt-BR"/>
             </w:rPr>
           </w:pPr>
-          <w:hyperlink w:anchor="_Toc100177554" w:history="1">
+          <w:hyperlink w:history="1" w:anchor="_Toc100177554">
             <w:r>
               <w:rPr>
                 <w:rStyle w:val="Hyperlink"/>
@@ -960,7 +1012,7 @@
             </w:r>
             <w:r>
               <w:rPr>
-                <w:rFonts w:asciiTheme="minorHAnsi" w:eastAsiaTheme="minorEastAsia" w:hAnsiTheme="minorHAnsi"/>
+                <w:rFonts w:asciiTheme="minorHAnsi" w:hAnsiTheme="minorHAnsi" w:eastAsiaTheme="minorEastAsia"/>
                 <w:noProof/>
                 <w:color w:val="auto"/>
                 <w:sz w:val="22"/>
@@ -1033,14 +1085,14 @@
               <w:tab w:val="right" w:pos="9890"/>
             </w:tabs>
             <w:rPr>
-              <w:rFonts w:asciiTheme="minorHAnsi" w:eastAsiaTheme="minorEastAsia" w:hAnsiTheme="minorHAnsi"/>
+              <w:rFonts w:asciiTheme="minorHAnsi" w:hAnsiTheme="minorHAnsi" w:eastAsiaTheme="minorEastAsia"/>
               <w:noProof/>
               <w:color w:val="auto"/>
               <w:sz w:val="22"/>
               <w:lang w:eastAsia="pt-BR"/>
             </w:rPr>
           </w:pPr>
-          <w:hyperlink w:anchor="_Toc100177555" w:history="1">
+          <w:hyperlink w:history="1" w:anchor="_Toc100177555">
             <w:r>
               <w:rPr>
                 <w:rStyle w:val="Hyperlink"/>
@@ -1050,7 +1102,7 @@
             </w:r>
             <w:r>
               <w:rPr>
-                <w:rFonts w:asciiTheme="minorHAnsi" w:eastAsiaTheme="minorEastAsia" w:hAnsiTheme="minorHAnsi"/>
+                <w:rFonts w:asciiTheme="minorHAnsi" w:hAnsiTheme="minorHAnsi" w:eastAsiaTheme="minorEastAsia"/>
                 <w:noProof/>
                 <w:color w:val="auto"/>
                 <w:sz w:val="22"/>
@@ -1123,14 +1175,14 @@
               <w:tab w:val="right" w:pos="9890"/>
             </w:tabs>
             <w:rPr>
-              <w:rFonts w:asciiTheme="minorHAnsi" w:eastAsiaTheme="minorEastAsia" w:hAnsiTheme="minorHAnsi"/>
+              <w:rFonts w:asciiTheme="minorHAnsi" w:hAnsiTheme="minorHAnsi" w:eastAsiaTheme="minorEastAsia"/>
               <w:noProof/>
               <w:color w:val="auto"/>
               <w:sz w:val="22"/>
               <w:lang w:eastAsia="pt-BR"/>
             </w:rPr>
           </w:pPr>
-          <w:hyperlink w:anchor="_Toc100177556" w:history="1">
+          <w:hyperlink w:history="1" w:anchor="_Toc100177556">
             <w:r>
               <w:rPr>
                 <w:rStyle w:val="Hyperlink"/>
@@ -1140,7 +1192,7 @@
             </w:r>
             <w:r>
               <w:rPr>
-                <w:rFonts w:asciiTheme="minorHAnsi" w:eastAsiaTheme="minorEastAsia" w:hAnsiTheme="minorHAnsi"/>
+                <w:rFonts w:asciiTheme="minorHAnsi" w:hAnsiTheme="minorHAnsi" w:eastAsiaTheme="minorEastAsia"/>
                 <w:noProof/>
                 <w:color w:val="auto"/>
                 <w:sz w:val="22"/>
@@ -1213,14 +1265,14 @@
               <w:tab w:val="right" w:pos="9890"/>
             </w:tabs>
             <w:rPr>
-              <w:rFonts w:asciiTheme="minorHAnsi" w:eastAsiaTheme="minorEastAsia" w:hAnsiTheme="minorHAnsi"/>
+              <w:rFonts w:asciiTheme="minorHAnsi" w:hAnsiTheme="minorHAnsi" w:eastAsiaTheme="minorEastAsia"/>
               <w:noProof/>
               <w:color w:val="auto"/>
               <w:sz w:val="22"/>
               <w:lang w:eastAsia="pt-BR"/>
             </w:rPr>
           </w:pPr>
-          <w:hyperlink w:anchor="_Toc100177557" w:history="1">
+          <w:hyperlink w:history="1" w:anchor="_Toc100177557">
             <w:r>
               <w:rPr>
                 <w:rStyle w:val="Hyperlink"/>
@@ -1230,7 +1282,7 @@
             </w:r>
             <w:r>
               <w:rPr>
-                <w:rFonts w:asciiTheme="minorHAnsi" w:eastAsiaTheme="minorEastAsia" w:hAnsiTheme="minorHAnsi"/>
+                <w:rFonts w:asciiTheme="minorHAnsi" w:hAnsiTheme="minorHAnsi" w:eastAsiaTheme="minorEastAsia"/>
                 <w:noProof/>
                 <w:color w:val="auto"/>
                 <w:sz w:val="22"/>
@@ -1303,14 +1355,14 @@
               <w:tab w:val="right" w:pos="9890"/>
             </w:tabs>
             <w:rPr>
-              <w:rFonts w:asciiTheme="minorHAnsi" w:eastAsiaTheme="minorEastAsia" w:hAnsiTheme="minorHAnsi"/>
+              <w:rFonts w:asciiTheme="minorHAnsi" w:hAnsiTheme="minorHAnsi" w:eastAsiaTheme="minorEastAsia"/>
               <w:noProof/>
               <w:color w:val="auto"/>
               <w:sz w:val="22"/>
               <w:lang w:eastAsia="pt-BR"/>
             </w:rPr>
           </w:pPr>
-          <w:hyperlink w:anchor="_Toc100177558" w:history="1">
+          <w:hyperlink w:history="1" w:anchor="_Toc100177558">
             <w:r>
               <w:rPr>
                 <w:rStyle w:val="Hyperlink"/>
@@ -1320,7 +1372,7 @@
             </w:r>
             <w:r>
               <w:rPr>
-                <w:rFonts w:asciiTheme="minorHAnsi" w:eastAsiaTheme="minorEastAsia" w:hAnsiTheme="minorHAnsi"/>
+                <w:rFonts w:asciiTheme="minorHAnsi" w:hAnsiTheme="minorHAnsi" w:eastAsiaTheme="minorEastAsia"/>
                 <w:noProof/>
                 <w:color w:val="auto"/>
                 <w:sz w:val="22"/>
@@ -1393,14 +1445,14 @@
               <w:tab w:val="right" w:pos="9890"/>
             </w:tabs>
             <w:rPr>
-              <w:rFonts w:asciiTheme="minorHAnsi" w:eastAsiaTheme="minorEastAsia" w:hAnsiTheme="minorHAnsi"/>
+              <w:rFonts w:asciiTheme="minorHAnsi" w:hAnsiTheme="minorHAnsi" w:eastAsiaTheme="minorEastAsia"/>
               <w:noProof/>
               <w:color w:val="auto"/>
               <w:sz w:val="22"/>
               <w:lang w:eastAsia="pt-BR"/>
             </w:rPr>
           </w:pPr>
-          <w:hyperlink w:anchor="_Toc100177559" w:history="1">
+          <w:hyperlink w:history="1" w:anchor="_Toc100177559">
             <w:r>
               <w:rPr>
                 <w:rStyle w:val="Hyperlink"/>
@@ -1410,7 +1462,7 @@
             </w:r>
             <w:r>
               <w:rPr>
-                <w:rFonts w:asciiTheme="minorHAnsi" w:eastAsiaTheme="minorEastAsia" w:hAnsiTheme="minorHAnsi"/>
+                <w:rFonts w:asciiTheme="minorHAnsi" w:hAnsiTheme="minorHAnsi" w:eastAsiaTheme="minorEastAsia"/>
                 <w:noProof/>
                 <w:color w:val="auto"/>
                 <w:sz w:val="22"/>
@@ -1483,14 +1535,14 @@
               <w:tab w:val="right" w:pos="9890"/>
             </w:tabs>
             <w:rPr>
-              <w:rFonts w:asciiTheme="minorHAnsi" w:eastAsiaTheme="minorEastAsia" w:hAnsiTheme="minorHAnsi"/>
+              <w:rFonts w:asciiTheme="minorHAnsi" w:hAnsiTheme="minorHAnsi" w:eastAsiaTheme="minorEastAsia"/>
               <w:noProof/>
               <w:color w:val="auto"/>
               <w:sz w:val="22"/>
               <w:lang w:eastAsia="pt-BR"/>
             </w:rPr>
           </w:pPr>
-          <w:hyperlink w:anchor="_Toc100177560" w:history="1">
+          <w:hyperlink w:history="1" w:anchor="_Toc100177560">
             <w:r>
               <w:rPr>
                 <w:rStyle w:val="Hyperlink"/>
@@ -1500,7 +1552,7 @@
             </w:r>
             <w:r>
               <w:rPr>
-                <w:rFonts w:asciiTheme="minorHAnsi" w:eastAsiaTheme="minorEastAsia" w:hAnsiTheme="minorHAnsi"/>
+                <w:rFonts w:asciiTheme="minorHAnsi" w:hAnsiTheme="minorHAnsi" w:eastAsiaTheme="minorEastAsia"/>
                 <w:noProof/>
                 <w:color w:val="auto"/>
                 <w:sz w:val="22"/>
@@ -1573,14 +1625,14 @@
               <w:tab w:val="right" w:pos="9890"/>
             </w:tabs>
             <w:rPr>
-              <w:rFonts w:asciiTheme="minorHAnsi" w:eastAsiaTheme="minorEastAsia" w:hAnsiTheme="minorHAnsi"/>
+              <w:rFonts w:asciiTheme="minorHAnsi" w:hAnsiTheme="minorHAnsi" w:eastAsiaTheme="minorEastAsia"/>
               <w:noProof/>
               <w:color w:val="auto"/>
               <w:sz w:val="22"/>
               <w:lang w:eastAsia="pt-BR"/>
             </w:rPr>
           </w:pPr>
-          <w:hyperlink w:anchor="_Toc100177561" w:history="1">
+          <w:hyperlink w:history="1" w:anchor="_Toc100177561">
             <w:r>
               <w:rPr>
                 <w:rStyle w:val="Hyperlink"/>
@@ -1590,7 +1642,7 @@
             </w:r>
             <w:r>
               <w:rPr>
-                <w:rFonts w:asciiTheme="minorHAnsi" w:eastAsiaTheme="minorEastAsia" w:hAnsiTheme="minorHAnsi"/>
+                <w:rFonts w:asciiTheme="minorHAnsi" w:hAnsiTheme="minorHAnsi" w:eastAsiaTheme="minorEastAsia"/>
                 <w:noProof/>
                 <w:color w:val="auto"/>
                 <w:sz w:val="22"/>
@@ -1663,14 +1715,14 @@
               <w:tab w:val="right" w:pos="9890"/>
             </w:tabs>
             <w:rPr>
-              <w:rFonts w:asciiTheme="minorHAnsi" w:eastAsiaTheme="minorEastAsia" w:hAnsiTheme="minorHAnsi"/>
+              <w:rFonts w:asciiTheme="minorHAnsi" w:hAnsiTheme="minorHAnsi" w:eastAsiaTheme="minorEastAsia"/>
               <w:noProof/>
               <w:color w:val="auto"/>
               <w:sz w:val="22"/>
               <w:lang w:eastAsia="pt-BR"/>
             </w:rPr>
           </w:pPr>
-          <w:hyperlink w:anchor="_Toc100177562" w:history="1">
+          <w:hyperlink w:history="1" w:anchor="_Toc100177562">
             <w:r>
               <w:rPr>
                 <w:rStyle w:val="Hyperlink"/>
@@ -1680,7 +1732,7 @@
             </w:r>
             <w:r>
               <w:rPr>
-                <w:rFonts w:asciiTheme="minorHAnsi" w:eastAsiaTheme="minorEastAsia" w:hAnsiTheme="minorHAnsi"/>
+                <w:rFonts w:asciiTheme="minorHAnsi" w:hAnsiTheme="minorHAnsi" w:eastAsiaTheme="minorEastAsia"/>
                 <w:noProof/>
                 <w:color w:val="auto"/>
                 <w:sz w:val="22"/>
@@ -1752,14 +1804,14 @@
               <w:tab w:val="right" w:pos="9890"/>
             </w:tabs>
             <w:rPr>
-              <w:rFonts w:asciiTheme="minorHAnsi" w:eastAsiaTheme="minorEastAsia" w:hAnsiTheme="minorHAnsi"/>
+              <w:rFonts w:asciiTheme="minorHAnsi" w:hAnsiTheme="minorHAnsi" w:eastAsiaTheme="minorEastAsia"/>
               <w:noProof/>
               <w:color w:val="auto"/>
               <w:sz w:val="22"/>
               <w:lang w:eastAsia="pt-BR"/>
             </w:rPr>
           </w:pPr>
-          <w:hyperlink w:anchor="_Toc100177563" w:history="1">
+          <w:hyperlink w:history="1" w:anchor="_Toc100177563">
             <w:r>
               <w:rPr>
                 <w:rStyle w:val="Hyperlink"/>
@@ -1859,7 +1911,7 @@
         </w:rPr>
         <w:sectPr>
           <w:type w:val="continuous"/>
-          <w:pgSz w:w="12240" w:h="15840"/>
+          <w:pgSz w:w="12240" w:h="15840" w:orient="portrait"/>
           <w:pgMar w:top="1825" w:right="1260" w:bottom="865" w:left="1080" w:header="708" w:footer="708" w:gutter="0"/>
           <w:cols w:space="720"/>
           <w:formProt w:val="0"/>
@@ -1868,20 +1920,21 @@
         </w:sectPr>
       </w:pPr>
     </w:p>
-    <w:p>
+    <w:p w14:noSpellErr="1">
       <w:pPr>
         <w:pStyle w:val="Ttulo1"/>
         <w:numPr>
-          <w:ilvl w:val="0"/>
           <w:numId w:val="0"/>
         </w:numPr>
       </w:pPr>
-      <w:bookmarkStart w:id="3" w:name="_Toc100177548"/>
+      <w:bookmarkStart w:name="_Toc100177548" w:id="3"/>
+      <w:bookmarkStart w:name="_Toc550170853" w:id="1587320253"/>
       <w:r>
-        <w:lastRenderedPageBreak/>
+        <w:rPr/>
         <w:t>Controle de Versão</w:t>
       </w:r>
       <w:bookmarkEnd w:id="3"/>
+      <w:bookmarkEnd w:id="1587320253"/>
     </w:p>
     <w:p/>
     <w:tbl>
@@ -1899,8 +1952,8 @@
           <w:tcPr>
             <w:tcW w:w="3300" w:type="dxa"/>
             <w:tcBorders>
-              <w:top w:val="single" w:sz="4" w:space="0" w:color="000000" w:themeColor="text1"/>
-              <w:bottom w:val="single" w:sz="4" w:space="0" w:color="000000" w:themeColor="text1"/>
+              <w:top w:val="single" w:color="000000" w:themeColor="text1" w:sz="4" w:space="0"/>
+              <w:bottom w:val="single" w:color="000000" w:themeColor="text1" w:sz="4" w:space="0"/>
             </w:tcBorders>
             <w:shd w:val="clear" w:color="auto" w:fill="auto"/>
           </w:tcPr>
@@ -1925,8 +1978,8 @@
           <w:tcPr>
             <w:tcW w:w="4230" w:type="dxa"/>
             <w:tcBorders>
-              <w:top w:val="single" w:sz="4" w:space="0" w:color="000000" w:themeColor="text1"/>
-              <w:bottom w:val="single" w:sz="4" w:space="0" w:color="000000" w:themeColor="text1"/>
+              <w:top w:val="single" w:color="000000" w:themeColor="text1" w:sz="4" w:space="0"/>
+              <w:bottom w:val="single" w:color="000000" w:themeColor="text1" w:sz="4" w:space="0"/>
             </w:tcBorders>
             <w:shd w:val="clear" w:color="auto" w:fill="auto"/>
           </w:tcPr>
@@ -1951,8 +2004,8 @@
           <w:tcPr>
             <w:tcW w:w="2086" w:type="dxa"/>
             <w:tcBorders>
-              <w:top w:val="single" w:sz="4" w:space="0" w:color="000000" w:themeColor="text1"/>
-              <w:bottom w:val="single" w:sz="4" w:space="0" w:color="000000" w:themeColor="text1"/>
+              <w:top w:val="single" w:color="000000" w:themeColor="text1" w:sz="4" w:space="0"/>
+              <w:bottom w:val="single" w:color="000000" w:themeColor="text1" w:sz="4" w:space="0"/>
             </w:tcBorders>
             <w:shd w:val="clear" w:color="auto" w:fill="auto"/>
           </w:tcPr>
@@ -1982,7 +2035,7 @@
           <w:tcPr>
             <w:tcW w:w="3300" w:type="dxa"/>
             <w:tcBorders>
-              <w:top w:val="single" w:sz="4" w:space="0" w:color="000000" w:themeColor="text1"/>
+              <w:top w:val="single" w:color="000000" w:themeColor="text1" w:sz="4" w:space="0"/>
             </w:tcBorders>
             <w:vAlign w:val="center"/>
           </w:tcPr>
@@ -2009,7 +2062,7 @@
           <w:tcPr>
             <w:tcW w:w="4230" w:type="dxa"/>
             <w:tcBorders>
-              <w:top w:val="single" w:sz="4" w:space="0" w:color="000000" w:themeColor="text1"/>
+              <w:top w:val="single" w:color="000000" w:themeColor="text1" w:sz="4" w:space="0"/>
             </w:tcBorders>
             <w:vAlign w:val="center"/>
           </w:tcPr>
@@ -2027,7 +2080,7 @@
           <w:tcPr>
             <w:tcW w:w="2086" w:type="dxa"/>
             <w:tcBorders>
-              <w:top w:val="single" w:sz="4" w:space="0" w:color="000000" w:themeColor="text1"/>
+              <w:top w:val="single" w:color="000000" w:themeColor="text1" w:sz="4" w:space="0"/>
             </w:tcBorders>
             <w:vAlign w:val="center"/>
           </w:tcPr>
@@ -2050,7 +2103,7 @@
           <w:tcPr>
             <w:tcW w:w="3300" w:type="dxa"/>
             <w:tcBorders>
-              <w:top w:val="single" w:sz="4" w:space="0" w:color="000000" w:themeColor="text1"/>
+              <w:top w:val="single" w:color="000000" w:themeColor="text1" w:sz="4" w:space="0"/>
             </w:tcBorders>
             <w:vAlign w:val="center"/>
           </w:tcPr>
@@ -2076,7 +2129,7 @@
           <w:tcPr>
             <w:tcW w:w="4230" w:type="dxa"/>
             <w:tcBorders>
-              <w:top w:val="single" w:sz="4" w:space="0" w:color="000000" w:themeColor="text1"/>
+              <w:top w:val="single" w:color="000000" w:themeColor="text1" w:sz="4" w:space="0"/>
             </w:tcBorders>
             <w:vAlign w:val="center"/>
           </w:tcPr>
@@ -2100,7 +2153,7 @@
           <w:tcPr>
             <w:tcW w:w="2086" w:type="dxa"/>
             <w:tcBorders>
-              <w:top w:val="single" w:sz="4" w:space="0" w:color="000000" w:themeColor="text1"/>
+              <w:top w:val="single" w:color="000000" w:themeColor="text1" w:sz="4" w:space="0"/>
             </w:tcBorders>
             <w:vAlign w:val="center"/>
           </w:tcPr>
@@ -2129,7 +2182,7 @@
           <w:tcPr>
             <w:tcW w:w="3300" w:type="dxa"/>
             <w:tcBorders>
-              <w:top w:val="single" w:sz="4" w:space="0" w:color="000000" w:themeColor="text1"/>
+              <w:top w:val="single" w:color="000000" w:themeColor="text1" w:sz="4" w:space="0"/>
             </w:tcBorders>
             <w:vAlign w:val="center"/>
           </w:tcPr>
@@ -2146,7 +2199,7 @@
           <w:tcPr>
             <w:tcW w:w="4230" w:type="dxa"/>
             <w:tcBorders>
-              <w:top w:val="single" w:sz="4" w:space="0" w:color="000000" w:themeColor="text1"/>
+              <w:top w:val="single" w:color="000000" w:themeColor="text1" w:sz="4" w:space="0"/>
             </w:tcBorders>
             <w:vAlign w:val="center"/>
           </w:tcPr>
@@ -2163,7 +2216,7 @@
           <w:tcPr>
             <w:tcW w:w="2086" w:type="dxa"/>
             <w:tcBorders>
-              <w:top w:val="single" w:sz="4" w:space="0" w:color="000000" w:themeColor="text1"/>
+              <w:top w:val="single" w:color="000000" w:themeColor="text1" w:sz="4" w:space="0"/>
             </w:tcBorders>
             <w:vAlign w:val="center"/>
           </w:tcPr>
@@ -2178,30 +2231,36 @@
         </w:tc>
       </w:tr>
     </w:tbl>
-    <w:p>
+    <w:p w14:noSpellErr="1">
       <w:pPr>
         <w:pStyle w:val="Ttulo1"/>
         <w:numPr>
-          <w:ilvl w:val="0"/>
           <w:numId w:val="0"/>
         </w:numPr>
       </w:pPr>
-      <w:bookmarkStart w:id="4" w:name="_Toc100177549"/>
+      <w:bookmarkStart w:name="_Toc100177549" w:id="4"/>
+      <w:bookmarkStart w:name="_Toc1015773574" w:id="1720176905"/>
       <w:r>
+        <w:rPr/>
         <w:t>1 Escopo detalhado do projeto</w:t>
       </w:r>
       <w:bookmarkEnd w:id="4"/>
-    </w:p>
-    <w:p>
+      <w:bookmarkEnd w:id="1720176905"/>
+    </w:p>
+    <w:p w14:noSpellErr="1">
       <w:pPr>
         <w:pStyle w:val="Ttulo2"/>
         <w:spacing w:line="276" w:lineRule="auto"/>
-      </w:pPr>
-      <w:bookmarkStart w:id="5" w:name="_Toc100177550"/>
+        <w:rPr/>
+      </w:pPr>
+      <w:bookmarkStart w:name="_Toc100177550" w:id="5"/>
+      <w:bookmarkStart w:name="_Toc116110522" w:id="143597522"/>
       <w:r>
+        <w:rPr/>
         <w:t>Justificativa do projeto</w:t>
       </w:r>
       <w:bookmarkEnd w:id="5"/>
+      <w:bookmarkEnd w:id="143597522"/>
     </w:p>
     <w:p>
       <w:pPr>
@@ -2295,16 +2354,20 @@
         </w:rPr>
       </w:pPr>
     </w:p>
-    <w:p>
+    <w:p w14:noSpellErr="1">
       <w:pPr>
         <w:pStyle w:val="Ttulo2"/>
         <w:spacing w:line="276" w:lineRule="auto"/>
-      </w:pPr>
-      <w:bookmarkStart w:id="6" w:name="_Toc100177551"/>
+        <w:rPr/>
+      </w:pPr>
+      <w:bookmarkStart w:name="_Toc100177551" w:id="6"/>
+      <w:bookmarkStart w:name="_Toc1860305601" w:id="266429907"/>
       <w:r>
+        <w:rPr/>
         <w:t>Finalidade do projeto</w:t>
       </w:r>
       <w:bookmarkEnd w:id="6"/>
+      <w:bookmarkEnd w:id="266429907"/>
     </w:p>
     <w:p>
       <w:pPr>
@@ -2329,17 +2392,20 @@
         </w:rPr>
       </w:pPr>
     </w:p>
-    <w:p>
+    <w:p w14:noSpellErr="1">
       <w:pPr>
         <w:pStyle w:val="Ttulo2"/>
         <w:spacing w:line="276" w:lineRule="auto"/>
-      </w:pPr>
-      <w:bookmarkStart w:id="7" w:name="_Toc100177552"/>
+        <w:rPr/>
+      </w:pPr>
+      <w:bookmarkStart w:name="_Toc100177552" w:id="7"/>
+      <w:bookmarkStart w:name="_Toc1193073228" w:id="146954881"/>
       <w:r>
-        <w:lastRenderedPageBreak/>
+        <w:rPr/>
         <w:t>Objetivos do projeto</w:t>
       </w:r>
       <w:bookmarkEnd w:id="7"/>
+      <w:bookmarkEnd w:id="146954881"/>
     </w:p>
     <w:p>
       <w:pPr>
@@ -2350,7 +2416,7 @@
         </w:numPr>
         <w:spacing w:line="276" w:lineRule="auto"/>
         <w:rPr>
-          <w:rFonts w:asciiTheme="minorHAnsi" w:eastAsiaTheme="minorEastAsia" w:hAnsiTheme="minorHAnsi"/>
+          <w:rFonts w:asciiTheme="minorHAnsi" w:hAnsiTheme="minorHAnsi" w:eastAsiaTheme="minorEastAsia"/>
           <w:szCs w:val="24"/>
         </w:rPr>
       </w:pPr>
@@ -2371,7 +2437,7 @@
         </w:numPr>
         <w:spacing w:line="276" w:lineRule="auto"/>
         <w:rPr>
-          <w:rFonts w:asciiTheme="minorHAnsi" w:eastAsiaTheme="minorEastAsia" w:hAnsiTheme="minorHAnsi"/>
+          <w:rFonts w:asciiTheme="minorHAnsi" w:hAnsiTheme="minorHAnsi" w:eastAsiaTheme="minorEastAsia"/>
           <w:szCs w:val="24"/>
         </w:rPr>
       </w:pPr>
@@ -2392,11 +2458,11 @@
         </w:numPr>
         <w:spacing w:line="276" w:lineRule="auto"/>
         <w:rPr>
-          <w:rFonts w:asciiTheme="minorHAnsi" w:eastAsiaTheme="minorEastAsia" w:hAnsiTheme="minorHAnsi"/>
-          <w:szCs w:val="24"/>
-        </w:rPr>
-      </w:pPr>
-      <w:bookmarkStart w:id="8" w:name="_Int_FwMT12bt"/>
+          <w:rFonts w:asciiTheme="minorHAnsi" w:hAnsiTheme="minorHAnsi" w:eastAsiaTheme="minorEastAsia"/>
+          <w:szCs w:val="24"/>
+        </w:rPr>
+      </w:pPr>
+      <w:bookmarkStart w:name="_Int_FwMT12bt" w:id="8"/>
       <w:r>
         <w:rPr>
           <w:rFonts w:eastAsia="Arial" w:cs="Arial"/>
@@ -2421,16 +2487,20 @@
         </w:rPr>
       </w:pPr>
     </w:p>
-    <w:p>
+    <w:p w14:noSpellErr="1">
       <w:pPr>
         <w:pStyle w:val="Ttulo2"/>
         <w:spacing w:line="276" w:lineRule="auto"/>
-      </w:pPr>
-      <w:bookmarkStart w:id="9" w:name="_Toc100177553"/>
+        <w:rPr/>
+      </w:pPr>
+      <w:bookmarkStart w:name="_Toc100177553" w:id="9"/>
+      <w:bookmarkStart w:name="_Toc86943894" w:id="1113962399"/>
       <w:r>
+        <w:rPr/>
         <w:t>Descrição do produto</w:t>
       </w:r>
       <w:bookmarkEnd w:id="9"/>
+      <w:bookmarkEnd w:id="1113962399"/>
     </w:p>
     <w:p>
       <w:pPr>
@@ -2477,16 +2547,20 @@
         </w:rPr>
       </w:pPr>
     </w:p>
-    <w:p>
+    <w:p w14:noSpellErr="1">
       <w:pPr>
         <w:pStyle w:val="Ttulo2"/>
         <w:spacing w:line="276" w:lineRule="auto"/>
-      </w:pPr>
-      <w:bookmarkStart w:id="10" w:name="_Toc100177554"/>
+        <w:rPr/>
+      </w:pPr>
+      <w:bookmarkStart w:name="_Toc100177554" w:id="10"/>
+      <w:bookmarkStart w:name="_Toc2068449656" w:id="115912320"/>
       <w:r>
+        <w:rPr/>
         <w:t>Stakeholders</w:t>
       </w:r>
       <w:bookmarkEnd w:id="10"/>
+      <w:bookmarkEnd w:id="115912320"/>
     </w:p>
     <w:p>
       <w:pPr>
@@ -2497,7 +2571,7 @@
         </w:numPr>
         <w:spacing w:line="276" w:lineRule="auto"/>
         <w:rPr>
-          <w:rFonts w:asciiTheme="minorHAnsi" w:eastAsiaTheme="minorEastAsia" w:hAnsiTheme="minorHAnsi"/>
+          <w:rFonts w:asciiTheme="minorHAnsi" w:hAnsiTheme="minorHAnsi" w:eastAsiaTheme="minorEastAsia"/>
           <w:szCs w:val="24"/>
         </w:rPr>
       </w:pPr>
@@ -2518,7 +2592,7 @@
         </w:numPr>
         <w:spacing w:line="276" w:lineRule="auto"/>
         <w:rPr>
-          <w:rFonts w:asciiTheme="minorHAnsi" w:eastAsiaTheme="minorEastAsia" w:hAnsiTheme="minorHAnsi"/>
+          <w:rFonts w:asciiTheme="minorHAnsi" w:hAnsiTheme="minorHAnsi" w:eastAsiaTheme="minorEastAsia"/>
           <w:szCs w:val="24"/>
         </w:rPr>
       </w:pPr>
@@ -2539,7 +2613,7 @@
         </w:numPr>
         <w:spacing w:line="276" w:lineRule="auto"/>
         <w:rPr>
-          <w:rFonts w:asciiTheme="minorHAnsi" w:eastAsiaTheme="minorEastAsia" w:hAnsiTheme="minorHAnsi"/>
+          <w:rFonts w:asciiTheme="minorHAnsi" w:hAnsiTheme="minorHAnsi" w:eastAsiaTheme="minorEastAsia"/>
           <w:szCs w:val="24"/>
         </w:rPr>
       </w:pPr>
@@ -2560,7 +2634,7 @@
         </w:numPr>
         <w:spacing w:line="276" w:lineRule="auto"/>
         <w:rPr>
-          <w:rFonts w:asciiTheme="minorHAnsi" w:eastAsiaTheme="minorEastAsia" w:hAnsiTheme="minorHAnsi"/>
+          <w:rFonts w:asciiTheme="minorHAnsi" w:hAnsiTheme="minorHAnsi" w:eastAsiaTheme="minorEastAsia"/>
           <w:szCs w:val="24"/>
         </w:rPr>
       </w:pPr>
@@ -2581,7 +2655,7 @@
         </w:numPr>
         <w:spacing w:line="276" w:lineRule="auto"/>
         <w:rPr>
-          <w:rFonts w:asciiTheme="minorHAnsi" w:eastAsiaTheme="minorEastAsia" w:hAnsiTheme="minorHAnsi"/>
+          <w:rFonts w:asciiTheme="minorHAnsi" w:hAnsiTheme="minorHAnsi" w:eastAsiaTheme="minorEastAsia"/>
           <w:szCs w:val="24"/>
         </w:rPr>
       </w:pPr>
@@ -2602,7 +2676,7 @@
         </w:numPr>
         <w:spacing w:line="276" w:lineRule="auto"/>
         <w:rPr>
-          <w:rFonts w:asciiTheme="minorHAnsi" w:eastAsiaTheme="minorEastAsia" w:hAnsiTheme="minorHAnsi"/>
+          <w:rFonts w:asciiTheme="minorHAnsi" w:hAnsiTheme="minorHAnsi" w:eastAsiaTheme="minorEastAsia"/>
           <w:szCs w:val="24"/>
         </w:rPr>
       </w:pPr>
@@ -2623,7 +2697,7 @@
         </w:numPr>
         <w:spacing w:line="276" w:lineRule="auto"/>
         <w:rPr>
-          <w:rFonts w:asciiTheme="minorHAnsi" w:eastAsiaTheme="minorEastAsia" w:hAnsiTheme="minorHAnsi"/>
+          <w:rFonts w:asciiTheme="minorHAnsi" w:hAnsiTheme="minorHAnsi" w:eastAsiaTheme="minorEastAsia"/>
           <w:szCs w:val="24"/>
         </w:rPr>
       </w:pPr>
@@ -2644,7 +2718,7 @@
         </w:numPr>
         <w:spacing w:line="276" w:lineRule="auto"/>
         <w:rPr>
-          <w:rFonts w:asciiTheme="minorHAnsi" w:eastAsiaTheme="minorEastAsia" w:hAnsiTheme="minorHAnsi"/>
+          <w:rFonts w:asciiTheme="minorHAnsi" w:hAnsiTheme="minorHAnsi" w:eastAsiaTheme="minorEastAsia"/>
           <w:szCs w:val="24"/>
         </w:rPr>
       </w:pPr>
@@ -2665,7 +2739,7 @@
         </w:numPr>
         <w:spacing w:line="276" w:lineRule="auto"/>
         <w:rPr>
-          <w:rFonts w:asciiTheme="minorHAnsi" w:eastAsiaTheme="minorEastAsia" w:hAnsiTheme="minorHAnsi"/>
+          <w:rFonts w:asciiTheme="minorHAnsi" w:hAnsiTheme="minorHAnsi" w:eastAsiaTheme="minorEastAsia"/>
           <w:szCs w:val="24"/>
         </w:rPr>
       </w:pPr>
@@ -2686,7 +2760,7 @@
         </w:numPr>
         <w:spacing w:line="276" w:lineRule="auto"/>
         <w:rPr>
-          <w:rFonts w:asciiTheme="minorHAnsi" w:eastAsiaTheme="minorEastAsia" w:hAnsiTheme="minorHAnsi"/>
+          <w:rFonts w:asciiTheme="minorHAnsi" w:hAnsiTheme="minorHAnsi" w:eastAsiaTheme="minorEastAsia"/>
           <w:szCs w:val="24"/>
         </w:rPr>
       </w:pPr>
@@ -2707,16 +2781,20 @@
         </w:rPr>
       </w:pPr>
     </w:p>
-    <w:p>
+    <w:p w14:noSpellErr="1">
       <w:pPr>
         <w:pStyle w:val="Ttulo2"/>
         <w:spacing w:line="276" w:lineRule="auto"/>
-      </w:pPr>
-      <w:bookmarkStart w:id="11" w:name="_Toc100177555"/>
+        <w:rPr/>
+      </w:pPr>
+      <w:bookmarkStart w:name="_Toc100177555" w:id="11"/>
+      <w:bookmarkStart w:name="_Toc1971585040" w:id="1718678314"/>
       <w:r>
+        <w:rPr/>
         <w:t>RECURSOS</w:t>
       </w:r>
       <w:bookmarkEnd w:id="11"/>
+      <w:bookmarkEnd w:id="1718678314"/>
     </w:p>
     <w:p>
       <w:pPr>
@@ -2727,7 +2805,7 @@
         </w:numPr>
         <w:spacing w:line="276" w:lineRule="auto"/>
         <w:rPr>
-          <w:rFonts w:asciiTheme="minorHAnsi" w:eastAsiaTheme="minorEastAsia" w:hAnsiTheme="minorHAnsi"/>
+          <w:rFonts w:asciiTheme="minorHAnsi" w:hAnsiTheme="minorHAnsi" w:eastAsiaTheme="minorEastAsia"/>
           <w:szCs w:val="24"/>
         </w:rPr>
       </w:pPr>
@@ -2748,7 +2826,7 @@
         </w:numPr>
         <w:spacing w:line="276" w:lineRule="auto"/>
         <w:rPr>
-          <w:rFonts w:asciiTheme="minorHAnsi" w:eastAsiaTheme="minorEastAsia" w:hAnsiTheme="minorHAnsi"/>
+          <w:rFonts w:asciiTheme="minorHAnsi" w:hAnsiTheme="minorHAnsi" w:eastAsiaTheme="minorEastAsia"/>
           <w:szCs w:val="24"/>
         </w:rPr>
       </w:pPr>
@@ -2769,7 +2847,7 @@
         </w:numPr>
         <w:spacing w:line="276" w:lineRule="auto"/>
         <w:rPr>
-          <w:rFonts w:asciiTheme="minorHAnsi" w:eastAsiaTheme="minorEastAsia" w:hAnsiTheme="minorHAnsi"/>
+          <w:rFonts w:asciiTheme="minorHAnsi" w:hAnsiTheme="minorHAnsi" w:eastAsiaTheme="minorEastAsia"/>
           <w:szCs w:val="24"/>
         </w:rPr>
       </w:pPr>
@@ -2790,16 +2868,20 @@
         </w:rPr>
       </w:pPr>
     </w:p>
-    <w:p>
+    <w:p w14:noSpellErr="1">
       <w:pPr>
         <w:pStyle w:val="Ttulo2"/>
         <w:spacing w:line="276" w:lineRule="auto"/>
-      </w:pPr>
-      <w:bookmarkStart w:id="12" w:name="_Toc100177556"/>
+        <w:rPr/>
+      </w:pPr>
+      <w:bookmarkStart w:name="_Toc100177556" w:id="12"/>
+      <w:bookmarkStart w:name="_Toc1811623920" w:id="891826033"/>
       <w:r>
+        <w:rPr/>
         <w:t>Estimativa de tempo</w:t>
       </w:r>
       <w:bookmarkEnd w:id="12"/>
+      <w:bookmarkEnd w:id="891826033"/>
     </w:p>
     <w:p>
       <w:pPr>
@@ -2821,17 +2903,20 @@
         </w:rPr>
       </w:pPr>
     </w:p>
-    <w:p>
+    <w:p w14:noSpellErr="1">
       <w:pPr>
         <w:pStyle w:val="Ttulo2"/>
         <w:spacing w:line="276" w:lineRule="auto"/>
-      </w:pPr>
-      <w:bookmarkStart w:id="13" w:name="_Toc100177557"/>
+        <w:rPr/>
+      </w:pPr>
+      <w:bookmarkStart w:name="_Toc100177557" w:id="13"/>
+      <w:bookmarkStart w:name="_Toc1162777399" w:id="803587775"/>
       <w:r>
-        <w:lastRenderedPageBreak/>
+        <w:rPr/>
         <w:t>Exclusão do projeto</w:t>
       </w:r>
       <w:bookmarkEnd w:id="13"/>
+      <w:bookmarkEnd w:id="803587775"/>
     </w:p>
     <w:p>
       <w:pPr>
@@ -2842,7 +2927,7 @@
         </w:numPr>
         <w:spacing w:line="276" w:lineRule="auto"/>
         <w:rPr>
-          <w:rFonts w:asciiTheme="minorHAnsi" w:eastAsiaTheme="minorEastAsia" w:hAnsiTheme="minorHAnsi"/>
+          <w:rFonts w:asciiTheme="minorHAnsi" w:hAnsiTheme="minorHAnsi" w:eastAsiaTheme="minorEastAsia"/>
           <w:szCs w:val="24"/>
         </w:rPr>
       </w:pPr>
@@ -2863,7 +2948,7 @@
         </w:numPr>
         <w:spacing w:line="276" w:lineRule="auto"/>
         <w:rPr>
-          <w:rFonts w:asciiTheme="minorHAnsi" w:eastAsiaTheme="minorEastAsia" w:hAnsiTheme="minorHAnsi"/>
+          <w:rFonts w:asciiTheme="minorHAnsi" w:hAnsiTheme="minorHAnsi" w:eastAsiaTheme="minorEastAsia"/>
           <w:szCs w:val="24"/>
         </w:rPr>
       </w:pPr>
@@ -2882,16 +2967,20 @@
         </w:rPr>
       </w:pPr>
     </w:p>
-    <w:p>
+    <w:p w14:noSpellErr="1">
       <w:pPr>
         <w:pStyle w:val="Ttulo2"/>
         <w:spacing w:line="276" w:lineRule="auto"/>
-      </w:pPr>
-      <w:bookmarkStart w:id="14" w:name="_Toc100177558"/>
+        <w:rPr/>
+      </w:pPr>
+      <w:bookmarkStart w:name="_Toc100177558" w:id="14"/>
+      <w:bookmarkStart w:name="_Toc538383254" w:id="1967568885"/>
       <w:r>
+        <w:rPr/>
         <w:t>Critérios de aceitação</w:t>
       </w:r>
       <w:bookmarkEnd w:id="14"/>
+      <w:bookmarkEnd w:id="1967568885"/>
     </w:p>
     <w:p>
       <w:pPr>
@@ -2902,7 +2991,7 @@
         </w:numPr>
         <w:spacing w:line="276" w:lineRule="auto"/>
         <w:rPr>
-          <w:rFonts w:asciiTheme="minorHAnsi" w:eastAsiaTheme="minorEastAsia" w:hAnsiTheme="minorHAnsi"/>
+          <w:rFonts w:asciiTheme="minorHAnsi" w:hAnsiTheme="minorHAnsi" w:eastAsiaTheme="minorEastAsia"/>
           <w:szCs w:val="24"/>
         </w:rPr>
       </w:pPr>
@@ -2923,7 +3012,7 @@
         </w:numPr>
         <w:spacing w:line="276" w:lineRule="auto"/>
         <w:rPr>
-          <w:rFonts w:asciiTheme="minorHAnsi" w:eastAsiaTheme="minorEastAsia" w:hAnsiTheme="minorHAnsi"/>
+          <w:rFonts w:asciiTheme="minorHAnsi" w:hAnsiTheme="minorHAnsi" w:eastAsiaTheme="minorEastAsia"/>
           <w:szCs w:val="24"/>
         </w:rPr>
       </w:pPr>
@@ -2944,7 +3033,7 @@
         </w:numPr>
         <w:spacing w:line="276" w:lineRule="auto"/>
         <w:rPr>
-          <w:rFonts w:asciiTheme="minorHAnsi" w:eastAsiaTheme="minorEastAsia" w:hAnsiTheme="minorHAnsi"/>
+          <w:rFonts w:asciiTheme="minorHAnsi" w:hAnsiTheme="minorHAnsi" w:eastAsiaTheme="minorEastAsia"/>
           <w:szCs w:val="24"/>
         </w:rPr>
       </w:pPr>
@@ -2963,16 +3052,20 @@
         </w:rPr>
       </w:pPr>
     </w:p>
-    <w:p>
+    <w:p w14:noSpellErr="1">
       <w:pPr>
         <w:pStyle w:val="Ttulo2"/>
         <w:spacing w:line="276" w:lineRule="auto"/>
-      </w:pPr>
-      <w:bookmarkStart w:id="15" w:name="_Toc100177559"/>
+        <w:rPr/>
+      </w:pPr>
+      <w:bookmarkStart w:name="_Toc100177559" w:id="15"/>
+      <w:bookmarkStart w:name="_Toc1185028904" w:id="1486236375"/>
       <w:r>
+        <w:rPr/>
         <w:t>Premissas</w:t>
       </w:r>
       <w:bookmarkEnd w:id="15"/>
+      <w:bookmarkEnd w:id="1486236375"/>
     </w:p>
     <w:p>
       <w:pPr>
@@ -2983,7 +3076,7 @@
         </w:numPr>
         <w:spacing w:line="276" w:lineRule="auto"/>
         <w:rPr>
-          <w:rFonts w:asciiTheme="minorHAnsi" w:eastAsiaTheme="minorEastAsia" w:hAnsiTheme="minorHAnsi"/>
+          <w:rFonts w:asciiTheme="minorHAnsi" w:hAnsiTheme="minorHAnsi" w:eastAsiaTheme="minorEastAsia"/>
           <w:szCs w:val="24"/>
         </w:rPr>
       </w:pPr>
@@ -3004,7 +3097,7 @@
         </w:numPr>
         <w:spacing w:line="276" w:lineRule="auto"/>
         <w:rPr>
-          <w:rFonts w:asciiTheme="minorHAnsi" w:eastAsiaTheme="minorEastAsia" w:hAnsiTheme="minorHAnsi"/>
+          <w:rFonts w:asciiTheme="minorHAnsi" w:hAnsiTheme="minorHAnsi" w:eastAsiaTheme="minorEastAsia"/>
           <w:szCs w:val="24"/>
         </w:rPr>
       </w:pPr>
@@ -3025,7 +3118,7 @@
         </w:numPr>
         <w:spacing w:line="276" w:lineRule="auto"/>
         <w:rPr>
-          <w:rFonts w:asciiTheme="minorHAnsi" w:eastAsiaTheme="minorEastAsia" w:hAnsiTheme="minorHAnsi"/>
+          <w:rFonts w:asciiTheme="minorHAnsi" w:hAnsiTheme="minorHAnsi" w:eastAsiaTheme="minorEastAsia"/>
           <w:szCs w:val="24"/>
         </w:rPr>
       </w:pPr>
@@ -3044,16 +3137,20 @@
         </w:rPr>
       </w:pPr>
     </w:p>
-    <w:p>
+    <w:p w14:noSpellErr="1">
       <w:pPr>
         <w:pStyle w:val="Ttulo2"/>
         <w:spacing w:line="276" w:lineRule="auto"/>
-      </w:pPr>
-      <w:bookmarkStart w:id="16" w:name="_Toc100177560"/>
+        <w:rPr/>
+      </w:pPr>
+      <w:bookmarkStart w:name="_Toc100177560" w:id="16"/>
+      <w:bookmarkStart w:name="_Toc1613139708" w:id="1136893175"/>
       <w:r>
+        <w:rPr/>
         <w:t>Restrições</w:t>
       </w:r>
       <w:bookmarkEnd w:id="16"/>
+      <w:bookmarkEnd w:id="1136893175"/>
     </w:p>
     <w:p>
       <w:pPr>
@@ -3064,7 +3161,7 @@
         </w:numPr>
         <w:spacing w:line="276" w:lineRule="auto"/>
         <w:rPr>
-          <w:rFonts w:asciiTheme="minorHAnsi" w:eastAsiaTheme="minorEastAsia" w:hAnsiTheme="minorHAnsi"/>
+          <w:rFonts w:asciiTheme="minorHAnsi" w:hAnsiTheme="minorHAnsi" w:eastAsiaTheme="minorEastAsia"/>
           <w:szCs w:val="24"/>
         </w:rPr>
       </w:pPr>
@@ -3085,7 +3182,7 @@
         </w:numPr>
         <w:spacing w:line="276" w:lineRule="auto"/>
         <w:rPr>
-          <w:rFonts w:asciiTheme="minorHAnsi" w:eastAsiaTheme="minorEastAsia" w:hAnsiTheme="minorHAnsi"/>
+          <w:rFonts w:asciiTheme="minorHAnsi" w:hAnsiTheme="minorHAnsi" w:eastAsiaTheme="minorEastAsia"/>
           <w:szCs w:val="24"/>
         </w:rPr>
       </w:pPr>
@@ -3106,7 +3203,7 @@
         </w:numPr>
         <w:spacing w:line="276" w:lineRule="auto"/>
         <w:rPr>
-          <w:rFonts w:asciiTheme="minorHAnsi" w:eastAsiaTheme="minorEastAsia" w:hAnsiTheme="minorHAnsi"/>
+          <w:rFonts w:asciiTheme="minorHAnsi" w:hAnsiTheme="minorHAnsi" w:eastAsiaTheme="minorEastAsia"/>
           <w:szCs w:val="24"/>
         </w:rPr>
       </w:pPr>
@@ -3125,16 +3222,20 @@
         </w:rPr>
       </w:pPr>
     </w:p>
-    <w:p>
+    <w:p w14:noSpellErr="1">
       <w:pPr>
         <w:pStyle w:val="Ttulo2"/>
         <w:spacing w:line="276" w:lineRule="auto"/>
-      </w:pPr>
-      <w:bookmarkStart w:id="17" w:name="_Toc100177561"/>
+        <w:rPr/>
+      </w:pPr>
+      <w:bookmarkStart w:name="_Toc100177561" w:id="17"/>
+      <w:bookmarkStart w:name="_Toc1075986120" w:id="1758235094"/>
       <w:r>
+        <w:rPr/>
         <w:t>Riscos</w:t>
       </w:r>
       <w:bookmarkEnd w:id="17"/>
+      <w:bookmarkEnd w:id="1758235094"/>
     </w:p>
     <w:p>
       <w:pPr>
@@ -3145,7 +3246,7 @@
         </w:numPr>
         <w:spacing w:line="276" w:lineRule="auto"/>
         <w:rPr>
-          <w:rFonts w:asciiTheme="minorHAnsi" w:eastAsiaTheme="minorEastAsia" w:hAnsiTheme="minorHAnsi"/>
+          <w:rFonts w:asciiTheme="minorHAnsi" w:hAnsiTheme="minorHAnsi" w:eastAsiaTheme="minorEastAsia"/>
           <w:szCs w:val="24"/>
         </w:rPr>
       </w:pPr>
@@ -3166,7 +3267,7 @@
         </w:numPr>
         <w:spacing w:line="276" w:lineRule="auto"/>
         <w:rPr>
-          <w:rFonts w:asciiTheme="minorHAnsi" w:eastAsiaTheme="minorEastAsia" w:hAnsiTheme="minorHAnsi"/>
+          <w:rFonts w:asciiTheme="minorHAnsi" w:hAnsiTheme="minorHAnsi" w:eastAsiaTheme="minorEastAsia"/>
           <w:szCs w:val="24"/>
         </w:rPr>
       </w:pPr>
@@ -3187,7 +3288,7 @@
         </w:numPr>
         <w:spacing w:line="276" w:lineRule="auto"/>
         <w:rPr>
-          <w:rFonts w:asciiTheme="minorHAnsi" w:eastAsiaTheme="minorEastAsia" w:hAnsiTheme="minorHAnsi"/>
+          <w:rFonts w:asciiTheme="minorHAnsi" w:hAnsiTheme="minorHAnsi" w:eastAsiaTheme="minorEastAsia"/>
           <w:szCs w:val="24"/>
         </w:rPr>
       </w:pPr>
@@ -3208,7 +3309,7 @@
         </w:numPr>
         <w:spacing w:line="276" w:lineRule="auto"/>
         <w:rPr>
-          <w:rFonts w:asciiTheme="minorHAnsi" w:eastAsiaTheme="minorEastAsia" w:hAnsiTheme="minorHAnsi"/>
+          <w:rFonts w:asciiTheme="minorHAnsi" w:hAnsiTheme="minorHAnsi" w:eastAsiaTheme="minorEastAsia"/>
           <w:szCs w:val="24"/>
         </w:rPr>
       </w:pPr>
@@ -3227,16 +3328,20 @@
         </w:rPr>
       </w:pPr>
     </w:p>
-    <w:p>
+    <w:p w14:noSpellErr="1">
       <w:pPr>
         <w:pStyle w:val="Ttulo2"/>
         <w:spacing w:line="276" w:lineRule="auto"/>
-      </w:pPr>
-      <w:bookmarkStart w:id="18" w:name="_Toc100177562"/>
+        <w:rPr/>
+      </w:pPr>
+      <w:bookmarkStart w:name="_Toc100177562" w:id="18"/>
+      <w:bookmarkStart w:name="_Toc158186051" w:id="178951895"/>
       <w:r>
+        <w:rPr/>
         <w:t>Requisitos do produto</w:t>
       </w:r>
       <w:bookmarkEnd w:id="18"/>
+      <w:bookmarkEnd w:id="178951895"/>
     </w:p>
     <w:p>
       <w:pPr>
@@ -3247,7 +3352,7 @@
         </w:numPr>
         <w:spacing w:line="276" w:lineRule="auto"/>
         <w:rPr>
-          <w:rFonts w:asciiTheme="minorHAnsi" w:eastAsiaTheme="minorEastAsia" w:hAnsiTheme="minorHAnsi"/>
+          <w:rFonts w:asciiTheme="minorHAnsi" w:hAnsiTheme="minorHAnsi" w:eastAsiaTheme="minorEastAsia"/>
           <w:b/>
           <w:bCs/>
           <w:sz w:val="22"/>
@@ -3272,7 +3377,7 @@
         </w:numPr>
         <w:spacing w:line="276" w:lineRule="auto"/>
         <w:rPr>
-          <w:rFonts w:asciiTheme="minorHAnsi" w:eastAsiaTheme="minorEastAsia" w:hAnsiTheme="minorHAnsi"/>
+          <w:rFonts w:asciiTheme="minorHAnsi" w:hAnsiTheme="minorHAnsi" w:eastAsiaTheme="minorEastAsia"/>
           <w:sz w:val="22"/>
         </w:rPr>
       </w:pPr>
@@ -3293,7 +3398,7 @@
         </w:numPr>
         <w:spacing w:line="276" w:lineRule="auto"/>
         <w:rPr>
-          <w:rFonts w:asciiTheme="minorHAnsi" w:eastAsiaTheme="minorEastAsia" w:hAnsiTheme="minorHAnsi"/>
+          <w:rFonts w:asciiTheme="minorHAnsi" w:hAnsiTheme="minorHAnsi" w:eastAsiaTheme="minorEastAsia"/>
           <w:sz w:val="22"/>
         </w:rPr>
       </w:pPr>
@@ -3314,7 +3419,7 @@
         </w:numPr>
         <w:spacing w:line="276" w:lineRule="auto"/>
         <w:rPr>
-          <w:rFonts w:asciiTheme="minorHAnsi" w:eastAsiaTheme="minorEastAsia" w:hAnsiTheme="minorHAnsi"/>
+          <w:rFonts w:asciiTheme="minorHAnsi" w:hAnsiTheme="minorHAnsi" w:eastAsiaTheme="minorEastAsia"/>
           <w:sz w:val="22"/>
         </w:rPr>
       </w:pPr>
@@ -3332,7 +3437,7 @@
         <w:spacing w:line="276" w:lineRule="auto"/>
         <w:ind w:left="1440" w:firstLine="0"/>
         <w:rPr>
-          <w:rFonts w:asciiTheme="minorHAnsi" w:eastAsiaTheme="minorEastAsia" w:hAnsiTheme="minorHAnsi"/>
+          <w:rFonts w:asciiTheme="minorHAnsi" w:hAnsiTheme="minorHAnsi" w:eastAsiaTheme="minorEastAsia"/>
           <w:sz w:val="22"/>
         </w:rPr>
       </w:pPr>
@@ -3346,7 +3451,7 @@
         </w:numPr>
         <w:spacing w:line="276" w:lineRule="auto"/>
         <w:rPr>
-          <w:rFonts w:asciiTheme="minorHAnsi" w:eastAsiaTheme="minorEastAsia" w:hAnsiTheme="minorHAnsi"/>
+          <w:rFonts w:asciiTheme="minorHAnsi" w:hAnsiTheme="minorHAnsi" w:eastAsiaTheme="minorEastAsia"/>
           <w:b/>
           <w:bCs/>
           <w:szCs w:val="24"/>
@@ -3371,7 +3476,7 @@
         </w:numPr>
         <w:spacing w:line="276" w:lineRule="auto"/>
         <w:rPr>
-          <w:rFonts w:asciiTheme="minorHAnsi" w:eastAsiaTheme="minorEastAsia" w:hAnsiTheme="minorHAnsi"/>
+          <w:rFonts w:asciiTheme="minorHAnsi" w:hAnsiTheme="minorHAnsi" w:eastAsiaTheme="minorEastAsia"/>
           <w:sz w:val="22"/>
         </w:rPr>
       </w:pPr>
@@ -3392,7 +3497,7 @@
         </w:numPr>
         <w:spacing w:line="276" w:lineRule="auto"/>
         <w:rPr>
-          <w:rFonts w:asciiTheme="minorHAnsi" w:eastAsiaTheme="minorEastAsia" w:hAnsiTheme="minorHAnsi"/>
+          <w:rFonts w:asciiTheme="minorHAnsi" w:hAnsiTheme="minorHAnsi" w:eastAsiaTheme="minorEastAsia"/>
           <w:sz w:val="22"/>
         </w:rPr>
       </w:pPr>
@@ -3413,7 +3518,7 @@
         </w:numPr>
         <w:spacing w:line="276" w:lineRule="auto"/>
         <w:rPr>
-          <w:rFonts w:asciiTheme="minorHAnsi" w:eastAsiaTheme="minorEastAsia" w:hAnsiTheme="minorHAnsi"/>
+          <w:rFonts w:asciiTheme="minorHAnsi" w:hAnsiTheme="minorHAnsi" w:eastAsiaTheme="minorEastAsia"/>
           <w:sz w:val="22"/>
         </w:rPr>
       </w:pPr>
@@ -3434,7 +3539,7 @@
         </w:numPr>
         <w:spacing w:line="276" w:lineRule="auto"/>
         <w:rPr>
-          <w:rFonts w:asciiTheme="minorHAnsi" w:eastAsiaTheme="minorEastAsia" w:hAnsiTheme="minorHAnsi"/>
+          <w:rFonts w:asciiTheme="minorHAnsi" w:hAnsiTheme="minorHAnsi" w:eastAsiaTheme="minorEastAsia"/>
           <w:sz w:val="22"/>
         </w:rPr>
       </w:pPr>
@@ -3456,7 +3561,7 @@
         </w:numPr>
         <w:spacing w:line="276" w:lineRule="auto"/>
         <w:rPr>
-          <w:rFonts w:asciiTheme="minorHAnsi" w:eastAsiaTheme="minorEastAsia" w:hAnsiTheme="minorHAnsi"/>
+          <w:rFonts w:asciiTheme="minorHAnsi" w:hAnsiTheme="minorHAnsi" w:eastAsiaTheme="minorEastAsia"/>
           <w:sz w:val="22"/>
         </w:rPr>
       </w:pPr>
@@ -3477,7 +3582,7 @@
         </w:numPr>
         <w:spacing w:line="276" w:lineRule="auto"/>
         <w:rPr>
-          <w:rFonts w:asciiTheme="minorHAnsi" w:eastAsiaTheme="minorEastAsia" w:hAnsiTheme="minorHAnsi"/>
+          <w:rFonts w:asciiTheme="minorHAnsi" w:hAnsiTheme="minorHAnsi" w:eastAsiaTheme="minorEastAsia"/>
           <w:sz w:val="22"/>
         </w:rPr>
       </w:pPr>
@@ -3498,7 +3603,7 @@
         </w:numPr>
         <w:spacing w:line="276" w:lineRule="auto"/>
         <w:rPr>
-          <w:rFonts w:asciiTheme="minorHAnsi" w:eastAsiaTheme="minorEastAsia" w:hAnsiTheme="minorHAnsi"/>
+          <w:rFonts w:asciiTheme="minorHAnsi" w:hAnsiTheme="minorHAnsi" w:eastAsiaTheme="minorEastAsia"/>
           <w:sz w:val="22"/>
         </w:rPr>
       </w:pPr>
@@ -3519,7 +3624,7 @@
         </w:numPr>
         <w:spacing w:line="276" w:lineRule="auto"/>
         <w:rPr>
-          <w:rFonts w:asciiTheme="minorHAnsi" w:eastAsiaTheme="minorEastAsia" w:hAnsiTheme="minorHAnsi"/>
+          <w:rFonts w:asciiTheme="minorHAnsi" w:hAnsiTheme="minorHAnsi" w:eastAsiaTheme="minorEastAsia"/>
           <w:sz w:val="22"/>
         </w:rPr>
       </w:pPr>
@@ -3540,7 +3645,7 @@
         </w:numPr>
         <w:spacing w:line="276" w:lineRule="auto"/>
         <w:rPr>
-          <w:rFonts w:asciiTheme="minorHAnsi" w:eastAsiaTheme="minorEastAsia" w:hAnsiTheme="minorHAnsi"/>
+          <w:rFonts w:asciiTheme="minorHAnsi" w:hAnsiTheme="minorHAnsi" w:eastAsiaTheme="minorEastAsia"/>
           <w:sz w:val="22"/>
         </w:rPr>
       </w:pPr>
@@ -3561,7 +3666,7 @@
         </w:numPr>
         <w:spacing w:line="276" w:lineRule="auto"/>
         <w:rPr>
-          <w:rFonts w:asciiTheme="minorHAnsi" w:eastAsiaTheme="minorEastAsia" w:hAnsiTheme="minorHAnsi"/>
+          <w:rFonts w:asciiTheme="minorHAnsi" w:hAnsiTheme="minorHAnsi" w:eastAsiaTheme="minorEastAsia"/>
           <w:sz w:val="22"/>
         </w:rPr>
       </w:pPr>
@@ -3591,7 +3696,7 @@
         </w:numPr>
         <w:spacing w:line="276" w:lineRule="auto"/>
         <w:rPr>
-          <w:rFonts w:asciiTheme="minorHAnsi" w:eastAsiaTheme="minorEastAsia" w:hAnsiTheme="minorHAnsi"/>
+          <w:rFonts w:asciiTheme="minorHAnsi" w:hAnsiTheme="minorHAnsi" w:eastAsiaTheme="minorEastAsia"/>
           <w:b/>
           <w:bCs/>
           <w:sz w:val="22"/>
@@ -3616,7 +3721,7 @@
         </w:numPr>
         <w:spacing w:line="276" w:lineRule="auto"/>
         <w:rPr>
-          <w:rFonts w:asciiTheme="minorHAnsi" w:eastAsiaTheme="minorEastAsia" w:hAnsiTheme="minorHAnsi"/>
+          <w:rFonts w:asciiTheme="minorHAnsi" w:hAnsiTheme="minorHAnsi" w:eastAsiaTheme="minorEastAsia"/>
           <w:sz w:val="22"/>
         </w:rPr>
       </w:pPr>
@@ -3637,7 +3742,7 @@
         </w:numPr>
         <w:spacing w:line="276" w:lineRule="auto"/>
         <w:rPr>
-          <w:rFonts w:asciiTheme="minorHAnsi" w:eastAsiaTheme="minorEastAsia" w:hAnsiTheme="minorHAnsi"/>
+          <w:rFonts w:asciiTheme="minorHAnsi" w:hAnsiTheme="minorHAnsi" w:eastAsiaTheme="minorEastAsia"/>
           <w:sz w:val="22"/>
         </w:rPr>
       </w:pPr>
@@ -3658,7 +3763,7 @@
         </w:numPr>
         <w:spacing w:line="276" w:lineRule="auto"/>
         <w:rPr>
-          <w:rFonts w:asciiTheme="minorHAnsi" w:eastAsiaTheme="minorEastAsia" w:hAnsiTheme="minorHAnsi"/>
+          <w:rFonts w:asciiTheme="minorHAnsi" w:hAnsiTheme="minorHAnsi" w:eastAsiaTheme="minorEastAsia"/>
           <w:sz w:val="22"/>
         </w:rPr>
       </w:pPr>
@@ -3679,7 +3784,7 @@
         </w:numPr>
         <w:spacing w:line="276" w:lineRule="auto"/>
         <w:rPr>
-          <w:rFonts w:asciiTheme="minorHAnsi" w:eastAsiaTheme="minorEastAsia" w:hAnsiTheme="minorHAnsi"/>
+          <w:rFonts w:asciiTheme="minorHAnsi" w:hAnsiTheme="minorHAnsi" w:eastAsiaTheme="minorEastAsia"/>
           <w:sz w:val="22"/>
         </w:rPr>
       </w:pPr>
@@ -3700,7 +3805,7 @@
         </w:numPr>
         <w:spacing w:line="276" w:lineRule="auto"/>
         <w:rPr>
-          <w:rFonts w:asciiTheme="minorHAnsi" w:eastAsiaTheme="minorEastAsia" w:hAnsiTheme="minorHAnsi"/>
+          <w:rFonts w:asciiTheme="minorHAnsi" w:hAnsiTheme="minorHAnsi" w:eastAsiaTheme="minorEastAsia"/>
           <w:sz w:val="22"/>
         </w:rPr>
       </w:pPr>
@@ -3721,7 +3826,7 @@
         </w:numPr>
         <w:spacing w:line="276" w:lineRule="auto"/>
         <w:rPr>
-          <w:rFonts w:asciiTheme="minorHAnsi" w:eastAsiaTheme="minorEastAsia" w:hAnsiTheme="minorHAnsi"/>
+          <w:rFonts w:asciiTheme="minorHAnsi" w:hAnsiTheme="minorHAnsi" w:eastAsiaTheme="minorEastAsia"/>
           <w:sz w:val="22"/>
         </w:rPr>
       </w:pPr>
@@ -3742,7 +3847,7 @@
         </w:numPr>
         <w:spacing w:line="276" w:lineRule="auto"/>
         <w:rPr>
-          <w:rFonts w:asciiTheme="minorHAnsi" w:eastAsiaTheme="minorEastAsia" w:hAnsiTheme="minorHAnsi"/>
+          <w:rFonts w:asciiTheme="minorHAnsi" w:hAnsiTheme="minorHAnsi" w:eastAsiaTheme="minorEastAsia"/>
           <w:sz w:val="22"/>
         </w:rPr>
       </w:pPr>
@@ -3763,25 +3868,29 @@
         </w:rPr>
       </w:pPr>
     </w:p>
-    <w:p>
+    <w:p w14:noSpellErr="1">
       <w:pPr>
         <w:pStyle w:val="Ttulo1"/>
         <w:numPr>
-          <w:ilvl w:val="0"/>
           <w:numId w:val="0"/>
         </w:numPr>
       </w:pPr>
-      <w:bookmarkStart w:id="19" w:name="_Toc100177563"/>
+      <w:bookmarkStart w:name="_Toc100177563" w:id="19"/>
+      <w:bookmarkStart w:name="_Toc100699660" w:id="2103565283"/>
       <w:r>
+        <w:rPr/>
         <w:t>2 A</w:t>
       </w:r>
       <w:r>
+        <w:rPr/>
         <w:t>n</w:t>
       </w:r>
       <w:r>
+        <w:rPr/>
         <w:t>álise de riscos</w:t>
       </w:r>
       <w:bookmarkEnd w:id="19"/>
+      <w:bookmarkEnd w:id="2103565283"/>
     </w:p>
     <w:p>
       <w:pPr>
@@ -3814,13 +3923,13 @@
             <w:pPr>
               <w:ind w:firstLine="0"/>
               <w:rPr>
-                <w:rFonts w:ascii="Times New Roman" w:eastAsia="Times New Roman" w:hAnsi="Times New Roman" w:cs="Times New Roman"/>
+                <w:rFonts w:ascii="Times New Roman" w:hAnsi="Times New Roman" w:eastAsia="Times New Roman" w:cs="Times New Roman"/>
                 <w:szCs w:val="24"/>
               </w:rPr>
             </w:pPr>
             <w:r>
               <w:rPr>
-                <w:rFonts w:ascii="Times New Roman" w:eastAsia="Times New Roman" w:hAnsi="Times New Roman" w:cs="Times New Roman"/>
+                <w:rFonts w:ascii="Times New Roman" w:hAnsi="Times New Roman" w:eastAsia="Times New Roman" w:cs="Times New Roman"/>
                 <w:szCs w:val="24"/>
               </w:rPr>
               <w:t>Risco</w:t>
@@ -3838,13 +3947,13 @@
               <w:ind w:firstLine="0"/>
               <w:jc w:val="left"/>
               <w:rPr>
-                <w:rFonts w:ascii="Times New Roman" w:eastAsia="Times New Roman" w:hAnsi="Times New Roman" w:cs="Times New Roman"/>
+                <w:rFonts w:ascii="Times New Roman" w:hAnsi="Times New Roman" w:eastAsia="Times New Roman" w:cs="Times New Roman"/>
                 <w:szCs w:val="24"/>
               </w:rPr>
             </w:pPr>
             <w:r>
               <w:rPr>
-                <w:rFonts w:ascii="Times New Roman" w:eastAsia="Times New Roman" w:hAnsi="Times New Roman" w:cs="Times New Roman"/>
+                <w:rFonts w:ascii="Times New Roman" w:hAnsi="Times New Roman" w:eastAsia="Times New Roman" w:cs="Times New Roman"/>
                 <w:szCs w:val="24"/>
               </w:rPr>
               <w:t>Probabilidade</w:t>
@@ -3861,13 +3970,13 @@
             <w:pPr>
               <w:ind w:firstLine="0"/>
               <w:rPr>
-                <w:rFonts w:ascii="Times New Roman" w:eastAsia="Times New Roman" w:hAnsi="Times New Roman" w:cs="Times New Roman"/>
+                <w:rFonts w:ascii="Times New Roman" w:hAnsi="Times New Roman" w:eastAsia="Times New Roman" w:cs="Times New Roman"/>
                 <w:szCs w:val="24"/>
               </w:rPr>
             </w:pPr>
             <w:r>
               <w:rPr>
-                <w:rFonts w:ascii="Times New Roman" w:eastAsia="Times New Roman" w:hAnsi="Times New Roman" w:cs="Times New Roman"/>
+                <w:rFonts w:ascii="Times New Roman" w:hAnsi="Times New Roman" w:eastAsia="Times New Roman" w:cs="Times New Roman"/>
                 <w:szCs w:val="24"/>
               </w:rPr>
               <w:t>Impacto</w:t>
@@ -3884,13 +3993,13 @@
             <w:pPr>
               <w:ind w:firstLine="0"/>
               <w:rPr>
-                <w:rFonts w:ascii="Times New Roman" w:eastAsia="Times New Roman" w:hAnsi="Times New Roman" w:cs="Times New Roman"/>
+                <w:rFonts w:ascii="Times New Roman" w:hAnsi="Times New Roman" w:eastAsia="Times New Roman" w:cs="Times New Roman"/>
                 <w:szCs w:val="24"/>
               </w:rPr>
             </w:pPr>
             <w:r>
               <w:rPr>
-                <w:rFonts w:ascii="Times New Roman" w:eastAsia="Times New Roman" w:hAnsi="Times New Roman" w:cs="Times New Roman"/>
+                <w:rFonts w:ascii="Times New Roman" w:hAnsi="Times New Roman" w:eastAsia="Times New Roman" w:cs="Times New Roman"/>
                 <w:szCs w:val="24"/>
               </w:rPr>
               <w:t>Prioridade</w:t>
@@ -3913,7 +4022,7 @@
             </w:pPr>
             <w:r>
               <w:rPr>
-                <w:rFonts w:ascii="Times New Roman" w:eastAsia="Times New Roman" w:hAnsi="Times New Roman" w:cs="Times New Roman"/>
+                <w:rFonts w:ascii="Times New Roman" w:hAnsi="Times New Roman" w:eastAsia="Times New Roman" w:cs="Times New Roman"/>
                 <w:szCs w:val="24"/>
               </w:rPr>
               <w:t>#001 Recursos humanos</w:t>
@@ -3928,13 +4037,13 @@
             <w:pPr>
               <w:ind w:firstLine="0"/>
               <w:rPr>
-                <w:rFonts w:ascii="Times New Roman" w:eastAsia="Times New Roman" w:hAnsi="Times New Roman" w:cs="Times New Roman"/>
+                <w:rFonts w:ascii="Times New Roman" w:hAnsi="Times New Roman" w:eastAsia="Times New Roman" w:cs="Times New Roman"/>
                 <w:szCs w:val="24"/>
               </w:rPr>
             </w:pPr>
             <w:r>
               <w:rPr>
-                <w:rFonts w:ascii="Times New Roman" w:eastAsia="Times New Roman" w:hAnsi="Times New Roman" w:cs="Times New Roman"/>
+                <w:rFonts w:ascii="Times New Roman" w:hAnsi="Times New Roman" w:eastAsia="Times New Roman" w:cs="Times New Roman"/>
                 <w:szCs w:val="24"/>
               </w:rPr>
               <w:t>51% a 75%</w:t>
@@ -3954,7 +4063,7 @@
             </w:pPr>
             <w:r>
               <w:rPr>
-                <w:rFonts w:ascii="Times New Roman" w:eastAsia="Times New Roman" w:hAnsi="Times New Roman" w:cs="Times New Roman"/>
+                <w:rFonts w:ascii="Times New Roman" w:hAnsi="Times New Roman" w:eastAsia="Times New Roman" w:cs="Times New Roman"/>
                 <w:szCs w:val="24"/>
               </w:rPr>
               <w:t>Moderado</w:t>
@@ -3976,7 +4085,7 @@
             </w:pPr>
             <w:r>
               <w:rPr>
-                <w:rFonts w:ascii="Times New Roman" w:eastAsia="Times New Roman" w:hAnsi="Times New Roman" w:cs="Times New Roman"/>
+                <w:rFonts w:ascii="Times New Roman" w:hAnsi="Times New Roman" w:eastAsia="Times New Roman" w:cs="Times New Roman"/>
                 <w:b/>
                 <w:bCs/>
                 <w:color w:val="99CC00"/>
@@ -3998,13 +4107,13 @@
             <w:pPr>
               <w:ind w:firstLine="0"/>
               <w:rPr>
-                <w:rFonts w:ascii="Times New Roman" w:eastAsia="Times New Roman" w:hAnsi="Times New Roman" w:cs="Times New Roman"/>
+                <w:rFonts w:ascii="Times New Roman" w:hAnsi="Times New Roman" w:eastAsia="Times New Roman" w:cs="Times New Roman"/>
                 <w:szCs w:val="24"/>
               </w:rPr>
             </w:pPr>
             <w:r>
               <w:rPr>
-                <w:rFonts w:ascii="Times New Roman" w:eastAsia="Times New Roman" w:hAnsi="Times New Roman" w:cs="Times New Roman"/>
+                <w:rFonts w:ascii="Times New Roman" w:hAnsi="Times New Roman" w:eastAsia="Times New Roman" w:cs="Times New Roman"/>
                 <w:szCs w:val="24"/>
               </w:rPr>
               <w:t>Descrição: Para o projeto de PFC foi limitado o recurso de 3 pessoas por grupo. O grupo acabou se formando apenas por 2 integrantes.</w:t>
@@ -4026,13 +4135,13 @@
             <w:pPr>
               <w:ind w:firstLine="0"/>
               <w:rPr>
-                <w:rFonts w:ascii="Times New Roman" w:eastAsia="Times New Roman" w:hAnsi="Times New Roman" w:cs="Times New Roman"/>
+                <w:rFonts w:ascii="Times New Roman" w:hAnsi="Times New Roman" w:eastAsia="Times New Roman" w:cs="Times New Roman"/>
                 <w:szCs w:val="24"/>
               </w:rPr>
             </w:pPr>
             <w:r>
               <w:rPr>
-                <w:rFonts w:ascii="Times New Roman" w:eastAsia="Times New Roman" w:hAnsi="Times New Roman" w:cs="Times New Roman"/>
+                <w:rFonts w:ascii="Times New Roman" w:hAnsi="Times New Roman" w:eastAsia="Times New Roman" w:cs="Times New Roman"/>
                 <w:szCs w:val="24"/>
               </w:rPr>
               <w:t>Plano de ação: Limitar escopo do projeto, analisar conhecimento dos integrantes para distribuir tarefas.</w:t>
@@ -4091,13 +4200,13 @@
             <w:pPr>
               <w:ind w:firstLine="0"/>
               <w:rPr>
-                <w:rFonts w:ascii="Times New Roman" w:eastAsia="Times New Roman" w:hAnsi="Times New Roman" w:cs="Times New Roman"/>
+                <w:rFonts w:ascii="Times New Roman" w:hAnsi="Times New Roman" w:eastAsia="Times New Roman" w:cs="Times New Roman"/>
                 <w:szCs w:val="24"/>
               </w:rPr>
             </w:pPr>
             <w:r>
               <w:rPr>
-                <w:rFonts w:ascii="Times New Roman" w:eastAsia="Times New Roman" w:hAnsi="Times New Roman" w:cs="Times New Roman"/>
+                <w:rFonts w:ascii="Times New Roman" w:hAnsi="Times New Roman" w:eastAsia="Times New Roman" w:cs="Times New Roman"/>
                 <w:szCs w:val="24"/>
               </w:rPr>
               <w:t>Risco</w:t>
@@ -4115,13 +4224,13 @@
               <w:ind w:firstLine="0"/>
               <w:jc w:val="left"/>
               <w:rPr>
-                <w:rFonts w:ascii="Times New Roman" w:eastAsia="Times New Roman" w:hAnsi="Times New Roman" w:cs="Times New Roman"/>
+                <w:rFonts w:ascii="Times New Roman" w:hAnsi="Times New Roman" w:eastAsia="Times New Roman" w:cs="Times New Roman"/>
                 <w:szCs w:val="24"/>
               </w:rPr>
             </w:pPr>
             <w:r>
               <w:rPr>
-                <w:rFonts w:ascii="Times New Roman" w:eastAsia="Times New Roman" w:hAnsi="Times New Roman" w:cs="Times New Roman"/>
+                <w:rFonts w:ascii="Times New Roman" w:hAnsi="Times New Roman" w:eastAsia="Times New Roman" w:cs="Times New Roman"/>
                 <w:szCs w:val="24"/>
               </w:rPr>
               <w:t>Probabilidade</w:t>
@@ -4138,13 +4247,13 @@
             <w:pPr>
               <w:ind w:firstLine="0"/>
               <w:rPr>
-                <w:rFonts w:ascii="Times New Roman" w:eastAsia="Times New Roman" w:hAnsi="Times New Roman" w:cs="Times New Roman"/>
+                <w:rFonts w:ascii="Times New Roman" w:hAnsi="Times New Roman" w:eastAsia="Times New Roman" w:cs="Times New Roman"/>
                 <w:szCs w:val="24"/>
               </w:rPr>
             </w:pPr>
             <w:r>
               <w:rPr>
-                <w:rFonts w:ascii="Times New Roman" w:eastAsia="Times New Roman" w:hAnsi="Times New Roman" w:cs="Times New Roman"/>
+                <w:rFonts w:ascii="Times New Roman" w:hAnsi="Times New Roman" w:eastAsia="Times New Roman" w:cs="Times New Roman"/>
                 <w:szCs w:val="24"/>
               </w:rPr>
               <w:t>Impacto</w:t>
@@ -4161,13 +4270,13 @@
             <w:pPr>
               <w:ind w:firstLine="0"/>
               <w:rPr>
-                <w:rFonts w:ascii="Times New Roman" w:eastAsia="Times New Roman" w:hAnsi="Times New Roman" w:cs="Times New Roman"/>
+                <w:rFonts w:ascii="Times New Roman" w:hAnsi="Times New Roman" w:eastAsia="Times New Roman" w:cs="Times New Roman"/>
                 <w:szCs w:val="24"/>
               </w:rPr>
             </w:pPr>
             <w:r>
               <w:rPr>
-                <w:rFonts w:ascii="Times New Roman" w:eastAsia="Times New Roman" w:hAnsi="Times New Roman" w:cs="Times New Roman"/>
+                <w:rFonts w:ascii="Times New Roman" w:hAnsi="Times New Roman" w:eastAsia="Times New Roman" w:cs="Times New Roman"/>
                 <w:szCs w:val="24"/>
               </w:rPr>
               <w:t>Prioridade</w:t>
@@ -4190,7 +4299,7 @@
             </w:pPr>
             <w:r>
               <w:rPr>
-                <w:rFonts w:ascii="Times New Roman" w:eastAsia="Times New Roman" w:hAnsi="Times New Roman" w:cs="Times New Roman"/>
+                <w:rFonts w:ascii="Times New Roman" w:hAnsi="Times New Roman" w:eastAsia="Times New Roman" w:cs="Times New Roman"/>
                 <w:szCs w:val="24"/>
               </w:rPr>
               <w:t>#002 Nível técnico da equipe</w:t>
@@ -4205,13 +4314,13 @@
             <w:pPr>
               <w:ind w:firstLine="0"/>
               <w:rPr>
-                <w:rFonts w:ascii="Times New Roman" w:eastAsia="Times New Roman" w:hAnsi="Times New Roman" w:cs="Times New Roman"/>
+                <w:rFonts w:ascii="Times New Roman" w:hAnsi="Times New Roman" w:eastAsia="Times New Roman" w:cs="Times New Roman"/>
                 <w:szCs w:val="24"/>
               </w:rPr>
             </w:pPr>
             <w:r>
               <w:rPr>
-                <w:rFonts w:ascii="Times New Roman" w:eastAsia="Times New Roman" w:hAnsi="Times New Roman" w:cs="Times New Roman"/>
+                <w:rFonts w:ascii="Times New Roman" w:hAnsi="Times New Roman" w:eastAsia="Times New Roman" w:cs="Times New Roman"/>
                 <w:szCs w:val="24"/>
               </w:rPr>
               <w:t>51% a 75%</w:t>
@@ -4231,7 +4340,7 @@
             </w:pPr>
             <w:r>
               <w:rPr>
-                <w:rFonts w:ascii="Times New Roman" w:eastAsia="Times New Roman" w:hAnsi="Times New Roman" w:cs="Times New Roman"/>
+                <w:rFonts w:ascii="Times New Roman" w:hAnsi="Times New Roman" w:eastAsia="Times New Roman" w:cs="Times New Roman"/>
                 <w:szCs w:val="24"/>
               </w:rPr>
               <w:t>Severo</w:t>
@@ -4253,7 +4362,7 @@
             </w:pPr>
             <w:r>
               <w:rPr>
-                <w:rFonts w:ascii="Times New Roman" w:eastAsia="Times New Roman" w:hAnsi="Times New Roman" w:cs="Times New Roman"/>
+                <w:rFonts w:ascii="Times New Roman" w:hAnsi="Times New Roman" w:eastAsia="Times New Roman" w:cs="Times New Roman"/>
                 <w:b/>
                 <w:bCs/>
                 <w:color w:val="FF9900"/>
@@ -4275,13 +4384,13 @@
             <w:pPr>
               <w:ind w:firstLine="0"/>
               <w:rPr>
-                <w:rFonts w:ascii="Times New Roman" w:eastAsia="Times New Roman" w:hAnsi="Times New Roman" w:cs="Times New Roman"/>
+                <w:rFonts w:ascii="Times New Roman" w:hAnsi="Times New Roman" w:eastAsia="Times New Roman" w:cs="Times New Roman"/>
                 <w:szCs w:val="24"/>
               </w:rPr>
             </w:pPr>
             <w:r>
               <w:rPr>
-                <w:rFonts w:ascii="Times New Roman" w:eastAsia="Times New Roman" w:hAnsi="Times New Roman" w:cs="Times New Roman"/>
+                <w:rFonts w:ascii="Times New Roman" w:hAnsi="Times New Roman" w:eastAsia="Times New Roman" w:cs="Times New Roman"/>
                 <w:szCs w:val="24"/>
               </w:rPr>
               <w:t>Descrição: O grupo possui disparidade no nível de conhecimento técnico, onde não são todos os integrantes que possuí experiencia com desenvolvimento de software.</w:t>
@@ -4303,20 +4412,20 @@
             <w:pPr>
               <w:ind w:firstLine="0"/>
               <w:rPr>
-                <w:rFonts w:ascii="Times New Roman" w:eastAsia="Times New Roman" w:hAnsi="Times New Roman" w:cs="Times New Roman"/>
+                <w:rFonts w:ascii="Times New Roman" w:hAnsi="Times New Roman" w:eastAsia="Times New Roman" w:cs="Times New Roman"/>
                 <w:szCs w:val="24"/>
               </w:rPr>
             </w:pPr>
             <w:r>
               <w:rPr>
-                <w:rFonts w:ascii="Times New Roman" w:eastAsia="Times New Roman" w:hAnsi="Times New Roman" w:cs="Times New Roman"/>
+                <w:rFonts w:ascii="Times New Roman" w:hAnsi="Times New Roman" w:eastAsia="Times New Roman" w:cs="Times New Roman"/>
                 <w:szCs w:val="24"/>
               </w:rPr>
               <w:t xml:space="preserve">Plano de ação: Definir matriz de conhecimento, disponibilização de cursos, práticas de desenvolvimento ágil como </w:t>
             </w:r>
             <w:r>
               <w:rPr>
-                <w:rFonts w:ascii="Times New Roman" w:eastAsia="Times New Roman" w:hAnsi="Times New Roman" w:cs="Times New Roman"/>
+                <w:rFonts w:ascii="Times New Roman" w:hAnsi="Times New Roman" w:eastAsia="Times New Roman" w:cs="Times New Roman"/>
                 <w:i/>
                 <w:iCs/>
                 <w:szCs w:val="24"/>
@@ -4359,13 +4468,13 @@
             <w:pPr>
               <w:ind w:firstLine="0"/>
               <w:rPr>
-                <w:rFonts w:ascii="Times New Roman" w:eastAsia="Times New Roman" w:hAnsi="Times New Roman" w:cs="Times New Roman"/>
+                <w:rFonts w:ascii="Times New Roman" w:hAnsi="Times New Roman" w:eastAsia="Times New Roman" w:cs="Times New Roman"/>
                 <w:szCs w:val="24"/>
               </w:rPr>
             </w:pPr>
             <w:r>
               <w:rPr>
-                <w:rFonts w:ascii="Times New Roman" w:eastAsia="Times New Roman" w:hAnsi="Times New Roman" w:cs="Times New Roman"/>
+                <w:rFonts w:ascii="Times New Roman" w:hAnsi="Times New Roman" w:eastAsia="Times New Roman" w:cs="Times New Roman"/>
                 <w:szCs w:val="24"/>
               </w:rPr>
               <w:lastRenderedPageBreak/>
@@ -4384,13 +4493,13 @@
               <w:ind w:firstLine="0"/>
               <w:jc w:val="left"/>
               <w:rPr>
-                <w:rFonts w:ascii="Times New Roman" w:eastAsia="Times New Roman" w:hAnsi="Times New Roman" w:cs="Times New Roman"/>
+                <w:rFonts w:ascii="Times New Roman" w:hAnsi="Times New Roman" w:eastAsia="Times New Roman" w:cs="Times New Roman"/>
                 <w:szCs w:val="24"/>
               </w:rPr>
             </w:pPr>
             <w:r>
               <w:rPr>
-                <w:rFonts w:ascii="Times New Roman" w:eastAsia="Times New Roman" w:hAnsi="Times New Roman" w:cs="Times New Roman"/>
+                <w:rFonts w:ascii="Times New Roman" w:hAnsi="Times New Roman" w:eastAsia="Times New Roman" w:cs="Times New Roman"/>
                 <w:szCs w:val="24"/>
               </w:rPr>
               <w:t>Probabilidade</w:t>
@@ -4407,13 +4516,13 @@
             <w:pPr>
               <w:ind w:firstLine="0"/>
               <w:rPr>
-                <w:rFonts w:ascii="Times New Roman" w:eastAsia="Times New Roman" w:hAnsi="Times New Roman" w:cs="Times New Roman"/>
+                <w:rFonts w:ascii="Times New Roman" w:hAnsi="Times New Roman" w:eastAsia="Times New Roman" w:cs="Times New Roman"/>
                 <w:szCs w:val="24"/>
               </w:rPr>
             </w:pPr>
             <w:r>
               <w:rPr>
-                <w:rFonts w:ascii="Times New Roman" w:eastAsia="Times New Roman" w:hAnsi="Times New Roman" w:cs="Times New Roman"/>
+                <w:rFonts w:ascii="Times New Roman" w:hAnsi="Times New Roman" w:eastAsia="Times New Roman" w:cs="Times New Roman"/>
                 <w:szCs w:val="24"/>
               </w:rPr>
               <w:t>Impacto</w:t>
@@ -4430,13 +4539,13 @@
             <w:pPr>
               <w:ind w:firstLine="0"/>
               <w:rPr>
-                <w:rFonts w:ascii="Times New Roman" w:eastAsia="Times New Roman" w:hAnsi="Times New Roman" w:cs="Times New Roman"/>
+                <w:rFonts w:ascii="Times New Roman" w:hAnsi="Times New Roman" w:eastAsia="Times New Roman" w:cs="Times New Roman"/>
                 <w:szCs w:val="24"/>
               </w:rPr>
             </w:pPr>
             <w:r>
               <w:rPr>
-                <w:rFonts w:ascii="Times New Roman" w:eastAsia="Times New Roman" w:hAnsi="Times New Roman" w:cs="Times New Roman"/>
+                <w:rFonts w:ascii="Times New Roman" w:hAnsi="Times New Roman" w:eastAsia="Times New Roman" w:cs="Times New Roman"/>
                 <w:szCs w:val="24"/>
               </w:rPr>
               <w:t>Prioridade</w:t>
@@ -4459,7 +4568,7 @@
             </w:pPr>
             <w:r>
               <w:rPr>
-                <w:rFonts w:ascii="Times New Roman" w:eastAsia="Times New Roman" w:hAnsi="Times New Roman" w:cs="Times New Roman"/>
+                <w:rFonts w:ascii="Times New Roman" w:hAnsi="Times New Roman" w:eastAsia="Times New Roman" w:cs="Times New Roman"/>
                 <w:szCs w:val="24"/>
               </w:rPr>
               <w:t>#003 Tempo de projeto</w:t>
@@ -4499,7 +4608,7 @@
             </w:pPr>
             <w:r>
               <w:rPr>
-                <w:rFonts w:ascii="Times New Roman" w:eastAsia="Times New Roman" w:hAnsi="Times New Roman" w:cs="Times New Roman"/>
+                <w:rFonts w:ascii="Times New Roman" w:hAnsi="Times New Roman" w:eastAsia="Times New Roman" w:cs="Times New Roman"/>
                 <w:szCs w:val="24"/>
               </w:rPr>
               <w:t>Severo</w:t>
@@ -4521,7 +4630,7 @@
             </w:pPr>
             <w:r>
               <w:rPr>
-                <w:rFonts w:ascii="Times New Roman" w:eastAsia="Times New Roman" w:hAnsi="Times New Roman" w:cs="Times New Roman"/>
+                <w:rFonts w:ascii="Times New Roman" w:hAnsi="Times New Roman" w:eastAsia="Times New Roman" w:cs="Times New Roman"/>
                 <w:b/>
                 <w:bCs/>
                 <w:color w:val="FF9900"/>
@@ -4543,13 +4652,13 @@
             <w:pPr>
               <w:ind w:firstLine="0"/>
               <w:rPr>
-                <w:rFonts w:ascii="Times New Roman" w:eastAsia="Times New Roman" w:hAnsi="Times New Roman" w:cs="Times New Roman"/>
+                <w:rFonts w:ascii="Times New Roman" w:hAnsi="Times New Roman" w:eastAsia="Times New Roman" w:cs="Times New Roman"/>
                 <w:szCs w:val="24"/>
               </w:rPr>
             </w:pPr>
             <w:r>
               <w:rPr>
-                <w:rFonts w:ascii="Times New Roman" w:eastAsia="Times New Roman" w:hAnsi="Times New Roman" w:cs="Times New Roman"/>
+                <w:rFonts w:ascii="Times New Roman" w:hAnsi="Times New Roman" w:eastAsia="Times New Roman" w:cs="Times New Roman"/>
                 <w:szCs w:val="24"/>
               </w:rPr>
               <w:t>Descrição: O prazo para entrega do projeto de software pode ser curto para a dimensão do escopo.</w:t>
@@ -4571,7 +4680,7 @@
             <w:pPr>
               <w:ind w:firstLine="0"/>
               <w:rPr>
-                <w:rFonts w:ascii="Times New Roman" w:eastAsia="Times New Roman" w:hAnsi="Times New Roman" w:cs="Times New Roman"/>
+                <w:rFonts w:ascii="Times New Roman" w:hAnsi="Times New Roman" w:eastAsia="Times New Roman" w:cs="Times New Roman"/>
                 <w:i/>
                 <w:iCs/>
                 <w:szCs w:val="24"/>
@@ -4579,7 +4688,7 @@
             </w:pPr>
             <w:r>
               <w:rPr>
-                <w:rFonts w:ascii="Times New Roman" w:eastAsia="Times New Roman" w:hAnsi="Times New Roman" w:cs="Times New Roman"/>
+                <w:rFonts w:ascii="Times New Roman" w:hAnsi="Times New Roman" w:eastAsia="Times New Roman" w:cs="Times New Roman"/>
                 <w:szCs w:val="24"/>
               </w:rPr>
               <w:t>Plano de ação: Focar na entrega do mínimo produto viável, análise do tempo para a entrega das funcionalidades de acordo com as limitações do time, uso de metodologia ágil e revisão constante do escopo definido.</w:t>
@@ -4620,13 +4729,13 @@
             <w:pPr>
               <w:ind w:firstLine="0"/>
               <w:rPr>
-                <w:rFonts w:ascii="Times New Roman" w:eastAsia="Times New Roman" w:hAnsi="Times New Roman" w:cs="Times New Roman"/>
+                <w:rFonts w:ascii="Times New Roman" w:hAnsi="Times New Roman" w:eastAsia="Times New Roman" w:cs="Times New Roman"/>
                 <w:szCs w:val="24"/>
               </w:rPr>
             </w:pPr>
             <w:r>
               <w:rPr>
-                <w:rFonts w:ascii="Times New Roman" w:eastAsia="Times New Roman" w:hAnsi="Times New Roman" w:cs="Times New Roman"/>
+                <w:rFonts w:ascii="Times New Roman" w:hAnsi="Times New Roman" w:eastAsia="Times New Roman" w:cs="Times New Roman"/>
                 <w:szCs w:val="24"/>
               </w:rPr>
               <w:t>Risco</w:t>
@@ -4644,13 +4753,13 @@
               <w:ind w:firstLine="0"/>
               <w:jc w:val="left"/>
               <w:rPr>
-                <w:rFonts w:ascii="Times New Roman" w:eastAsia="Times New Roman" w:hAnsi="Times New Roman" w:cs="Times New Roman"/>
+                <w:rFonts w:ascii="Times New Roman" w:hAnsi="Times New Roman" w:eastAsia="Times New Roman" w:cs="Times New Roman"/>
                 <w:szCs w:val="24"/>
               </w:rPr>
             </w:pPr>
             <w:r>
               <w:rPr>
-                <w:rFonts w:ascii="Times New Roman" w:eastAsia="Times New Roman" w:hAnsi="Times New Roman" w:cs="Times New Roman"/>
+                <w:rFonts w:ascii="Times New Roman" w:hAnsi="Times New Roman" w:eastAsia="Times New Roman" w:cs="Times New Roman"/>
                 <w:szCs w:val="24"/>
               </w:rPr>
               <w:t>Probabilidade</w:t>
@@ -4667,13 +4776,13 @@
             <w:pPr>
               <w:ind w:firstLine="0"/>
               <w:rPr>
-                <w:rFonts w:ascii="Times New Roman" w:eastAsia="Times New Roman" w:hAnsi="Times New Roman" w:cs="Times New Roman"/>
+                <w:rFonts w:ascii="Times New Roman" w:hAnsi="Times New Roman" w:eastAsia="Times New Roman" w:cs="Times New Roman"/>
                 <w:szCs w:val="24"/>
               </w:rPr>
             </w:pPr>
             <w:r>
               <w:rPr>
-                <w:rFonts w:ascii="Times New Roman" w:eastAsia="Times New Roman" w:hAnsi="Times New Roman" w:cs="Times New Roman"/>
+                <w:rFonts w:ascii="Times New Roman" w:hAnsi="Times New Roman" w:eastAsia="Times New Roman" w:cs="Times New Roman"/>
                 <w:szCs w:val="24"/>
               </w:rPr>
               <w:t>Impacto</w:t>
@@ -4690,13 +4799,13 @@
             <w:pPr>
               <w:ind w:firstLine="0"/>
               <w:rPr>
-                <w:rFonts w:ascii="Times New Roman" w:eastAsia="Times New Roman" w:hAnsi="Times New Roman" w:cs="Times New Roman"/>
+                <w:rFonts w:ascii="Times New Roman" w:hAnsi="Times New Roman" w:eastAsia="Times New Roman" w:cs="Times New Roman"/>
                 <w:szCs w:val="24"/>
               </w:rPr>
             </w:pPr>
             <w:r>
               <w:rPr>
-                <w:rFonts w:ascii="Times New Roman" w:eastAsia="Times New Roman" w:hAnsi="Times New Roman" w:cs="Times New Roman"/>
+                <w:rFonts w:ascii="Times New Roman" w:hAnsi="Times New Roman" w:eastAsia="Times New Roman" w:cs="Times New Roman"/>
                 <w:szCs w:val="24"/>
               </w:rPr>
               <w:t>Prioridade</w:t>
@@ -4719,7 +4828,7 @@
             </w:pPr>
             <w:r>
               <w:rPr>
-                <w:rFonts w:ascii="Times New Roman" w:eastAsia="Times New Roman" w:hAnsi="Times New Roman" w:cs="Times New Roman"/>
+                <w:rFonts w:ascii="Times New Roman" w:hAnsi="Times New Roman" w:eastAsia="Times New Roman" w:cs="Times New Roman"/>
                 <w:szCs w:val="24"/>
               </w:rPr>
               <w:t>#004 Atrasos e faltas</w:t>
@@ -4758,7 +4867,7 @@
             </w:pPr>
             <w:r>
               <w:rPr>
-                <w:rFonts w:ascii="Times New Roman" w:eastAsia="Times New Roman" w:hAnsi="Times New Roman" w:cs="Times New Roman"/>
+                <w:rFonts w:ascii="Times New Roman" w:hAnsi="Times New Roman" w:eastAsia="Times New Roman" w:cs="Times New Roman"/>
                 <w:szCs w:val="24"/>
               </w:rPr>
               <w:t>Moderado</w:t>
@@ -4780,7 +4889,7 @@
             </w:pPr>
             <w:r>
               <w:rPr>
-                <w:rFonts w:ascii="Times New Roman" w:eastAsia="Times New Roman" w:hAnsi="Times New Roman" w:cs="Times New Roman"/>
+                <w:rFonts w:ascii="Times New Roman" w:hAnsi="Times New Roman" w:eastAsia="Times New Roman" w:cs="Times New Roman"/>
                 <w:b/>
                 <w:bCs/>
                 <w:color w:val="99CC00"/>
@@ -4802,13 +4911,13 @@
             <w:pPr>
               <w:ind w:firstLine="0"/>
               <w:rPr>
-                <w:rFonts w:ascii="Times New Roman" w:eastAsia="Times New Roman" w:hAnsi="Times New Roman" w:cs="Times New Roman"/>
+                <w:rFonts w:ascii="Times New Roman" w:hAnsi="Times New Roman" w:eastAsia="Times New Roman" w:cs="Times New Roman"/>
                 <w:szCs w:val="24"/>
               </w:rPr>
             </w:pPr>
             <w:r>
               <w:rPr>
-                <w:rFonts w:ascii="Times New Roman" w:eastAsia="Times New Roman" w:hAnsi="Times New Roman" w:cs="Times New Roman"/>
+                <w:rFonts w:ascii="Times New Roman" w:hAnsi="Times New Roman" w:eastAsia="Times New Roman" w:cs="Times New Roman"/>
                 <w:szCs w:val="24"/>
               </w:rPr>
               <w:t>Descrição: Trabalhando com pessoas existe a possibilidade de eventuais faltas e atrasos por motivos de saúde ou questões pessoais.</w:t>
@@ -4830,7 +4939,7 @@
             <w:pPr>
               <w:ind w:firstLine="0"/>
               <w:rPr>
-                <w:rFonts w:ascii="Times New Roman" w:eastAsia="Times New Roman" w:hAnsi="Times New Roman" w:cs="Times New Roman"/>
+                <w:rFonts w:ascii="Times New Roman" w:hAnsi="Times New Roman" w:eastAsia="Times New Roman" w:cs="Times New Roman"/>
                 <w:i/>
                 <w:iCs/>
                 <w:szCs w:val="24"/>
@@ -4838,7 +4947,7 @@
             </w:pPr>
             <w:r>
               <w:rPr>
-                <w:rFonts w:ascii="Times New Roman" w:eastAsia="Times New Roman" w:hAnsi="Times New Roman" w:cs="Times New Roman"/>
+                <w:rFonts w:ascii="Times New Roman" w:hAnsi="Times New Roman" w:eastAsia="Times New Roman" w:cs="Times New Roman"/>
                 <w:szCs w:val="24"/>
               </w:rPr>
               <w:t>Plano de ação: Maleabilidade das entregas e período de trabalho flexível.</w:t>
@@ -4887,13 +4996,13 @@
             <w:pPr>
               <w:ind w:firstLine="0"/>
               <w:rPr>
-                <w:rFonts w:ascii="Times New Roman" w:eastAsia="Times New Roman" w:hAnsi="Times New Roman" w:cs="Times New Roman"/>
+                <w:rFonts w:ascii="Times New Roman" w:hAnsi="Times New Roman" w:eastAsia="Times New Roman" w:cs="Times New Roman"/>
                 <w:szCs w:val="24"/>
               </w:rPr>
             </w:pPr>
             <w:r>
               <w:rPr>
-                <w:rFonts w:ascii="Times New Roman" w:eastAsia="Times New Roman" w:hAnsi="Times New Roman" w:cs="Times New Roman"/>
+                <w:rFonts w:ascii="Times New Roman" w:hAnsi="Times New Roman" w:eastAsia="Times New Roman" w:cs="Times New Roman"/>
                 <w:szCs w:val="24"/>
               </w:rPr>
               <w:t>Risco</w:t>
@@ -4911,13 +5020,13 @@
               <w:ind w:firstLine="0"/>
               <w:jc w:val="left"/>
               <w:rPr>
-                <w:rFonts w:ascii="Times New Roman" w:eastAsia="Times New Roman" w:hAnsi="Times New Roman" w:cs="Times New Roman"/>
+                <w:rFonts w:ascii="Times New Roman" w:hAnsi="Times New Roman" w:eastAsia="Times New Roman" w:cs="Times New Roman"/>
                 <w:szCs w:val="24"/>
               </w:rPr>
             </w:pPr>
             <w:r>
               <w:rPr>
-                <w:rFonts w:ascii="Times New Roman" w:eastAsia="Times New Roman" w:hAnsi="Times New Roman" w:cs="Times New Roman"/>
+                <w:rFonts w:ascii="Times New Roman" w:hAnsi="Times New Roman" w:eastAsia="Times New Roman" w:cs="Times New Roman"/>
                 <w:szCs w:val="24"/>
               </w:rPr>
               <w:t>Probabilidade</w:t>
@@ -4934,13 +5043,13 @@
             <w:pPr>
               <w:ind w:firstLine="0"/>
               <w:rPr>
-                <w:rFonts w:ascii="Times New Roman" w:eastAsia="Times New Roman" w:hAnsi="Times New Roman" w:cs="Times New Roman"/>
+                <w:rFonts w:ascii="Times New Roman" w:hAnsi="Times New Roman" w:eastAsia="Times New Roman" w:cs="Times New Roman"/>
                 <w:szCs w:val="24"/>
               </w:rPr>
             </w:pPr>
             <w:r>
               <w:rPr>
-                <w:rFonts w:ascii="Times New Roman" w:eastAsia="Times New Roman" w:hAnsi="Times New Roman" w:cs="Times New Roman"/>
+                <w:rFonts w:ascii="Times New Roman" w:hAnsi="Times New Roman" w:eastAsia="Times New Roman" w:cs="Times New Roman"/>
                 <w:szCs w:val="24"/>
               </w:rPr>
               <w:t>Impacto</w:t>
@@ -4957,13 +5066,13 @@
             <w:pPr>
               <w:ind w:firstLine="0"/>
               <w:rPr>
-                <w:rFonts w:ascii="Times New Roman" w:eastAsia="Times New Roman" w:hAnsi="Times New Roman" w:cs="Times New Roman"/>
+                <w:rFonts w:ascii="Times New Roman" w:hAnsi="Times New Roman" w:eastAsia="Times New Roman" w:cs="Times New Roman"/>
                 <w:szCs w:val="24"/>
               </w:rPr>
             </w:pPr>
             <w:r>
               <w:rPr>
-                <w:rFonts w:ascii="Times New Roman" w:eastAsia="Times New Roman" w:hAnsi="Times New Roman" w:cs="Times New Roman"/>
+                <w:rFonts w:ascii="Times New Roman" w:hAnsi="Times New Roman" w:eastAsia="Times New Roman" w:cs="Times New Roman"/>
                 <w:szCs w:val="24"/>
               </w:rPr>
               <w:t>Prioridade</w:t>
@@ -4986,7 +5095,7 @@
             </w:pPr>
             <w:r>
               <w:rPr>
-                <w:rFonts w:ascii="Times New Roman" w:eastAsia="Times New Roman" w:hAnsi="Times New Roman" w:cs="Times New Roman"/>
+                <w:rFonts w:ascii="Times New Roman" w:hAnsi="Times New Roman" w:eastAsia="Times New Roman" w:cs="Times New Roman"/>
                 <w:szCs w:val="24"/>
               </w:rPr>
               <w:t>#003 Atrasos e faltas</w:t>
@@ -5025,7 +5134,7 @@
             </w:pPr>
             <w:r>
               <w:rPr>
-                <w:rFonts w:ascii="Times New Roman" w:eastAsia="Times New Roman" w:hAnsi="Times New Roman" w:cs="Times New Roman"/>
+                <w:rFonts w:ascii="Times New Roman" w:hAnsi="Times New Roman" w:eastAsia="Times New Roman" w:cs="Times New Roman"/>
                 <w:szCs w:val="24"/>
               </w:rPr>
               <w:t>Moderado</w:t>
@@ -5047,7 +5156,7 @@
             </w:pPr>
             <w:r>
               <w:rPr>
-                <w:rFonts w:ascii="Times New Roman" w:eastAsia="Times New Roman" w:hAnsi="Times New Roman" w:cs="Times New Roman"/>
+                <w:rFonts w:ascii="Times New Roman" w:hAnsi="Times New Roman" w:eastAsia="Times New Roman" w:cs="Times New Roman"/>
                 <w:b/>
                 <w:bCs/>
                 <w:color w:val="99CC00"/>
@@ -5069,13 +5178,13 @@
             <w:pPr>
               <w:ind w:firstLine="0"/>
               <w:rPr>
-                <w:rFonts w:ascii="Times New Roman" w:eastAsia="Times New Roman" w:hAnsi="Times New Roman" w:cs="Times New Roman"/>
+                <w:rFonts w:ascii="Times New Roman" w:hAnsi="Times New Roman" w:eastAsia="Times New Roman" w:cs="Times New Roman"/>
                 <w:szCs w:val="24"/>
               </w:rPr>
             </w:pPr>
             <w:r>
               <w:rPr>
-                <w:rFonts w:ascii="Times New Roman" w:eastAsia="Times New Roman" w:hAnsi="Times New Roman" w:cs="Times New Roman"/>
+                <w:rFonts w:ascii="Times New Roman" w:hAnsi="Times New Roman" w:eastAsia="Times New Roman" w:cs="Times New Roman"/>
                 <w:szCs w:val="24"/>
               </w:rPr>
               <w:t>Descrição: Trabalhando com pessoas existe a possibilidade de eventuais faltas e atrasos por motivos de saúde ou questões pessoais.</w:t>
@@ -5097,7 +5206,7 @@
             <w:pPr>
               <w:ind w:firstLine="0"/>
               <w:rPr>
-                <w:rFonts w:ascii="Times New Roman" w:eastAsia="Times New Roman" w:hAnsi="Times New Roman" w:cs="Times New Roman"/>
+                <w:rFonts w:ascii="Times New Roman" w:hAnsi="Times New Roman" w:eastAsia="Times New Roman" w:cs="Times New Roman"/>
                 <w:i/>
                 <w:iCs/>
                 <w:szCs w:val="24"/>
@@ -5105,7 +5214,7 @@
             </w:pPr>
             <w:r>
               <w:rPr>
-                <w:rFonts w:ascii="Times New Roman" w:eastAsia="Times New Roman" w:hAnsi="Times New Roman" w:cs="Times New Roman"/>
+                <w:rFonts w:ascii="Times New Roman" w:hAnsi="Times New Roman" w:eastAsia="Times New Roman" w:cs="Times New Roman"/>
                 <w:szCs w:val="24"/>
               </w:rPr>
               <w:t>Plano de ação: Maleabilidade das entregas e período de trabalho flexível.</w:t>
@@ -5146,13 +5255,13 @@
             <w:pPr>
               <w:ind w:firstLine="0"/>
               <w:rPr>
-                <w:rFonts w:ascii="Times New Roman" w:eastAsia="Times New Roman" w:hAnsi="Times New Roman" w:cs="Times New Roman"/>
+                <w:rFonts w:ascii="Times New Roman" w:hAnsi="Times New Roman" w:eastAsia="Times New Roman" w:cs="Times New Roman"/>
                 <w:szCs w:val="24"/>
               </w:rPr>
             </w:pPr>
             <w:r>
               <w:rPr>
-                <w:rFonts w:ascii="Times New Roman" w:eastAsia="Times New Roman" w:hAnsi="Times New Roman" w:cs="Times New Roman"/>
+                <w:rFonts w:ascii="Times New Roman" w:hAnsi="Times New Roman" w:eastAsia="Times New Roman" w:cs="Times New Roman"/>
                 <w:szCs w:val="24"/>
               </w:rPr>
               <w:t>Risco</w:t>
@@ -5170,13 +5279,13 @@
               <w:ind w:firstLine="0"/>
               <w:jc w:val="left"/>
               <w:rPr>
-                <w:rFonts w:ascii="Times New Roman" w:eastAsia="Times New Roman" w:hAnsi="Times New Roman" w:cs="Times New Roman"/>
+                <w:rFonts w:ascii="Times New Roman" w:hAnsi="Times New Roman" w:eastAsia="Times New Roman" w:cs="Times New Roman"/>
                 <w:szCs w:val="24"/>
               </w:rPr>
             </w:pPr>
             <w:r>
               <w:rPr>
-                <w:rFonts w:ascii="Times New Roman" w:eastAsia="Times New Roman" w:hAnsi="Times New Roman" w:cs="Times New Roman"/>
+                <w:rFonts w:ascii="Times New Roman" w:hAnsi="Times New Roman" w:eastAsia="Times New Roman" w:cs="Times New Roman"/>
                 <w:szCs w:val="24"/>
               </w:rPr>
               <w:t>Probabilidade</w:t>
@@ -5193,13 +5302,13 @@
             <w:pPr>
               <w:ind w:firstLine="0"/>
               <w:rPr>
-                <w:rFonts w:ascii="Times New Roman" w:eastAsia="Times New Roman" w:hAnsi="Times New Roman" w:cs="Times New Roman"/>
+                <w:rFonts w:ascii="Times New Roman" w:hAnsi="Times New Roman" w:eastAsia="Times New Roman" w:cs="Times New Roman"/>
                 <w:szCs w:val="24"/>
               </w:rPr>
             </w:pPr>
             <w:r>
               <w:rPr>
-                <w:rFonts w:ascii="Times New Roman" w:eastAsia="Times New Roman" w:hAnsi="Times New Roman" w:cs="Times New Roman"/>
+                <w:rFonts w:ascii="Times New Roman" w:hAnsi="Times New Roman" w:eastAsia="Times New Roman" w:cs="Times New Roman"/>
                 <w:szCs w:val="24"/>
               </w:rPr>
               <w:t>Impacto</w:t>
@@ -5216,13 +5325,13 @@
             <w:pPr>
               <w:ind w:firstLine="0"/>
               <w:rPr>
-                <w:rFonts w:ascii="Times New Roman" w:eastAsia="Times New Roman" w:hAnsi="Times New Roman" w:cs="Times New Roman"/>
+                <w:rFonts w:ascii="Times New Roman" w:hAnsi="Times New Roman" w:eastAsia="Times New Roman" w:cs="Times New Roman"/>
                 <w:szCs w:val="24"/>
               </w:rPr>
             </w:pPr>
             <w:r>
               <w:rPr>
-                <w:rFonts w:ascii="Times New Roman" w:eastAsia="Times New Roman" w:hAnsi="Times New Roman" w:cs="Times New Roman"/>
+                <w:rFonts w:ascii="Times New Roman" w:hAnsi="Times New Roman" w:eastAsia="Times New Roman" w:cs="Times New Roman"/>
                 <w:szCs w:val="24"/>
               </w:rPr>
               <w:t>Prioridade</w:t>
@@ -5245,7 +5354,7 @@
             </w:pPr>
             <w:r>
               <w:rPr>
-                <w:rFonts w:ascii="Times New Roman" w:eastAsia="Times New Roman" w:hAnsi="Times New Roman" w:cs="Times New Roman"/>
+                <w:rFonts w:ascii="Times New Roman" w:hAnsi="Times New Roman" w:eastAsia="Times New Roman" w:cs="Times New Roman"/>
                 <w:szCs w:val="24"/>
               </w:rPr>
               <w:t>#004 Adesão dos usuários</w:t>
@@ -5284,7 +5393,7 @@
             </w:pPr>
             <w:r>
               <w:rPr>
-                <w:rFonts w:ascii="Times New Roman" w:eastAsia="Times New Roman" w:hAnsi="Times New Roman" w:cs="Times New Roman"/>
+                <w:rFonts w:ascii="Times New Roman" w:hAnsi="Times New Roman" w:eastAsia="Times New Roman" w:cs="Times New Roman"/>
                 <w:szCs w:val="24"/>
               </w:rPr>
               <w:t>Severo</w:t>
@@ -5306,7 +5415,7 @@
             </w:pPr>
             <w:r>
               <w:rPr>
-                <w:rFonts w:ascii="Times New Roman" w:eastAsia="Times New Roman" w:hAnsi="Times New Roman" w:cs="Times New Roman"/>
+                <w:rFonts w:ascii="Times New Roman" w:hAnsi="Times New Roman" w:eastAsia="Times New Roman" w:cs="Times New Roman"/>
                 <w:b/>
                 <w:bCs/>
                 <w:color w:val="FF0000"/>
@@ -5328,13 +5437,13 @@
             <w:pPr>
               <w:ind w:firstLine="0"/>
               <w:rPr>
-                <w:rFonts w:ascii="Times New Roman" w:eastAsia="Times New Roman" w:hAnsi="Times New Roman" w:cs="Times New Roman"/>
+                <w:rFonts w:ascii="Times New Roman" w:hAnsi="Times New Roman" w:eastAsia="Times New Roman" w:cs="Times New Roman"/>
                 <w:szCs w:val="24"/>
               </w:rPr>
             </w:pPr>
             <w:r>
               <w:rPr>
-                <w:rFonts w:ascii="Times New Roman" w:eastAsia="Times New Roman" w:hAnsi="Times New Roman" w:cs="Times New Roman"/>
+                <w:rFonts w:ascii="Times New Roman" w:hAnsi="Times New Roman" w:eastAsia="Times New Roman" w:cs="Times New Roman"/>
                 <w:szCs w:val="24"/>
               </w:rPr>
               <w:t>Descrição: Baixa adesão dos usuários clientes e estabelecimentos com o software.</w:t>
@@ -5356,7 +5465,7 @@
             <w:pPr>
               <w:ind w:firstLine="0"/>
               <w:rPr>
-                <w:rFonts w:ascii="Times New Roman" w:eastAsia="Times New Roman" w:hAnsi="Times New Roman" w:cs="Times New Roman"/>
+                <w:rFonts w:ascii="Times New Roman" w:hAnsi="Times New Roman" w:eastAsia="Times New Roman" w:cs="Times New Roman"/>
                 <w:i/>
                 <w:iCs/>
                 <w:szCs w:val="24"/>
@@ -5364,7 +5473,7 @@
             </w:pPr>
             <w:r>
               <w:rPr>
-                <w:rFonts w:ascii="Times New Roman" w:eastAsia="Times New Roman" w:hAnsi="Times New Roman" w:cs="Times New Roman"/>
+                <w:rFonts w:ascii="Times New Roman" w:hAnsi="Times New Roman" w:eastAsia="Times New Roman" w:cs="Times New Roman"/>
                 <w:szCs w:val="24"/>
               </w:rPr>
               <w:t>Plano de ação: Análise de viabilidade do projeto, entregas rápidas e constantes para validação e velocidade na identificação de erros, boas práticas de desenvolvimento de interface priorizando usabilidade, aplicação de testes e pesquisa</w:t>
@@ -5405,13 +5514,13 @@
             <w:pPr>
               <w:ind w:firstLine="0"/>
               <w:rPr>
-                <w:rFonts w:ascii="Times New Roman" w:eastAsia="Times New Roman" w:hAnsi="Times New Roman" w:cs="Times New Roman"/>
+                <w:rFonts w:ascii="Times New Roman" w:hAnsi="Times New Roman" w:eastAsia="Times New Roman" w:cs="Times New Roman"/>
                 <w:szCs w:val="24"/>
               </w:rPr>
             </w:pPr>
             <w:r>
               <w:rPr>
-                <w:rFonts w:ascii="Times New Roman" w:eastAsia="Times New Roman" w:hAnsi="Times New Roman" w:cs="Times New Roman"/>
+                <w:rFonts w:ascii="Times New Roman" w:hAnsi="Times New Roman" w:eastAsia="Times New Roman" w:cs="Times New Roman"/>
                 <w:szCs w:val="24"/>
               </w:rPr>
               <w:t>Risco</w:t>
@@ -5429,13 +5538,13 @@
               <w:ind w:firstLine="0"/>
               <w:jc w:val="left"/>
               <w:rPr>
-                <w:rFonts w:ascii="Times New Roman" w:eastAsia="Times New Roman" w:hAnsi="Times New Roman" w:cs="Times New Roman"/>
+                <w:rFonts w:ascii="Times New Roman" w:hAnsi="Times New Roman" w:eastAsia="Times New Roman" w:cs="Times New Roman"/>
                 <w:szCs w:val="24"/>
               </w:rPr>
             </w:pPr>
             <w:r>
               <w:rPr>
-                <w:rFonts w:ascii="Times New Roman" w:eastAsia="Times New Roman" w:hAnsi="Times New Roman" w:cs="Times New Roman"/>
+                <w:rFonts w:ascii="Times New Roman" w:hAnsi="Times New Roman" w:eastAsia="Times New Roman" w:cs="Times New Roman"/>
                 <w:szCs w:val="24"/>
               </w:rPr>
               <w:t>Probabilidade</w:t>
@@ -5452,13 +5561,13 @@
             <w:pPr>
               <w:ind w:firstLine="0"/>
               <w:rPr>
-                <w:rFonts w:ascii="Times New Roman" w:eastAsia="Times New Roman" w:hAnsi="Times New Roman" w:cs="Times New Roman"/>
+                <w:rFonts w:ascii="Times New Roman" w:hAnsi="Times New Roman" w:eastAsia="Times New Roman" w:cs="Times New Roman"/>
                 <w:szCs w:val="24"/>
               </w:rPr>
             </w:pPr>
             <w:r>
               <w:rPr>
-                <w:rFonts w:ascii="Times New Roman" w:eastAsia="Times New Roman" w:hAnsi="Times New Roman" w:cs="Times New Roman"/>
+                <w:rFonts w:ascii="Times New Roman" w:hAnsi="Times New Roman" w:eastAsia="Times New Roman" w:cs="Times New Roman"/>
                 <w:szCs w:val="24"/>
               </w:rPr>
               <w:t>Impacto</w:t>
@@ -5475,13 +5584,13 @@
             <w:pPr>
               <w:ind w:firstLine="0"/>
               <w:rPr>
-                <w:rFonts w:ascii="Times New Roman" w:eastAsia="Times New Roman" w:hAnsi="Times New Roman" w:cs="Times New Roman"/>
+                <w:rFonts w:ascii="Times New Roman" w:hAnsi="Times New Roman" w:eastAsia="Times New Roman" w:cs="Times New Roman"/>
                 <w:szCs w:val="24"/>
               </w:rPr>
             </w:pPr>
             <w:r>
               <w:rPr>
-                <w:rFonts w:ascii="Times New Roman" w:eastAsia="Times New Roman" w:hAnsi="Times New Roman" w:cs="Times New Roman"/>
+                <w:rFonts w:ascii="Times New Roman" w:hAnsi="Times New Roman" w:eastAsia="Times New Roman" w:cs="Times New Roman"/>
                 <w:szCs w:val="24"/>
               </w:rPr>
               <w:t>Prioridade</w:t>
@@ -5504,7 +5613,7 @@
             </w:pPr>
             <w:r>
               <w:rPr>
-                <w:rFonts w:ascii="Times New Roman" w:eastAsia="Times New Roman" w:hAnsi="Times New Roman" w:cs="Times New Roman"/>
+                <w:rFonts w:ascii="Times New Roman" w:hAnsi="Times New Roman" w:eastAsia="Times New Roman" w:cs="Times New Roman"/>
                 <w:szCs w:val="24"/>
               </w:rPr>
               <w:t>#005 Vazamento de dados</w:t>
@@ -5543,7 +5652,7 @@
             </w:pPr>
             <w:r>
               <w:rPr>
-                <w:rFonts w:ascii="Times New Roman" w:eastAsia="Times New Roman" w:hAnsi="Times New Roman" w:cs="Times New Roman"/>
+                <w:rFonts w:ascii="Times New Roman" w:hAnsi="Times New Roman" w:eastAsia="Times New Roman" w:cs="Times New Roman"/>
                 <w:szCs w:val="24"/>
               </w:rPr>
               <w:t>Severo</w:t>
@@ -5565,7 +5674,7 @@
             </w:pPr>
             <w:r>
               <w:rPr>
-                <w:rFonts w:ascii="Times New Roman" w:eastAsia="Times New Roman" w:hAnsi="Times New Roman" w:cs="Times New Roman"/>
+                <w:rFonts w:ascii="Times New Roman" w:hAnsi="Times New Roman" w:eastAsia="Times New Roman" w:cs="Times New Roman"/>
                 <w:b/>
                 <w:bCs/>
                 <w:color w:val="FF0000"/>
@@ -5587,13 +5696,13 @@
             <w:pPr>
               <w:ind w:firstLine="0"/>
               <w:rPr>
-                <w:rFonts w:ascii="Times New Roman" w:eastAsia="Times New Roman" w:hAnsi="Times New Roman" w:cs="Times New Roman"/>
+                <w:rFonts w:ascii="Times New Roman" w:hAnsi="Times New Roman" w:eastAsia="Times New Roman" w:cs="Times New Roman"/>
                 <w:szCs w:val="24"/>
               </w:rPr>
             </w:pPr>
             <w:r>
               <w:rPr>
-                <w:rFonts w:ascii="Times New Roman" w:eastAsia="Times New Roman" w:hAnsi="Times New Roman" w:cs="Times New Roman"/>
+                <w:rFonts w:ascii="Times New Roman" w:hAnsi="Times New Roman" w:eastAsia="Times New Roman" w:cs="Times New Roman"/>
                 <w:szCs w:val="24"/>
               </w:rPr>
               <w:t>Descrição: Vazamento de dados sensíveis de clientes e estabelecimentos.</w:t>
@@ -5615,13 +5724,13 @@
             <w:pPr>
               <w:ind w:firstLine="0"/>
               <w:rPr>
-                <w:rFonts w:ascii="Times New Roman" w:eastAsia="Times New Roman" w:hAnsi="Times New Roman" w:cs="Times New Roman"/>
+                <w:rFonts w:ascii="Times New Roman" w:hAnsi="Times New Roman" w:eastAsia="Times New Roman" w:cs="Times New Roman"/>
                 <w:szCs w:val="24"/>
               </w:rPr>
             </w:pPr>
             <w:r>
               <w:rPr>
-                <w:rFonts w:ascii="Times New Roman" w:eastAsia="Times New Roman" w:hAnsi="Times New Roman" w:cs="Times New Roman"/>
+                <w:rFonts w:ascii="Times New Roman" w:hAnsi="Times New Roman" w:eastAsia="Times New Roman" w:cs="Times New Roman"/>
                 <w:szCs w:val="24"/>
               </w:rPr>
               <w:lastRenderedPageBreak/>
@@ -5640,7 +5749,7 @@
       </w:pPr>
     </w:p>
     <w:sectPr>
-      <w:pgSz w:w="12240" w:h="15840"/>
+      <w:pgSz w:w="12240" w:h="15840" w:orient="portrait"/>
       <w:pgMar w:top="1825" w:right="1260" w:bottom="865" w:left="1080" w:header="708" w:footer="708" w:gutter="0"/>
       <w:pgNumType w:start="4"/>
       <w:cols w:space="720"/>
@@ -5724,7 +5833,7 @@
   <w:p>
     <w:pPr>
       <w:pStyle w:val="Cabealho"/>
-      <w:framePr w:wrap="none" w:vAnchor="text" w:hAnchor="margin" w:xAlign="right" w:y="1"/>
+      <w:framePr w:wrap="none" w:hAnchor="margin" w:vAnchor="text" w:xAlign="right" w:y="1"/>
       <w:rPr>
         <w:rStyle w:val="Nmerodepgina"/>
       </w:rPr>
@@ -5779,7 +5888,7 @@
       <w:p>
         <w:pPr>
           <w:pStyle w:val="Cabealho"/>
-          <w:framePr w:wrap="none" w:vAnchor="text" w:hAnchor="margin" w:xAlign="right" w:y="1"/>
+          <w:framePr w:wrap="none" w:hAnchor="margin" w:vAnchor="text" w:xAlign="right" w:y="1"/>
           <w:rPr>
             <w:rStyle w:val="Nmerodepgina"/>
           </w:rPr>
@@ -6074,7 +6183,7 @@
         <w:ind w:left="792" w:hanging="360"/>
       </w:pPr>
       <w:rPr>
-        <w:rFonts w:ascii="Symbol" w:hAnsi="Symbol" w:hint="default"/>
+        <w:rFonts w:hint="default" w:ascii="Symbol" w:hAnsi="Symbol"/>
       </w:rPr>
     </w:lvl>
     <w:lvl w:ilvl="1" w:tplc="04160003" w:tentative="1">
@@ -6086,7 +6195,7 @@
         <w:ind w:left="1512" w:hanging="360"/>
       </w:pPr>
       <w:rPr>
-        <w:rFonts w:ascii="Courier New" w:hAnsi="Courier New" w:cs="Courier New" w:hint="default"/>
+        <w:rFonts w:hint="default" w:ascii="Courier New" w:hAnsi="Courier New" w:cs="Courier New"/>
       </w:rPr>
     </w:lvl>
     <w:lvl w:ilvl="2" w:tplc="04160005" w:tentative="1">
@@ -6098,7 +6207,7 @@
         <w:ind w:left="2232" w:hanging="360"/>
       </w:pPr>
       <w:rPr>
-        <w:rFonts w:ascii="Wingdings" w:hAnsi="Wingdings" w:hint="default"/>
+        <w:rFonts w:hint="default" w:ascii="Wingdings" w:hAnsi="Wingdings"/>
       </w:rPr>
     </w:lvl>
     <w:lvl w:ilvl="3" w:tplc="04160001" w:tentative="1">
@@ -6110,7 +6219,7 @@
         <w:ind w:left="2952" w:hanging="360"/>
       </w:pPr>
       <w:rPr>
-        <w:rFonts w:ascii="Symbol" w:hAnsi="Symbol" w:hint="default"/>
+        <w:rFonts w:hint="default" w:ascii="Symbol" w:hAnsi="Symbol"/>
       </w:rPr>
     </w:lvl>
     <w:lvl w:ilvl="4" w:tplc="04160003" w:tentative="1">
@@ -6122,7 +6231,7 @@
         <w:ind w:left="3672" w:hanging="360"/>
       </w:pPr>
       <w:rPr>
-        <w:rFonts w:ascii="Courier New" w:hAnsi="Courier New" w:cs="Courier New" w:hint="default"/>
+        <w:rFonts w:hint="default" w:ascii="Courier New" w:hAnsi="Courier New" w:cs="Courier New"/>
       </w:rPr>
     </w:lvl>
     <w:lvl w:ilvl="5" w:tplc="04160005" w:tentative="1">
@@ -6134,7 +6243,7 @@
         <w:ind w:left="4392" w:hanging="360"/>
       </w:pPr>
       <w:rPr>
-        <w:rFonts w:ascii="Wingdings" w:hAnsi="Wingdings" w:hint="default"/>
+        <w:rFonts w:hint="default" w:ascii="Wingdings" w:hAnsi="Wingdings"/>
       </w:rPr>
     </w:lvl>
     <w:lvl w:ilvl="6" w:tplc="04160001" w:tentative="1">
@@ -6146,7 +6255,7 @@
         <w:ind w:left="5112" w:hanging="360"/>
       </w:pPr>
       <w:rPr>
-        <w:rFonts w:ascii="Symbol" w:hAnsi="Symbol" w:hint="default"/>
+        <w:rFonts w:hint="default" w:ascii="Symbol" w:hAnsi="Symbol"/>
       </w:rPr>
     </w:lvl>
     <w:lvl w:ilvl="7" w:tplc="04160003" w:tentative="1">
@@ -6158,7 +6267,7 @@
         <w:ind w:left="5832" w:hanging="360"/>
       </w:pPr>
       <w:rPr>
-        <w:rFonts w:ascii="Courier New" w:hAnsi="Courier New" w:cs="Courier New" w:hint="default"/>
+        <w:rFonts w:hint="default" w:ascii="Courier New" w:hAnsi="Courier New" w:cs="Courier New"/>
       </w:rPr>
     </w:lvl>
     <w:lvl w:ilvl="8" w:tplc="04160005" w:tentative="1">
@@ -6170,7 +6279,7 @@
         <w:ind w:left="6552" w:hanging="360"/>
       </w:pPr>
       <w:rPr>
-        <w:rFonts w:ascii="Wingdings" w:hAnsi="Wingdings" w:hint="default"/>
+        <w:rFonts w:hint="default" w:ascii="Wingdings" w:hAnsi="Wingdings"/>
       </w:rPr>
     </w:lvl>
   </w:abstractNum>
@@ -6481,7 +6590,7 @@
         <w:ind w:left="720" w:hanging="360"/>
       </w:pPr>
       <w:rPr>
-        <w:rFonts w:ascii="Symbol" w:hAnsi="Symbol" w:hint="default"/>
+        <w:rFonts w:hint="default" w:ascii="Symbol" w:hAnsi="Symbol"/>
       </w:rPr>
     </w:lvl>
     <w:lvl w:ilvl="1" w:tplc="04160003" w:tentative="1">
@@ -6493,7 +6602,7 @@
         <w:ind w:left="1440" w:hanging="360"/>
       </w:pPr>
       <w:rPr>
-        <w:rFonts w:ascii="Courier New" w:hAnsi="Courier New" w:cs="Courier New" w:hint="default"/>
+        <w:rFonts w:hint="default" w:ascii="Courier New" w:hAnsi="Courier New" w:cs="Courier New"/>
       </w:rPr>
     </w:lvl>
     <w:lvl w:ilvl="2" w:tplc="04160005" w:tentative="1">
@@ -6505,7 +6614,7 @@
         <w:ind w:left="2160" w:hanging="360"/>
       </w:pPr>
       <w:rPr>
-        <w:rFonts w:ascii="Wingdings" w:hAnsi="Wingdings" w:hint="default"/>
+        <w:rFonts w:hint="default" w:ascii="Wingdings" w:hAnsi="Wingdings"/>
       </w:rPr>
     </w:lvl>
     <w:lvl w:ilvl="3" w:tplc="04160001" w:tentative="1">
@@ -6517,7 +6626,7 @@
         <w:ind w:left="2880" w:hanging="360"/>
       </w:pPr>
       <w:rPr>
-        <w:rFonts w:ascii="Symbol" w:hAnsi="Symbol" w:hint="default"/>
+        <w:rFonts w:hint="default" w:ascii="Symbol" w:hAnsi="Symbol"/>
       </w:rPr>
     </w:lvl>
     <w:lvl w:ilvl="4" w:tplc="04160003" w:tentative="1">
@@ -6529,7 +6638,7 @@
         <w:ind w:left="3600" w:hanging="360"/>
       </w:pPr>
       <w:rPr>
-        <w:rFonts w:ascii="Courier New" w:hAnsi="Courier New" w:cs="Courier New" w:hint="default"/>
+        <w:rFonts w:hint="default" w:ascii="Courier New" w:hAnsi="Courier New" w:cs="Courier New"/>
       </w:rPr>
     </w:lvl>
     <w:lvl w:ilvl="5" w:tplc="04160005" w:tentative="1">
@@ -6541,7 +6650,7 @@
         <w:ind w:left="4320" w:hanging="360"/>
       </w:pPr>
       <w:rPr>
-        <w:rFonts w:ascii="Wingdings" w:hAnsi="Wingdings" w:hint="default"/>
+        <w:rFonts w:hint="default" w:ascii="Wingdings" w:hAnsi="Wingdings"/>
       </w:rPr>
     </w:lvl>
     <w:lvl w:ilvl="6" w:tplc="04160001" w:tentative="1">
@@ -6553,7 +6662,7 @@
         <w:ind w:left="5040" w:hanging="360"/>
       </w:pPr>
       <w:rPr>
-        <w:rFonts w:ascii="Symbol" w:hAnsi="Symbol" w:hint="default"/>
+        <w:rFonts w:hint="default" w:ascii="Symbol" w:hAnsi="Symbol"/>
       </w:rPr>
     </w:lvl>
     <w:lvl w:ilvl="7" w:tplc="04160003" w:tentative="1">
@@ -6565,7 +6674,7 @@
         <w:ind w:left="5760" w:hanging="360"/>
       </w:pPr>
       <w:rPr>
-        <w:rFonts w:ascii="Courier New" w:hAnsi="Courier New" w:cs="Courier New" w:hint="default"/>
+        <w:rFonts w:hint="default" w:ascii="Courier New" w:hAnsi="Courier New" w:cs="Courier New"/>
       </w:rPr>
     </w:lvl>
     <w:lvl w:ilvl="8" w:tplc="04160005" w:tentative="1">
@@ -6577,7 +6686,7 @@
         <w:ind w:left="6480" w:hanging="360"/>
       </w:pPr>
       <w:rPr>
-        <w:rFonts w:ascii="Wingdings" w:hAnsi="Wingdings" w:hint="default"/>
+        <w:rFonts w:hint="default" w:ascii="Wingdings" w:hAnsi="Wingdings"/>
       </w:rPr>
     </w:lvl>
   </w:abstractNum>
@@ -6680,7 +6789,7 @@
         <w:ind w:left="792" w:hanging="360"/>
       </w:pPr>
       <w:rPr>
-        <w:rFonts w:ascii="Symbol" w:hAnsi="Symbol" w:hint="default"/>
+        <w:rFonts w:hint="default" w:ascii="Symbol" w:hAnsi="Symbol"/>
       </w:rPr>
     </w:lvl>
     <w:lvl w:ilvl="1" w:tplc="04160003" w:tentative="1">
@@ -6692,7 +6801,7 @@
         <w:ind w:left="1512" w:hanging="360"/>
       </w:pPr>
       <w:rPr>
-        <w:rFonts w:ascii="Courier New" w:hAnsi="Courier New" w:cs="Courier New" w:hint="default"/>
+        <w:rFonts w:hint="default" w:ascii="Courier New" w:hAnsi="Courier New" w:cs="Courier New"/>
       </w:rPr>
     </w:lvl>
     <w:lvl w:ilvl="2" w:tplc="04160005" w:tentative="1">
@@ -6704,7 +6813,7 @@
         <w:ind w:left="2232" w:hanging="360"/>
       </w:pPr>
       <w:rPr>
-        <w:rFonts w:ascii="Wingdings" w:hAnsi="Wingdings" w:hint="default"/>
+        <w:rFonts w:hint="default" w:ascii="Wingdings" w:hAnsi="Wingdings"/>
       </w:rPr>
     </w:lvl>
     <w:lvl w:ilvl="3" w:tplc="04160001" w:tentative="1">
@@ -6716,7 +6825,7 @@
         <w:ind w:left="2952" w:hanging="360"/>
       </w:pPr>
       <w:rPr>
-        <w:rFonts w:ascii="Symbol" w:hAnsi="Symbol" w:hint="default"/>
+        <w:rFonts w:hint="default" w:ascii="Symbol" w:hAnsi="Symbol"/>
       </w:rPr>
     </w:lvl>
     <w:lvl w:ilvl="4" w:tplc="04160003" w:tentative="1">
@@ -6728,7 +6837,7 @@
         <w:ind w:left="3672" w:hanging="360"/>
       </w:pPr>
       <w:rPr>
-        <w:rFonts w:ascii="Courier New" w:hAnsi="Courier New" w:cs="Courier New" w:hint="default"/>
+        <w:rFonts w:hint="default" w:ascii="Courier New" w:hAnsi="Courier New" w:cs="Courier New"/>
       </w:rPr>
     </w:lvl>
     <w:lvl w:ilvl="5" w:tplc="04160005" w:tentative="1">
@@ -6740,7 +6849,7 @@
         <w:ind w:left="4392" w:hanging="360"/>
       </w:pPr>
       <w:rPr>
-        <w:rFonts w:ascii="Wingdings" w:hAnsi="Wingdings" w:hint="default"/>
+        <w:rFonts w:hint="default" w:ascii="Wingdings" w:hAnsi="Wingdings"/>
       </w:rPr>
     </w:lvl>
     <w:lvl w:ilvl="6" w:tplc="04160001" w:tentative="1">
@@ -6752,7 +6861,7 @@
         <w:ind w:left="5112" w:hanging="360"/>
       </w:pPr>
       <w:rPr>
-        <w:rFonts w:ascii="Symbol" w:hAnsi="Symbol" w:hint="default"/>
+        <w:rFonts w:hint="default" w:ascii="Symbol" w:hAnsi="Symbol"/>
       </w:rPr>
     </w:lvl>
     <w:lvl w:ilvl="7" w:tplc="04160003" w:tentative="1">
@@ -6764,7 +6873,7 @@
         <w:ind w:left="5832" w:hanging="360"/>
       </w:pPr>
       <w:rPr>
-        <w:rFonts w:ascii="Courier New" w:hAnsi="Courier New" w:cs="Courier New" w:hint="default"/>
+        <w:rFonts w:hint="default" w:ascii="Courier New" w:hAnsi="Courier New" w:cs="Courier New"/>
       </w:rPr>
     </w:lvl>
     <w:lvl w:ilvl="8" w:tplc="04160005" w:tentative="1">
@@ -6776,7 +6885,7 @@
         <w:ind w:left="6552" w:hanging="360"/>
       </w:pPr>
       <w:rPr>
-        <w:rFonts w:ascii="Wingdings" w:hAnsi="Wingdings" w:hint="default"/>
+        <w:rFonts w:hint="default" w:ascii="Wingdings" w:hAnsi="Wingdings"/>
       </w:rPr>
     </w:lvl>
   </w:abstractNum>
@@ -6808,7 +6917,7 @@
         <w:ind w:left="792" w:hanging="432"/>
       </w:pPr>
       <w:rPr>
-        <w:rFonts w:ascii="Arial" w:hAnsi="Arial" w:cs="Arial" w:hint="default"/>
+        <w:rFonts w:hint="default" w:ascii="Arial" w:hAnsi="Arial" w:cs="Arial"/>
         <w:sz w:val="20"/>
         <w:szCs w:val="20"/>
       </w:rPr>
@@ -6825,7 +6934,7 @@
         <w:ind w:left="1224" w:hanging="504"/>
       </w:pPr>
       <w:rPr>
-        <w:rFonts w:ascii="Arial" w:hAnsi="Arial" w:cs="Arial" w:hint="default"/>
+        <w:rFonts w:hint="default" w:ascii="Arial" w:hAnsi="Arial" w:cs="Arial"/>
         <w:sz w:val="20"/>
         <w:szCs w:val="20"/>
       </w:rPr>
@@ -7038,7 +7147,7 @@
         <w:ind w:left="1152" w:hanging="360"/>
       </w:pPr>
       <w:rPr>
-        <w:rFonts w:ascii="Symbol" w:hAnsi="Symbol" w:hint="default"/>
+        <w:rFonts w:hint="default" w:ascii="Symbol" w:hAnsi="Symbol"/>
       </w:rPr>
     </w:lvl>
     <w:lvl w:ilvl="1" w:tplc="04160003" w:tentative="1">
@@ -7050,7 +7159,7 @@
         <w:ind w:left="1872" w:hanging="360"/>
       </w:pPr>
       <w:rPr>
-        <w:rFonts w:ascii="Courier New" w:hAnsi="Courier New" w:cs="Courier New" w:hint="default"/>
+        <w:rFonts w:hint="default" w:ascii="Courier New" w:hAnsi="Courier New" w:cs="Courier New"/>
       </w:rPr>
     </w:lvl>
     <w:lvl w:ilvl="2" w:tplc="04160005" w:tentative="1">
@@ -7062,7 +7171,7 @@
         <w:ind w:left="2592" w:hanging="360"/>
       </w:pPr>
       <w:rPr>
-        <w:rFonts w:ascii="Wingdings" w:hAnsi="Wingdings" w:hint="default"/>
+        <w:rFonts w:hint="default" w:ascii="Wingdings" w:hAnsi="Wingdings"/>
       </w:rPr>
     </w:lvl>
     <w:lvl w:ilvl="3" w:tplc="04160001" w:tentative="1">
@@ -7074,7 +7183,7 @@
         <w:ind w:left="3312" w:hanging="360"/>
       </w:pPr>
       <w:rPr>
-        <w:rFonts w:ascii="Symbol" w:hAnsi="Symbol" w:hint="default"/>
+        <w:rFonts w:hint="default" w:ascii="Symbol" w:hAnsi="Symbol"/>
       </w:rPr>
     </w:lvl>
     <w:lvl w:ilvl="4" w:tplc="04160003" w:tentative="1">
@@ -7086,7 +7195,7 @@
         <w:ind w:left="4032" w:hanging="360"/>
       </w:pPr>
       <w:rPr>
-        <w:rFonts w:ascii="Courier New" w:hAnsi="Courier New" w:cs="Courier New" w:hint="default"/>
+        <w:rFonts w:hint="default" w:ascii="Courier New" w:hAnsi="Courier New" w:cs="Courier New"/>
       </w:rPr>
     </w:lvl>
     <w:lvl w:ilvl="5" w:tplc="04160005" w:tentative="1">
@@ -7098,7 +7207,7 @@
         <w:ind w:left="4752" w:hanging="360"/>
       </w:pPr>
       <w:rPr>
-        <w:rFonts w:ascii="Wingdings" w:hAnsi="Wingdings" w:hint="default"/>
+        <w:rFonts w:hint="default" w:ascii="Wingdings" w:hAnsi="Wingdings"/>
       </w:rPr>
     </w:lvl>
     <w:lvl w:ilvl="6" w:tplc="04160001" w:tentative="1">
@@ -7110,7 +7219,7 @@
         <w:ind w:left="5472" w:hanging="360"/>
       </w:pPr>
       <w:rPr>
-        <w:rFonts w:ascii="Symbol" w:hAnsi="Symbol" w:hint="default"/>
+        <w:rFonts w:hint="default" w:ascii="Symbol" w:hAnsi="Symbol"/>
       </w:rPr>
     </w:lvl>
     <w:lvl w:ilvl="7" w:tplc="04160003" w:tentative="1">
@@ -7122,7 +7231,7 @@
         <w:ind w:left="6192" w:hanging="360"/>
       </w:pPr>
       <w:rPr>
-        <w:rFonts w:ascii="Courier New" w:hAnsi="Courier New" w:cs="Courier New" w:hint="default"/>
+        <w:rFonts w:hint="default" w:ascii="Courier New" w:hAnsi="Courier New" w:cs="Courier New"/>
       </w:rPr>
     </w:lvl>
     <w:lvl w:ilvl="8" w:tplc="04160005" w:tentative="1">
@@ -7134,7 +7243,7 @@
         <w:ind w:left="6912" w:hanging="360"/>
       </w:pPr>
       <w:rPr>
-        <w:rFonts w:ascii="Wingdings" w:hAnsi="Wingdings" w:hint="default"/>
+        <w:rFonts w:hint="default" w:ascii="Wingdings" w:hAnsi="Wingdings"/>
       </w:rPr>
     </w:lvl>
   </w:abstractNum>
@@ -7151,7 +7260,7 @@
         <w:ind w:left="720" w:hanging="360"/>
       </w:pPr>
       <w:rPr>
-        <w:rFonts w:ascii="Symbol" w:hAnsi="Symbol" w:hint="default"/>
+        <w:rFonts w:hint="default" w:ascii="Symbol" w:hAnsi="Symbol"/>
       </w:rPr>
     </w:lvl>
     <w:lvl w:ilvl="1" w:tplc="188E7E6C">
@@ -7163,7 +7272,7 @@
         <w:ind w:left="1440" w:hanging="360"/>
       </w:pPr>
       <w:rPr>
-        <w:rFonts w:ascii="Courier New" w:hAnsi="Courier New" w:hint="default"/>
+        <w:rFonts w:hint="default" w:ascii="Courier New" w:hAnsi="Courier New"/>
       </w:rPr>
     </w:lvl>
     <w:lvl w:ilvl="2" w:tplc="7AEC539E">
@@ -7175,7 +7284,7 @@
         <w:ind w:left="2160" w:hanging="360"/>
       </w:pPr>
       <w:rPr>
-        <w:rFonts w:ascii="Wingdings" w:hAnsi="Wingdings" w:hint="default"/>
+        <w:rFonts w:hint="default" w:ascii="Wingdings" w:hAnsi="Wingdings"/>
       </w:rPr>
     </w:lvl>
     <w:lvl w:ilvl="3" w:tplc="64F0E27E">
@@ -7187,7 +7296,7 @@
         <w:ind w:left="2880" w:hanging="360"/>
       </w:pPr>
       <w:rPr>
-        <w:rFonts w:ascii="Symbol" w:hAnsi="Symbol" w:hint="default"/>
+        <w:rFonts w:hint="default" w:ascii="Symbol" w:hAnsi="Symbol"/>
       </w:rPr>
     </w:lvl>
     <w:lvl w:ilvl="4" w:tplc="BC4C2256">
@@ -7199,7 +7308,7 @@
         <w:ind w:left="3600" w:hanging="360"/>
       </w:pPr>
       <w:rPr>
-        <w:rFonts w:ascii="Courier New" w:hAnsi="Courier New" w:hint="default"/>
+        <w:rFonts w:hint="default" w:ascii="Courier New" w:hAnsi="Courier New"/>
       </w:rPr>
     </w:lvl>
     <w:lvl w:ilvl="5" w:tplc="8B746B62">
@@ -7211,7 +7320,7 @@
         <w:ind w:left="4320" w:hanging="360"/>
       </w:pPr>
       <w:rPr>
-        <w:rFonts w:ascii="Wingdings" w:hAnsi="Wingdings" w:hint="default"/>
+        <w:rFonts w:hint="default" w:ascii="Wingdings" w:hAnsi="Wingdings"/>
       </w:rPr>
     </w:lvl>
     <w:lvl w:ilvl="6" w:tplc="F85EAF82">
@@ -7223,7 +7332,7 @@
         <w:ind w:left="5040" w:hanging="360"/>
       </w:pPr>
       <w:rPr>
-        <w:rFonts w:ascii="Symbol" w:hAnsi="Symbol" w:hint="default"/>
+        <w:rFonts w:hint="default" w:ascii="Symbol" w:hAnsi="Symbol"/>
       </w:rPr>
     </w:lvl>
     <w:lvl w:ilvl="7" w:tplc="93F00BEA">
@@ -7235,7 +7344,7 @@
         <w:ind w:left="5760" w:hanging="360"/>
       </w:pPr>
       <w:rPr>
-        <w:rFonts w:ascii="Courier New" w:hAnsi="Courier New" w:hint="default"/>
+        <w:rFonts w:hint="default" w:ascii="Courier New" w:hAnsi="Courier New"/>
       </w:rPr>
     </w:lvl>
     <w:lvl w:ilvl="8" w:tplc="81E833A0">
@@ -7247,7 +7356,7 @@
         <w:ind w:left="6480" w:hanging="360"/>
       </w:pPr>
       <w:rPr>
-        <w:rFonts w:ascii="Wingdings" w:hAnsi="Wingdings" w:hint="default"/>
+        <w:rFonts w:hint="default" w:ascii="Wingdings" w:hAnsi="Wingdings"/>
       </w:rPr>
     </w:lvl>
   </w:abstractNum>
@@ -7264,7 +7373,7 @@
         <w:ind w:left="720" w:hanging="360"/>
       </w:pPr>
       <w:rPr>
-        <w:rFonts w:ascii="Symbol" w:hAnsi="Symbol" w:hint="default"/>
+        <w:rFonts w:hint="default" w:ascii="Symbol" w:hAnsi="Symbol"/>
       </w:rPr>
     </w:lvl>
     <w:lvl w:ilvl="1" w:tplc="FA9A763A">
@@ -7276,7 +7385,7 @@
         <w:ind w:left="1440" w:hanging="360"/>
       </w:pPr>
       <w:rPr>
-        <w:rFonts w:ascii="Courier New" w:hAnsi="Courier New" w:hint="default"/>
+        <w:rFonts w:hint="default" w:ascii="Courier New" w:hAnsi="Courier New"/>
       </w:rPr>
     </w:lvl>
     <w:lvl w:ilvl="2" w:tplc="1624E614">
@@ -7288,7 +7397,7 @@
         <w:ind w:left="2160" w:hanging="360"/>
       </w:pPr>
       <w:rPr>
-        <w:rFonts w:ascii="Wingdings" w:hAnsi="Wingdings" w:hint="default"/>
+        <w:rFonts w:hint="default" w:ascii="Wingdings" w:hAnsi="Wingdings"/>
       </w:rPr>
     </w:lvl>
     <w:lvl w:ilvl="3" w:tplc="1CEE4630">
@@ -7300,7 +7409,7 @@
         <w:ind w:left="2880" w:hanging="360"/>
       </w:pPr>
       <w:rPr>
-        <w:rFonts w:ascii="Symbol" w:hAnsi="Symbol" w:hint="default"/>
+        <w:rFonts w:hint="default" w:ascii="Symbol" w:hAnsi="Symbol"/>
       </w:rPr>
     </w:lvl>
     <w:lvl w:ilvl="4" w:tplc="0F94DFBE">
@@ -7312,7 +7421,7 @@
         <w:ind w:left="3600" w:hanging="360"/>
       </w:pPr>
       <w:rPr>
-        <w:rFonts w:ascii="Courier New" w:hAnsi="Courier New" w:hint="default"/>
+        <w:rFonts w:hint="default" w:ascii="Courier New" w:hAnsi="Courier New"/>
       </w:rPr>
     </w:lvl>
     <w:lvl w:ilvl="5" w:tplc="1B24B868">
@@ -7324,7 +7433,7 @@
         <w:ind w:left="4320" w:hanging="360"/>
       </w:pPr>
       <w:rPr>
-        <w:rFonts w:ascii="Wingdings" w:hAnsi="Wingdings" w:hint="default"/>
+        <w:rFonts w:hint="default" w:ascii="Wingdings" w:hAnsi="Wingdings"/>
       </w:rPr>
     </w:lvl>
     <w:lvl w:ilvl="6" w:tplc="FC12D39A">
@@ -7336,7 +7445,7 @@
         <w:ind w:left="5040" w:hanging="360"/>
       </w:pPr>
       <w:rPr>
-        <w:rFonts w:ascii="Symbol" w:hAnsi="Symbol" w:hint="default"/>
+        <w:rFonts w:hint="default" w:ascii="Symbol" w:hAnsi="Symbol"/>
       </w:rPr>
     </w:lvl>
     <w:lvl w:ilvl="7" w:tplc="42DC788A">
@@ -7348,7 +7457,7 @@
         <w:ind w:left="5760" w:hanging="360"/>
       </w:pPr>
       <w:rPr>
-        <w:rFonts w:ascii="Courier New" w:hAnsi="Courier New" w:hint="default"/>
+        <w:rFonts w:hint="default" w:ascii="Courier New" w:hAnsi="Courier New"/>
       </w:rPr>
     </w:lvl>
     <w:lvl w:ilvl="8" w:tplc="E9D4E648">
@@ -7360,7 +7469,7 @@
         <w:ind w:left="6480" w:hanging="360"/>
       </w:pPr>
       <w:rPr>
-        <w:rFonts w:ascii="Wingdings" w:hAnsi="Wingdings" w:hint="default"/>
+        <w:rFonts w:hint="default" w:ascii="Wingdings" w:hAnsi="Wingdings"/>
       </w:rPr>
     </w:lvl>
   </w:abstractNum>
@@ -7494,7 +7603,7 @@
         <w:ind w:left="720" w:hanging="360"/>
       </w:pPr>
       <w:rPr>
-        <w:rFonts w:ascii="Symbol" w:hAnsi="Symbol" w:hint="default"/>
+        <w:rFonts w:hint="default" w:ascii="Symbol" w:hAnsi="Symbol"/>
       </w:rPr>
     </w:lvl>
     <w:lvl w:ilvl="1" w:tplc="04160003" w:tentative="1">
@@ -7506,7 +7615,7 @@
         <w:ind w:left="1440" w:hanging="360"/>
       </w:pPr>
       <w:rPr>
-        <w:rFonts w:ascii="Courier New" w:hAnsi="Courier New" w:cs="Courier New" w:hint="default"/>
+        <w:rFonts w:hint="default" w:ascii="Courier New" w:hAnsi="Courier New" w:cs="Courier New"/>
       </w:rPr>
     </w:lvl>
     <w:lvl w:ilvl="2" w:tplc="04160005" w:tentative="1">
@@ -7518,7 +7627,7 @@
         <w:ind w:left="2160" w:hanging="360"/>
       </w:pPr>
       <w:rPr>
-        <w:rFonts w:ascii="Wingdings" w:hAnsi="Wingdings" w:hint="default"/>
+        <w:rFonts w:hint="default" w:ascii="Wingdings" w:hAnsi="Wingdings"/>
       </w:rPr>
     </w:lvl>
     <w:lvl w:ilvl="3" w:tplc="04160001" w:tentative="1">
@@ -7530,7 +7639,7 @@
         <w:ind w:left="2880" w:hanging="360"/>
       </w:pPr>
       <w:rPr>
-        <w:rFonts w:ascii="Symbol" w:hAnsi="Symbol" w:hint="default"/>
+        <w:rFonts w:hint="default" w:ascii="Symbol" w:hAnsi="Symbol"/>
       </w:rPr>
     </w:lvl>
     <w:lvl w:ilvl="4" w:tplc="04160003" w:tentative="1">
@@ -7542,7 +7651,7 @@
         <w:ind w:left="3600" w:hanging="360"/>
       </w:pPr>
       <w:rPr>
-        <w:rFonts w:ascii="Courier New" w:hAnsi="Courier New" w:cs="Courier New" w:hint="default"/>
+        <w:rFonts w:hint="default" w:ascii="Courier New" w:hAnsi="Courier New" w:cs="Courier New"/>
       </w:rPr>
     </w:lvl>
     <w:lvl w:ilvl="5" w:tplc="04160005" w:tentative="1">
@@ -7554,7 +7663,7 @@
         <w:ind w:left="4320" w:hanging="360"/>
       </w:pPr>
       <w:rPr>
-        <w:rFonts w:ascii="Wingdings" w:hAnsi="Wingdings" w:hint="default"/>
+        <w:rFonts w:hint="default" w:ascii="Wingdings" w:hAnsi="Wingdings"/>
       </w:rPr>
     </w:lvl>
     <w:lvl w:ilvl="6" w:tplc="04160001" w:tentative="1">
@@ -7566,7 +7675,7 @@
         <w:ind w:left="5040" w:hanging="360"/>
       </w:pPr>
       <w:rPr>
-        <w:rFonts w:ascii="Symbol" w:hAnsi="Symbol" w:hint="default"/>
+        <w:rFonts w:hint="default" w:ascii="Symbol" w:hAnsi="Symbol"/>
       </w:rPr>
     </w:lvl>
     <w:lvl w:ilvl="7" w:tplc="04160003" w:tentative="1">
@@ -7578,7 +7687,7 @@
         <w:ind w:left="5760" w:hanging="360"/>
       </w:pPr>
       <w:rPr>
-        <w:rFonts w:ascii="Courier New" w:hAnsi="Courier New" w:cs="Courier New" w:hint="default"/>
+        <w:rFonts w:hint="default" w:ascii="Courier New" w:hAnsi="Courier New" w:cs="Courier New"/>
       </w:rPr>
     </w:lvl>
     <w:lvl w:ilvl="8" w:tplc="04160005" w:tentative="1">
@@ -7590,7 +7699,7 @@
         <w:ind w:left="6480" w:hanging="360"/>
       </w:pPr>
       <w:rPr>
-        <w:rFonts w:ascii="Wingdings" w:hAnsi="Wingdings" w:hint="default"/>
+        <w:rFonts w:hint="default" w:ascii="Wingdings" w:hAnsi="Wingdings"/>
       </w:rPr>
     </w:lvl>
   </w:abstractNum>
@@ -7607,7 +7716,7 @@
         <w:ind w:left="720" w:hanging="360"/>
       </w:pPr>
       <w:rPr>
-        <w:rFonts w:ascii="Calibri" w:hAnsi="Calibri" w:hint="default"/>
+        <w:rFonts w:hint="default" w:ascii="Calibri" w:hAnsi="Calibri"/>
       </w:rPr>
     </w:lvl>
     <w:lvl w:ilvl="1" w:tplc="C11618BE">
@@ -7619,7 +7728,7 @@
         <w:ind w:left="1440" w:hanging="360"/>
       </w:pPr>
       <w:rPr>
-        <w:rFonts w:ascii="Courier New" w:hAnsi="Courier New" w:hint="default"/>
+        <w:rFonts w:hint="default" w:ascii="Courier New" w:hAnsi="Courier New"/>
       </w:rPr>
     </w:lvl>
     <w:lvl w:ilvl="2" w:tplc="782806AE">
@@ -7631,7 +7740,7 @@
         <w:ind w:left="2160" w:hanging="360"/>
       </w:pPr>
       <w:rPr>
-        <w:rFonts w:ascii="Wingdings" w:hAnsi="Wingdings" w:hint="default"/>
+        <w:rFonts w:hint="default" w:ascii="Wingdings" w:hAnsi="Wingdings"/>
       </w:rPr>
     </w:lvl>
     <w:lvl w:ilvl="3" w:tplc="8B6E6BC0">
@@ -7643,7 +7752,7 @@
         <w:ind w:left="2880" w:hanging="360"/>
       </w:pPr>
       <w:rPr>
-        <w:rFonts w:ascii="Symbol" w:hAnsi="Symbol" w:hint="default"/>
+        <w:rFonts w:hint="default" w:ascii="Symbol" w:hAnsi="Symbol"/>
       </w:rPr>
     </w:lvl>
     <w:lvl w:ilvl="4" w:tplc="3930349E">
@@ -7655,7 +7764,7 @@
         <w:ind w:left="3600" w:hanging="360"/>
       </w:pPr>
       <w:rPr>
-        <w:rFonts w:ascii="Courier New" w:hAnsi="Courier New" w:hint="default"/>
+        <w:rFonts w:hint="default" w:ascii="Courier New" w:hAnsi="Courier New"/>
       </w:rPr>
     </w:lvl>
     <w:lvl w:ilvl="5" w:tplc="05145004">
@@ -7667,7 +7776,7 @@
         <w:ind w:left="4320" w:hanging="360"/>
       </w:pPr>
       <w:rPr>
-        <w:rFonts w:ascii="Wingdings" w:hAnsi="Wingdings" w:hint="default"/>
+        <w:rFonts w:hint="default" w:ascii="Wingdings" w:hAnsi="Wingdings"/>
       </w:rPr>
     </w:lvl>
     <w:lvl w:ilvl="6" w:tplc="08AC1C98">
@@ -7679,7 +7788,7 @@
         <w:ind w:left="5040" w:hanging="360"/>
       </w:pPr>
       <w:rPr>
-        <w:rFonts w:ascii="Symbol" w:hAnsi="Symbol" w:hint="default"/>
+        <w:rFonts w:hint="default" w:ascii="Symbol" w:hAnsi="Symbol"/>
       </w:rPr>
     </w:lvl>
     <w:lvl w:ilvl="7" w:tplc="352A13C0">
@@ -7691,7 +7800,7 @@
         <w:ind w:left="5760" w:hanging="360"/>
       </w:pPr>
       <w:rPr>
-        <w:rFonts w:ascii="Courier New" w:hAnsi="Courier New" w:hint="default"/>
+        <w:rFonts w:hint="default" w:ascii="Courier New" w:hAnsi="Courier New"/>
       </w:rPr>
     </w:lvl>
     <w:lvl w:ilvl="8" w:tplc="167CD532">
@@ -7703,7 +7812,7 @@
         <w:ind w:left="6480" w:hanging="360"/>
       </w:pPr>
       <w:rPr>
-        <w:rFonts w:ascii="Wingdings" w:hAnsi="Wingdings" w:hint="default"/>
+        <w:rFonts w:hint="default" w:ascii="Wingdings" w:hAnsi="Wingdings"/>
       </w:rPr>
     </w:lvl>
   </w:abstractNum>
@@ -7720,7 +7829,7 @@
         <w:ind w:left="720" w:hanging="360"/>
       </w:pPr>
       <w:rPr>
-        <w:rFonts w:ascii="Symbol" w:hAnsi="Symbol" w:hint="default"/>
+        <w:rFonts w:hint="default" w:ascii="Symbol" w:hAnsi="Symbol"/>
       </w:rPr>
     </w:lvl>
     <w:lvl w:ilvl="1" w:tplc="8DAA1C56">
@@ -7732,7 +7841,7 @@
         <w:ind w:left="1440" w:hanging="360"/>
       </w:pPr>
       <w:rPr>
-        <w:rFonts w:ascii="Symbol" w:hAnsi="Symbol" w:hint="default"/>
+        <w:rFonts w:hint="default" w:ascii="Symbol" w:hAnsi="Symbol"/>
       </w:rPr>
     </w:lvl>
     <w:lvl w:ilvl="2" w:tplc="77A44000">
@@ -7744,7 +7853,7 @@
         <w:ind w:left="2160" w:hanging="360"/>
       </w:pPr>
       <w:rPr>
-        <w:rFonts w:ascii="Wingdings" w:hAnsi="Wingdings" w:hint="default"/>
+        <w:rFonts w:hint="default" w:ascii="Wingdings" w:hAnsi="Wingdings"/>
       </w:rPr>
     </w:lvl>
     <w:lvl w:ilvl="3" w:tplc="8EB08846">
@@ -7756,7 +7865,7 @@
         <w:ind w:left="2880" w:hanging="360"/>
       </w:pPr>
       <w:rPr>
-        <w:rFonts w:ascii="Symbol" w:hAnsi="Symbol" w:hint="default"/>
+        <w:rFonts w:hint="default" w:ascii="Symbol" w:hAnsi="Symbol"/>
       </w:rPr>
     </w:lvl>
     <w:lvl w:ilvl="4" w:tplc="4814A142">
@@ -7768,7 +7877,7 @@
         <w:ind w:left="3600" w:hanging="360"/>
       </w:pPr>
       <w:rPr>
-        <w:rFonts w:ascii="Courier New" w:hAnsi="Courier New" w:hint="default"/>
+        <w:rFonts w:hint="default" w:ascii="Courier New" w:hAnsi="Courier New"/>
       </w:rPr>
     </w:lvl>
     <w:lvl w:ilvl="5" w:tplc="E0BE69C2">
@@ -7780,7 +7889,7 @@
         <w:ind w:left="4320" w:hanging="360"/>
       </w:pPr>
       <w:rPr>
-        <w:rFonts w:ascii="Wingdings" w:hAnsi="Wingdings" w:hint="default"/>
+        <w:rFonts w:hint="default" w:ascii="Wingdings" w:hAnsi="Wingdings"/>
       </w:rPr>
     </w:lvl>
     <w:lvl w:ilvl="6" w:tplc="8D581244">
@@ -7792,7 +7901,7 @@
         <w:ind w:left="5040" w:hanging="360"/>
       </w:pPr>
       <w:rPr>
-        <w:rFonts w:ascii="Symbol" w:hAnsi="Symbol" w:hint="default"/>
+        <w:rFonts w:hint="default" w:ascii="Symbol" w:hAnsi="Symbol"/>
       </w:rPr>
     </w:lvl>
     <w:lvl w:ilvl="7" w:tplc="FA5AE28C">
@@ -7804,7 +7913,7 @@
         <w:ind w:left="5760" w:hanging="360"/>
       </w:pPr>
       <w:rPr>
-        <w:rFonts w:ascii="Courier New" w:hAnsi="Courier New" w:hint="default"/>
+        <w:rFonts w:hint="default" w:ascii="Courier New" w:hAnsi="Courier New"/>
       </w:rPr>
     </w:lvl>
     <w:lvl w:ilvl="8" w:tplc="9E64F1F8">
@@ -7816,7 +7925,7 @@
         <w:ind w:left="6480" w:hanging="360"/>
       </w:pPr>
       <w:rPr>
-        <w:rFonts w:ascii="Wingdings" w:hAnsi="Wingdings" w:hint="default"/>
+        <w:rFonts w:hint="default" w:ascii="Wingdings" w:hAnsi="Wingdings"/>
       </w:rPr>
     </w:lvl>
   </w:abstractNum>
@@ -7999,7 +8108,7 @@
   <w:docDefaults>
     <w:rPrDefault>
       <w:rPr>
-        <w:rFonts w:asciiTheme="minorHAnsi" w:eastAsiaTheme="minorHAnsi" w:hAnsiTheme="minorHAnsi" w:cstheme="minorBidi"/>
+        <w:rFonts w:asciiTheme="minorHAnsi" w:hAnsiTheme="minorHAnsi" w:eastAsiaTheme="minorHAnsi" w:cstheme="minorBidi"/>
         <w:szCs w:val="22"/>
         <w:lang w:val="pt-BR" w:eastAsia="en-US" w:bidi="ar-SA"/>
       </w:rPr>
@@ -8013,14 +8122,14 @@
   <w:latentStyles w:defLockedState="0" w:defUIPriority="99" w:defSemiHidden="0" w:defUnhideWhenUsed="0" w:defQFormat="0" w:count="376">
     <w:lsdException w:name="Normal" w:uiPriority="0" w:qFormat="1"/>
     <w:lsdException w:name="heading 1" w:uiPriority="0" w:qFormat="1"/>
-    <w:lsdException w:name="heading 2" w:semiHidden="1" w:uiPriority="0" w:unhideWhenUsed="1" w:qFormat="1"/>
-    <w:lsdException w:name="heading 3" w:semiHidden="1" w:uiPriority="0" w:unhideWhenUsed="1" w:qFormat="1"/>
-    <w:lsdException w:name="heading 4" w:semiHidden="1" w:uiPriority="0" w:unhideWhenUsed="1" w:qFormat="1"/>
-    <w:lsdException w:name="heading 5" w:semiHidden="1" w:uiPriority="0" w:unhideWhenUsed="1" w:qFormat="1"/>
-    <w:lsdException w:name="heading 6" w:semiHidden="1" w:uiPriority="0" w:unhideWhenUsed="1" w:qFormat="1"/>
-    <w:lsdException w:name="heading 7" w:semiHidden="1" w:uiPriority="0" w:unhideWhenUsed="1" w:qFormat="1"/>
-    <w:lsdException w:name="heading 8" w:semiHidden="1" w:uiPriority="0" w:unhideWhenUsed="1" w:qFormat="1"/>
-    <w:lsdException w:name="heading 9" w:semiHidden="1" w:uiPriority="0" w:unhideWhenUsed="1" w:qFormat="1"/>
+    <w:lsdException w:name="heading 2" w:uiPriority="0" w:semiHidden="1" w:unhideWhenUsed="1" w:qFormat="1"/>
+    <w:lsdException w:name="heading 3" w:uiPriority="0" w:semiHidden="1" w:unhideWhenUsed="1" w:qFormat="1"/>
+    <w:lsdException w:name="heading 4" w:uiPriority="0" w:semiHidden="1" w:unhideWhenUsed="1" w:qFormat="1"/>
+    <w:lsdException w:name="heading 5" w:uiPriority="0" w:semiHidden="1" w:unhideWhenUsed="1" w:qFormat="1"/>
+    <w:lsdException w:name="heading 6" w:uiPriority="0" w:semiHidden="1" w:unhideWhenUsed="1" w:qFormat="1"/>
+    <w:lsdException w:name="heading 7" w:uiPriority="0" w:semiHidden="1" w:unhideWhenUsed="1" w:qFormat="1"/>
+    <w:lsdException w:name="heading 8" w:uiPriority="0" w:semiHidden="1" w:unhideWhenUsed="1" w:qFormat="1"/>
+    <w:lsdException w:name="heading 9" w:uiPriority="0" w:semiHidden="1" w:unhideWhenUsed="1" w:qFormat="1"/>
     <w:lsdException w:name="index 1" w:semiHidden="1" w:unhideWhenUsed="1"/>
     <w:lsdException w:name="index 2" w:semiHidden="1" w:unhideWhenUsed="1"/>
     <w:lsdException w:name="index 3" w:semiHidden="1" w:unhideWhenUsed="1"/>
@@ -8030,29 +8139,29 @@
     <w:lsdException w:name="index 7" w:semiHidden="1" w:unhideWhenUsed="1"/>
     <w:lsdException w:name="index 8" w:semiHidden="1" w:unhideWhenUsed="1"/>
     <w:lsdException w:name="index 9" w:semiHidden="1" w:unhideWhenUsed="1"/>
-    <w:lsdException w:name="toc 1" w:semiHidden="1" w:uiPriority="39" w:unhideWhenUsed="1"/>
-    <w:lsdException w:name="toc 2" w:semiHidden="1" w:uiPriority="39" w:unhideWhenUsed="1"/>
-    <w:lsdException w:name="toc 3" w:semiHidden="1" w:uiPriority="39" w:unhideWhenUsed="1"/>
-    <w:lsdException w:name="toc 4" w:semiHidden="1" w:uiPriority="39" w:unhideWhenUsed="1"/>
-    <w:lsdException w:name="toc 5" w:semiHidden="1" w:uiPriority="39" w:unhideWhenUsed="1"/>
-    <w:lsdException w:name="toc 6" w:semiHidden="1" w:uiPriority="39" w:unhideWhenUsed="1"/>
-    <w:lsdException w:name="toc 7" w:semiHidden="1" w:uiPriority="39" w:unhideWhenUsed="1"/>
-    <w:lsdException w:name="toc 8" w:semiHidden="1" w:uiPriority="39" w:unhideWhenUsed="1"/>
-    <w:lsdException w:name="toc 9" w:semiHidden="1" w:uiPriority="39" w:unhideWhenUsed="1"/>
+    <w:lsdException w:name="toc 1" w:uiPriority="39" w:semiHidden="1" w:unhideWhenUsed="1"/>
+    <w:lsdException w:name="toc 2" w:uiPriority="39" w:semiHidden="1" w:unhideWhenUsed="1"/>
+    <w:lsdException w:name="toc 3" w:uiPriority="39" w:semiHidden="1" w:unhideWhenUsed="1"/>
+    <w:lsdException w:name="toc 4" w:uiPriority="39" w:semiHidden="1" w:unhideWhenUsed="1"/>
+    <w:lsdException w:name="toc 5" w:uiPriority="39" w:semiHidden="1" w:unhideWhenUsed="1"/>
+    <w:lsdException w:name="toc 6" w:uiPriority="39" w:semiHidden="1" w:unhideWhenUsed="1"/>
+    <w:lsdException w:name="toc 7" w:uiPriority="39" w:semiHidden="1" w:unhideWhenUsed="1"/>
+    <w:lsdException w:name="toc 8" w:uiPriority="39" w:semiHidden="1" w:unhideWhenUsed="1"/>
+    <w:lsdException w:name="toc 9" w:uiPriority="39" w:semiHidden="1" w:unhideWhenUsed="1"/>
     <w:lsdException w:name="Normal Indent" w:semiHidden="1" w:unhideWhenUsed="1"/>
     <w:lsdException w:name="footnote text" w:semiHidden="1" w:unhideWhenUsed="1"/>
     <w:lsdException w:name="annotation text" w:semiHidden="1" w:unhideWhenUsed="1"/>
-    <w:lsdException w:name="header" w:semiHidden="1" w:uiPriority="0" w:unhideWhenUsed="1"/>
-    <w:lsdException w:name="footer" w:semiHidden="1" w:uiPriority="0" w:unhideWhenUsed="1"/>
+    <w:lsdException w:name="header" w:uiPriority="0" w:semiHidden="1" w:unhideWhenUsed="1"/>
+    <w:lsdException w:name="footer" w:uiPriority="0" w:semiHidden="1" w:unhideWhenUsed="1"/>
     <w:lsdException w:name="index heading" w:semiHidden="1" w:unhideWhenUsed="1"/>
-    <w:lsdException w:name="caption" w:semiHidden="1" w:uiPriority="35" w:unhideWhenUsed="1" w:qFormat="1"/>
+    <w:lsdException w:name="caption" w:uiPriority="35" w:semiHidden="1" w:unhideWhenUsed="1" w:qFormat="1"/>
     <w:lsdException w:name="table of figures" w:semiHidden="1" w:unhideWhenUsed="1"/>
     <w:lsdException w:name="envelope address" w:semiHidden="1" w:unhideWhenUsed="1"/>
     <w:lsdException w:name="envelope return" w:semiHidden="1" w:unhideWhenUsed="1"/>
     <w:lsdException w:name="footnote reference" w:semiHidden="1" w:unhideWhenUsed="1"/>
     <w:lsdException w:name="annotation reference" w:semiHidden="1" w:unhideWhenUsed="1"/>
     <w:lsdException w:name="line number" w:semiHidden="1" w:unhideWhenUsed="1"/>
-    <w:lsdException w:name="page number" w:semiHidden="1" w:uiPriority="0" w:unhideWhenUsed="1"/>
+    <w:lsdException w:name="page number" w:uiPriority="0" w:semiHidden="1" w:unhideWhenUsed="1"/>
     <w:lsdException w:name="endnote reference" w:semiHidden="1" w:unhideWhenUsed="1"/>
     <w:lsdException w:name="endnote text" w:semiHidden="1" w:unhideWhenUsed="1"/>
     <w:lsdException w:name="table of authorities" w:semiHidden="1" w:unhideWhenUsed="1"/>
@@ -8076,7 +8185,7 @@
     <w:lsdException w:name="Title" w:uiPriority="10" w:qFormat="1"/>
     <w:lsdException w:name="Closing" w:semiHidden="1" w:unhideWhenUsed="1"/>
     <w:lsdException w:name="Signature" w:semiHidden="1" w:unhideWhenUsed="1"/>
-    <w:lsdException w:name="Default Paragraph Font" w:semiHidden="1" w:uiPriority="1" w:unhideWhenUsed="1"/>
+    <w:lsdException w:name="Default Paragraph Font" w:uiPriority="1" w:semiHidden="1" w:unhideWhenUsed="1"/>
     <w:lsdException w:name="Body Text" w:semiHidden="1" w:unhideWhenUsed="1"/>
     <w:lsdException w:name="Body Text Indent" w:semiHidden="1" w:unhideWhenUsed="1"/>
     <w:lsdException w:name="List Continue" w:semiHidden="1" w:unhideWhenUsed="1"/>
@@ -8118,7 +8227,7 @@
     <w:lsdException w:name="HTML Variable" w:semiHidden="1" w:unhideWhenUsed="1"/>
     <w:lsdException w:name="Normal Table" w:semiHidden="1" w:unhideWhenUsed="1"/>
     <w:lsdException w:name="annotation subject" w:semiHidden="1" w:unhideWhenUsed="1"/>
-    <w:lsdException w:name="No List" w:semiHidden="1" w:uiPriority="0" w:unhideWhenUsed="1"/>
+    <w:lsdException w:name="No List" w:uiPriority="0" w:semiHidden="1" w:unhideWhenUsed="1"/>
     <w:lsdException w:name="Outline List 1" w:semiHidden="1" w:unhideWhenUsed="1"/>
     <w:lsdException w:name="Outline List 2" w:semiHidden="1" w:unhideWhenUsed="1"/>
     <w:lsdException w:name="Outline List 3" w:semiHidden="1" w:unhideWhenUsed="1"/>
@@ -8276,8 +8385,8 @@
     <w:lsdException w:name="Subtle Reference" w:uiPriority="31" w:qFormat="1"/>
     <w:lsdException w:name="Intense Reference" w:uiPriority="32" w:qFormat="1"/>
     <w:lsdException w:name="Book Title" w:uiPriority="33" w:qFormat="1"/>
-    <w:lsdException w:name="Bibliography" w:semiHidden="1" w:uiPriority="37" w:unhideWhenUsed="1"/>
-    <w:lsdException w:name="TOC Heading" w:semiHidden="1" w:uiPriority="39" w:unhideWhenUsed="1" w:qFormat="1"/>
+    <w:lsdException w:name="Bibliography" w:uiPriority="37" w:semiHidden="1" w:unhideWhenUsed="1"/>
+    <w:lsdException w:name="TOC Heading" w:uiPriority="39" w:semiHidden="1" w:unhideWhenUsed="1" w:qFormat="1"/>
     <w:lsdException w:name="Plain Table 1" w:uiPriority="41"/>
     <w:lsdException w:name="Plain Table 2" w:uiPriority="42"/>
     <w:lsdException w:name="Plain Table 3" w:uiPriority="43"/>
@@ -8388,7 +8497,7 @@
     <w:lsdException w:name="Unresolved Mention" w:semiHidden="1" w:unhideWhenUsed="1"/>
     <w:lsdException w:name="Smart Link" w:semiHidden="1" w:unhideWhenUsed="1"/>
   </w:latentStyles>
-  <w:style w:type="paragraph" w:default="1" w:styleId="Normal">
+  <w:style w:type="paragraph" w:styleId="Normal" w:default="1">
     <w:name w:val="Normal"/>
     <w:qFormat/>
     <w:rsid w:val="00077A94"/>
@@ -8398,7 +8507,7 @@
       <w:jc w:val="both"/>
     </w:pPr>
     <w:rPr>
-      <w:rFonts w:ascii="Arial" w:eastAsia="Calibri" w:hAnsi="Arial"/>
+      <w:rFonts w:ascii="Arial" w:hAnsi="Arial" w:eastAsia="Calibri"/>
       <w:color w:val="000000" w:themeColor="text1"/>
       <w:sz w:val="24"/>
     </w:rPr>
@@ -8451,7 +8560,7 @@
       <w:outlineLvl w:val="1"/>
     </w:pPr>
     <w:rPr>
-      <w:rFonts w:eastAsiaTheme="majorEastAsia" w:cs="Calibri Light (Títulos CS)"/>
+      <w:rFonts w:cs="Calibri Light (Títulos CS)" w:eastAsiaTheme="majorEastAsia"/>
       <w:b/>
       <w:caps/>
       <w:szCs w:val="26"/>
@@ -8553,7 +8662,7 @@
       <w:outlineLvl w:val="5"/>
     </w:pPr>
     <w:rPr>
-      <w:rFonts w:ascii="Times New Roman" w:eastAsia="Times New Roman" w:hAnsi="Times New Roman" w:cs="Times New Roman"/>
+      <w:rFonts w:ascii="Times New Roman" w:hAnsi="Times New Roman" w:eastAsia="Times New Roman" w:cs="Times New Roman"/>
       <w:b/>
       <w:bCs/>
       <w:color w:val="auto"/>
@@ -8581,7 +8690,7 @@
       <w:outlineLvl w:val="6"/>
     </w:pPr>
     <w:rPr>
-      <w:rFonts w:ascii="Times New Roman" w:eastAsia="Times New Roman" w:hAnsi="Times New Roman" w:cs="Times New Roman"/>
+      <w:rFonts w:ascii="Times New Roman" w:hAnsi="Times New Roman" w:eastAsia="Times New Roman" w:cs="Times New Roman"/>
       <w:color w:val="auto"/>
       <w:szCs w:val="24"/>
       <w:lang w:val="en-US"/>
@@ -8607,7 +8716,7 @@
       <w:outlineLvl w:val="7"/>
     </w:pPr>
     <w:rPr>
-      <w:rFonts w:ascii="Times New Roman" w:eastAsia="Times New Roman" w:hAnsi="Times New Roman" w:cs="Times New Roman"/>
+      <w:rFonts w:ascii="Times New Roman" w:hAnsi="Times New Roman" w:eastAsia="Times New Roman" w:cs="Times New Roman"/>
       <w:i/>
       <w:iCs/>
       <w:color w:val="auto"/>
@@ -8641,13 +8750,13 @@
       <w:lang w:val="en-US"/>
     </w:rPr>
   </w:style>
-  <w:style w:type="character" w:default="1" w:styleId="Fontepargpadro">
+  <w:style w:type="character" w:styleId="Fontepargpadro" w:default="1">
     <w:name w:val="Default Paragraph Font"/>
     <w:uiPriority w:val="1"/>
     <w:semiHidden/>
     <w:unhideWhenUsed/>
   </w:style>
-  <w:style w:type="table" w:default="1" w:styleId="Tabelanormal">
+  <w:style w:type="table" w:styleId="Tabelanormal" w:default="1">
     <w:name w:val="Normal Table"/>
     <w:uiPriority w:val="99"/>
     <w:semiHidden/>
@@ -8662,20 +8771,20 @@
       </w:tblCellMar>
     </w:tblPr>
   </w:style>
-  <w:style w:type="numbering" w:default="1" w:styleId="Semlista">
+  <w:style w:type="numbering" w:styleId="Semlista" w:default="1">
     <w:name w:val="No List"/>
     <w:uiPriority w:val="99"/>
     <w:semiHidden/>
     <w:unhideWhenUsed/>
   </w:style>
-  <w:style w:type="character" w:customStyle="1" w:styleId="Ttulo1Char">
+  <w:style w:type="character" w:styleId="Ttulo1Char" w:customStyle="1">
     <w:name w:val="Título 1 Char"/>
     <w:basedOn w:val="Fontepargpadro"/>
     <w:link w:val="Ttulo1"/>
     <w:qFormat/>
     <w:rsid w:val="009C2934"/>
     <w:rPr>
-      <w:rFonts w:ascii="Arial" w:eastAsia="Times New Roman" w:hAnsi="Arial" w:cs="Arial"/>
+      <w:rFonts w:ascii="Arial" w:hAnsi="Arial" w:eastAsia="Times New Roman" w:cs="Arial"/>
       <w:b/>
       <w:bCs/>
       <w:caps/>
@@ -8686,14 +8795,14 @@
       <w:lang w:val="en-US"/>
     </w:rPr>
   </w:style>
-  <w:style w:type="character" w:customStyle="1" w:styleId="Ttulo2Char">
+  <w:style w:type="character" w:styleId="Ttulo2Char" w:customStyle="1">
     <w:name w:val="Título 2 Char"/>
     <w:basedOn w:val="Fontepargpadro"/>
     <w:link w:val="Ttulo2"/>
     <w:qFormat/>
     <w:rsid w:val="00AB1FAE"/>
     <w:rPr>
-      <w:rFonts w:ascii="Arial" w:eastAsiaTheme="majorEastAsia" w:hAnsi="Arial" w:cs="Calibri Light (Títulos CS)"/>
+      <w:rFonts w:ascii="Arial" w:hAnsi="Arial" w:cs="Calibri Light (Títulos CS)" w:eastAsiaTheme="majorEastAsia"/>
       <w:b/>
       <w:caps/>
       <w:color w:val="000000" w:themeColor="text1"/>
@@ -8701,7 +8810,7 @@
       <w:szCs w:val="26"/>
     </w:rPr>
   </w:style>
-  <w:style w:type="character" w:customStyle="1" w:styleId="TtuloChar">
+  <w:style w:type="character" w:styleId="TtuloChar" w:customStyle="1">
     <w:name w:val="Título Char"/>
     <w:basedOn w:val="Fontepargpadro"/>
     <w:link w:val="Ttulo"/>
@@ -8709,7 +8818,7 @@
     <w:qFormat/>
     <w:rsid w:val="00BD24AB"/>
     <w:rPr>
-      <w:rFonts w:ascii="Arial" w:eastAsiaTheme="majorEastAsia" w:hAnsi="Arial" w:cstheme="majorBidi"/>
+      <w:rFonts w:ascii="Arial" w:hAnsi="Arial" w:eastAsiaTheme="majorEastAsia" w:cstheme="majorBidi"/>
       <w:b/>
       <w:color w:val="000000" w:themeColor="text1"/>
       <w:spacing w:val="-10"/>
@@ -8718,28 +8827,28 @@
       <w:szCs w:val="56"/>
     </w:rPr>
   </w:style>
-  <w:style w:type="character" w:customStyle="1" w:styleId="Ttulo3Char">
+  <w:style w:type="character" w:styleId="Ttulo3Char" w:customStyle="1">
     <w:name w:val="Título 3 Char"/>
     <w:basedOn w:val="Fontepargpadro"/>
     <w:link w:val="Ttulo3"/>
     <w:qFormat/>
     <w:rsid w:val="00AB1FAE"/>
     <w:rPr>
-      <w:rFonts w:ascii="Arial" w:eastAsiaTheme="majorEastAsia" w:hAnsi="Arial" w:cstheme="majorBidi"/>
+      <w:rFonts w:ascii="Arial" w:hAnsi="Arial" w:eastAsiaTheme="majorEastAsia" w:cstheme="majorBidi"/>
       <w:b/>
       <w:color w:val="000000" w:themeColor="text1"/>
       <w:sz w:val="24"/>
       <w:szCs w:val="24"/>
     </w:rPr>
   </w:style>
-  <w:style w:type="character" w:customStyle="1" w:styleId="Ttulo4Char">
+  <w:style w:type="character" w:styleId="Ttulo4Char" w:customStyle="1">
     <w:name w:val="Título 4 Char"/>
     <w:basedOn w:val="Fontepargpadro"/>
     <w:link w:val="Ttulo4"/>
     <w:qFormat/>
     <w:rsid w:val="00AB1FAE"/>
     <w:rPr>
-      <w:rFonts w:ascii="Arial" w:eastAsiaTheme="majorEastAsia" w:hAnsi="Arial" w:cstheme="majorBidi"/>
+      <w:rFonts w:ascii="Arial" w:hAnsi="Arial" w:eastAsiaTheme="majorEastAsia" w:cstheme="majorBidi"/>
       <w:b/>
       <w:i/>
       <w:iCs/>
@@ -8747,53 +8856,53 @@
       <w:sz w:val="24"/>
     </w:rPr>
   </w:style>
-  <w:style w:type="character" w:customStyle="1" w:styleId="Ttulo5Char">
+  <w:style w:type="character" w:styleId="Ttulo5Char" w:customStyle="1">
     <w:name w:val="Título 5 Char"/>
     <w:basedOn w:val="Fontepargpadro"/>
     <w:link w:val="Ttulo5"/>
     <w:qFormat/>
     <w:rsid w:val="005307E2"/>
     <w:rPr>
-      <w:rFonts w:ascii="Arial" w:eastAsiaTheme="majorEastAsia" w:hAnsi="Arial" w:cstheme="majorBidi"/>
+      <w:rFonts w:ascii="Arial" w:hAnsi="Arial" w:eastAsiaTheme="majorEastAsia" w:cstheme="majorBidi"/>
       <w:b/>
       <w:color w:val="000000" w:themeColor="text1"/>
       <w:sz w:val="24"/>
     </w:rPr>
   </w:style>
-  <w:style w:type="character" w:customStyle="1" w:styleId="Ttulo6Char">
+  <w:style w:type="character" w:styleId="Ttulo6Char" w:customStyle="1">
     <w:name w:val="Título 6 Char"/>
     <w:basedOn w:val="Fontepargpadro"/>
     <w:link w:val="Ttulo6"/>
     <w:qFormat/>
     <w:rsid w:val="00B3618B"/>
     <w:rPr>
-      <w:rFonts w:ascii="Times New Roman" w:eastAsia="Times New Roman" w:hAnsi="Times New Roman" w:cs="Times New Roman"/>
+      <w:rFonts w:ascii="Times New Roman" w:hAnsi="Times New Roman" w:eastAsia="Times New Roman" w:cs="Times New Roman"/>
       <w:b/>
       <w:bCs/>
       <w:lang w:val="en-US"/>
     </w:rPr>
   </w:style>
-  <w:style w:type="character" w:customStyle="1" w:styleId="Ttulo7Char">
+  <w:style w:type="character" w:styleId="Ttulo7Char" w:customStyle="1">
     <w:name w:val="Título 7 Char"/>
     <w:basedOn w:val="Fontepargpadro"/>
     <w:link w:val="Ttulo7"/>
     <w:qFormat/>
     <w:rsid w:val="00B3618B"/>
     <w:rPr>
-      <w:rFonts w:ascii="Times New Roman" w:eastAsia="Times New Roman" w:hAnsi="Times New Roman" w:cs="Times New Roman"/>
+      <w:rFonts w:ascii="Times New Roman" w:hAnsi="Times New Roman" w:eastAsia="Times New Roman" w:cs="Times New Roman"/>
       <w:sz w:val="24"/>
       <w:szCs w:val="24"/>
       <w:lang w:val="en-US"/>
     </w:rPr>
   </w:style>
-  <w:style w:type="character" w:customStyle="1" w:styleId="Ttulo8Char">
+  <w:style w:type="character" w:styleId="Ttulo8Char" w:customStyle="1">
     <w:name w:val="Título 8 Char"/>
     <w:basedOn w:val="Fontepargpadro"/>
     <w:link w:val="Ttulo8"/>
     <w:qFormat/>
     <w:rsid w:val="00B3618B"/>
     <w:rPr>
-      <w:rFonts w:ascii="Times New Roman" w:eastAsia="Times New Roman" w:hAnsi="Times New Roman" w:cs="Times New Roman"/>
+      <w:rFonts w:ascii="Times New Roman" w:hAnsi="Times New Roman" w:eastAsia="Times New Roman" w:cs="Times New Roman"/>
       <w:i/>
       <w:iCs/>
       <w:sz w:val="24"/>
@@ -8801,38 +8910,38 @@
       <w:lang w:val="en-US"/>
     </w:rPr>
   </w:style>
-  <w:style w:type="character" w:customStyle="1" w:styleId="Ttulo9Char">
+  <w:style w:type="character" w:styleId="Ttulo9Char" w:customStyle="1">
     <w:name w:val="Título 9 Char"/>
     <w:basedOn w:val="Fontepargpadro"/>
     <w:link w:val="Ttulo9"/>
     <w:qFormat/>
     <w:rsid w:val="00B3618B"/>
     <w:rPr>
-      <w:rFonts w:ascii="Arial" w:eastAsia="Times New Roman" w:hAnsi="Arial" w:cs="Arial"/>
+      <w:rFonts w:ascii="Arial" w:hAnsi="Arial" w:eastAsia="Times New Roman" w:cs="Arial"/>
       <w:lang w:val="en-US"/>
     </w:rPr>
   </w:style>
-  <w:style w:type="character" w:customStyle="1" w:styleId="CabealhoChar">
+  <w:style w:type="character" w:styleId="CabealhoChar" w:customStyle="1">
     <w:name w:val="Cabeçalho Char"/>
     <w:basedOn w:val="Fontepargpadro"/>
     <w:link w:val="Cabealho"/>
     <w:qFormat/>
     <w:rsid w:val="00B3618B"/>
     <w:rPr>
-      <w:rFonts w:ascii="Arial" w:eastAsia="Times New Roman" w:hAnsi="Arial" w:cs="Times New Roman"/>
+      <w:rFonts w:ascii="Arial" w:hAnsi="Arial" w:eastAsia="Times New Roman" w:cs="Times New Roman"/>
       <w:sz w:val="20"/>
       <w:szCs w:val="24"/>
       <w:lang w:val="en-US"/>
     </w:rPr>
   </w:style>
-  <w:style w:type="character" w:customStyle="1" w:styleId="RodapChar">
+  <w:style w:type="character" w:styleId="RodapChar" w:customStyle="1">
     <w:name w:val="Rodapé Char"/>
     <w:basedOn w:val="Fontepargpadro"/>
     <w:link w:val="Rodap"/>
     <w:qFormat/>
     <w:rsid w:val="00B3618B"/>
     <w:rPr>
-      <w:rFonts w:ascii="Arial" w:eastAsia="Times New Roman" w:hAnsi="Arial" w:cs="Times New Roman"/>
+      <w:rFonts w:ascii="Arial" w:hAnsi="Arial" w:eastAsia="Times New Roman" w:cs="Times New Roman"/>
       <w:sz w:val="20"/>
       <w:szCs w:val="24"/>
       <w:lang w:val="en-US"/>
@@ -8844,7 +8953,7 @@
     <w:qFormat/>
     <w:rsid w:val="00B3618B"/>
   </w:style>
-  <w:style w:type="character" w:customStyle="1" w:styleId="LinkdaInternet">
+  <w:style w:type="character" w:styleId="LinkdaInternet" w:customStyle="1">
     <w:name w:val="Link da Internet"/>
     <w:uiPriority w:val="99"/>
     <w:rsid w:val="00B3618B"/>
@@ -8853,7 +8962,7 @@
       <w:u w:val="single"/>
     </w:rPr>
   </w:style>
-  <w:style w:type="character" w:customStyle="1" w:styleId="Linkdainternetvisitado">
+  <w:style w:type="character" w:styleId="Linkdainternetvisitado" w:customStyle="1">
     <w:name w:val="Link da internet visitado"/>
     <w:basedOn w:val="Fontepargpadro"/>
     <w:uiPriority w:val="99"/>
@@ -8878,7 +8987,7 @@
       <w:shd w:val="clear" w:color="auto" w:fill="E1DFDD"/>
     </w:rPr>
   </w:style>
-  <w:style w:type="character" w:customStyle="1" w:styleId="Vnculodendice">
+  <w:style w:type="character" w:styleId="Vnculodendice" w:customStyle="1">
     <w:name w:val="Vínculo de índice"/>
     <w:qFormat/>
   </w:style>
@@ -8932,7 +9041,7 @@
       <w:szCs w:val="24"/>
     </w:rPr>
   </w:style>
-  <w:style w:type="paragraph" w:customStyle="1" w:styleId="ndice">
+  <w:style w:type="paragraph" w:styleId="ndice" w:customStyle="1">
     <w:name w:val="Índice"/>
     <w:basedOn w:val="Normal"/>
     <w:qFormat/>
@@ -8995,7 +9104,7 @@
       <w:spacing w:after="0" w:line="259" w:lineRule="auto"/>
     </w:pPr>
     <w:rPr>
-      <w:rFonts w:asciiTheme="majorHAnsi" w:eastAsiaTheme="majorEastAsia" w:hAnsiTheme="majorHAnsi" w:cstheme="majorBidi"/>
+      <w:rFonts w:asciiTheme="majorHAnsi" w:hAnsiTheme="majorHAnsi" w:eastAsiaTheme="majorEastAsia" w:cstheme="majorBidi"/>
       <w:b w:val="0"/>
       <w:bCs w:val="0"/>
       <w:color w:val="2F5496" w:themeColor="accent1" w:themeShade="BF"/>
@@ -9004,7 +9113,7 @@
       <w:lang w:val="pt-BR"/>
     </w:rPr>
   </w:style>
-  <w:style w:type="paragraph" w:customStyle="1" w:styleId="CabealhoeRodap">
+  <w:style w:type="paragraph" w:styleId="CabealhoeRodap" w:customStyle="1">
     <w:name w:val="Cabeçalho e Rodapé"/>
     <w:basedOn w:val="Normal"/>
     <w:qFormat/>
@@ -9051,12 +9160,12 @@
       <w:lang w:val="en-US"/>
     </w:rPr>
   </w:style>
-  <w:style w:type="paragraph" w:customStyle="1" w:styleId="Contedodoquadro">
+  <w:style w:type="paragraph" w:styleId="Contedodoquadro" w:customStyle="1">
     <w:name w:val="Conteúdo do quadro"/>
     <w:basedOn w:val="Normal"/>
     <w:qFormat/>
   </w:style>
-  <w:style w:type="paragraph" w:customStyle="1" w:styleId="Contedodatabela">
+  <w:style w:type="paragraph" w:styleId="Contedodatabela" w:customStyle="1">
     <w:name w:val="Conteúdo da tabela"/>
     <w:basedOn w:val="Normal"/>
     <w:qFormat/>
@@ -9064,7 +9173,7 @@
       <w:suppressLineNumbers/>
     </w:pPr>
   </w:style>
-  <w:style w:type="paragraph" w:customStyle="1" w:styleId="Ttulodetabela">
+  <w:style w:type="paragraph" w:styleId="Ttulodetabela" w:customStyle="1">
     <w:name w:val="Título de tabela"/>
     <w:basedOn w:val="Contedodatabela"/>
     <w:qFormat/>
@@ -9086,12 +9195,12 @@
     </w:rPr>
     <w:tblPr>
       <w:tblBorders>
-        <w:top w:val="single" w:sz="4" w:space="0" w:color="auto"/>
-        <w:left w:val="single" w:sz="4" w:space="0" w:color="auto"/>
-        <w:bottom w:val="single" w:sz="4" w:space="0" w:color="auto"/>
-        <w:right w:val="single" w:sz="4" w:space="0" w:color="auto"/>
-        <w:insideH w:val="single" w:sz="4" w:space="0" w:color="auto"/>
-        <w:insideV w:val="single" w:sz="4" w:space="0" w:color="auto"/>
+        <w:top w:val="single" w:color="auto" w:sz="4" w:space="0"/>
+        <w:left w:val="single" w:color="auto" w:sz="4" w:space="0"/>
+        <w:bottom w:val="single" w:color="auto" w:sz="4" w:space="0"/>
+        <w:right w:val="single" w:color="auto" w:sz="4" w:space="0"/>
+        <w:insideH w:val="single" w:color="auto" w:sz="4" w:space="0"/>
+        <w:insideV w:val="single" w:color="auto" w:sz="4" w:space="0"/>
       </w:tblBorders>
     </w:tblPr>
   </w:style>
@@ -9112,7 +9221,7 @@
       <w:szCs w:val="18"/>
     </w:rPr>
   </w:style>
-  <w:style w:type="character" w:customStyle="1" w:styleId="TextodebaloChar">
+  <w:style w:type="character" w:styleId="TextodebaloChar" w:customStyle="1">
     <w:name w:val="Texto de balão Char"/>
     <w:basedOn w:val="Fontepargpadro"/>
     <w:link w:val="Textodebalo"/>
@@ -9120,7 +9229,7 @@
     <w:semiHidden/>
     <w:rsid w:val="00B45443"/>
     <w:rPr>
-      <w:rFonts w:ascii="Times New Roman" w:eastAsia="Calibri" w:hAnsi="Times New Roman" w:cs="Times New Roman"/>
+      <w:rFonts w:ascii="Times New Roman" w:hAnsi="Times New Roman" w:eastAsia="Calibri" w:cs="Times New Roman"/>
       <w:color w:val="000000" w:themeColor="text1"/>
       <w:sz w:val="18"/>
       <w:szCs w:val="18"/>
@@ -9152,12 +9261,12 @@
       <w:tblStyleRowBandSize w:val="1"/>
       <w:tblStyleColBandSize w:val="1"/>
       <w:tblBorders>
-        <w:top w:val="single" w:sz="4" w:space="0" w:color="FFFFFF" w:themeColor="background1"/>
-        <w:left w:val="single" w:sz="4" w:space="0" w:color="FFFFFF" w:themeColor="background1"/>
-        <w:bottom w:val="single" w:sz="4" w:space="0" w:color="FFFFFF" w:themeColor="background1"/>
-        <w:right w:val="single" w:sz="4" w:space="0" w:color="FFFFFF" w:themeColor="background1"/>
-        <w:insideH w:val="single" w:sz="4" w:space="0" w:color="FFFFFF" w:themeColor="background1"/>
-        <w:insideV w:val="single" w:sz="4" w:space="0" w:color="FFFFFF" w:themeColor="background1"/>
+        <w:top w:val="single" w:color="FFFFFF" w:themeColor="background1" w:sz="4" w:space="0"/>
+        <w:left w:val="single" w:color="FFFFFF" w:themeColor="background1" w:sz="4" w:space="0"/>
+        <w:bottom w:val="single" w:color="FFFFFF" w:themeColor="background1" w:sz="4" w:space="0"/>
+        <w:right w:val="single" w:color="FFFFFF" w:themeColor="background1" w:sz="4" w:space="0"/>
+        <w:insideH w:val="single" w:color="FFFFFF" w:themeColor="background1" w:sz="4" w:space="0"/>
+        <w:insideV w:val="single" w:color="FFFFFF" w:themeColor="background1" w:sz="4" w:space="0"/>
       </w:tblBorders>
     </w:tblPr>
     <w:tcPr>
@@ -9172,9 +9281,9 @@
       <w:tblPr/>
       <w:tcPr>
         <w:tcBorders>
-          <w:top w:val="single" w:sz="4" w:space="0" w:color="FFFFFF" w:themeColor="background1"/>
-          <w:left w:val="single" w:sz="4" w:space="0" w:color="FFFFFF" w:themeColor="background1"/>
-          <w:right w:val="single" w:sz="4" w:space="0" w:color="FFFFFF" w:themeColor="background1"/>
+          <w:top w:val="single" w:color="FFFFFF" w:themeColor="background1" w:sz="4" w:space="0"/>
+          <w:left w:val="single" w:color="FFFFFF" w:themeColor="background1" w:sz="4" w:space="0"/>
+          <w:right w:val="single" w:color="FFFFFF" w:themeColor="background1" w:sz="4" w:space="0"/>
           <w:insideH w:val="nil"/>
           <w:insideV w:val="nil"/>
         </w:tcBorders>
@@ -9190,9 +9299,9 @@
       <w:tblPr/>
       <w:tcPr>
         <w:tcBorders>
-          <w:left w:val="single" w:sz="4" w:space="0" w:color="FFFFFF" w:themeColor="background1"/>
-          <w:bottom w:val="single" w:sz="4" w:space="0" w:color="FFFFFF" w:themeColor="background1"/>
-          <w:right w:val="single" w:sz="4" w:space="0" w:color="FFFFFF" w:themeColor="background1"/>
+          <w:left w:val="single" w:color="FFFFFF" w:themeColor="background1" w:sz="4" w:space="0"/>
+          <w:bottom w:val="single" w:color="FFFFFF" w:themeColor="background1" w:sz="4" w:space="0"/>
+          <w:right w:val="single" w:color="FFFFFF" w:themeColor="background1" w:sz="4" w:space="0"/>
           <w:insideH w:val="nil"/>
           <w:insideV w:val="nil"/>
         </w:tcBorders>
@@ -9208,9 +9317,9 @@
       <w:tblPr/>
       <w:tcPr>
         <w:tcBorders>
-          <w:top w:val="single" w:sz="4" w:space="0" w:color="FFFFFF" w:themeColor="background1"/>
-          <w:left w:val="single" w:sz="4" w:space="0" w:color="FFFFFF" w:themeColor="background1"/>
-          <w:bottom w:val="single" w:sz="4" w:space="0" w:color="FFFFFF" w:themeColor="background1"/>
+          <w:top w:val="single" w:color="FFFFFF" w:themeColor="background1" w:sz="4" w:space="0"/>
+          <w:left w:val="single" w:color="FFFFFF" w:themeColor="background1" w:sz="4" w:space="0"/>
+          <w:bottom w:val="single" w:color="FFFFFF" w:themeColor="background1" w:sz="4" w:space="0"/>
           <w:insideV w:val="nil"/>
         </w:tcBorders>
         <w:shd w:val="clear" w:color="auto" w:fill="A5A5A5" w:themeFill="accent3"/>
@@ -9225,9 +9334,9 @@
       <w:tblPr/>
       <w:tcPr>
         <w:tcBorders>
-          <w:top w:val="single" w:sz="4" w:space="0" w:color="FFFFFF" w:themeColor="background1"/>
-          <w:bottom w:val="single" w:sz="4" w:space="0" w:color="FFFFFF" w:themeColor="background1"/>
-          <w:right w:val="single" w:sz="4" w:space="0" w:color="FFFFFF" w:themeColor="background1"/>
+          <w:top w:val="single" w:color="FFFFFF" w:themeColor="background1" w:sz="4" w:space="0"/>
+          <w:bottom w:val="single" w:color="FFFFFF" w:themeColor="background1" w:sz="4" w:space="0"/>
+          <w:right w:val="single" w:color="FFFFFF" w:themeColor="background1" w:sz="4" w:space="0"/>
           <w:insideV w:val="nil"/>
         </w:tcBorders>
         <w:shd w:val="clear" w:color="auto" w:fill="A5A5A5" w:themeFill="accent3"/>
@@ -9257,6 +9366,39 @@
     </w:pPr>
   </w:style>
 </w:styles>
+</file>
+
+<file path=word/glossary/document.xml><?xml version="1.0" encoding="utf-8"?>
+<w:glossaryDocument xmlns:w14="http://schemas.microsoft.com/office/word/2010/wordml" xmlns:w="http://schemas.openxmlformats.org/wordprocessingml/2006/main">
+  <w:docParts>
+    <w:docPart>
+      <w:docPartPr>
+        <w:name w:val="DefaultPlaceholder_1081868574"/>
+        <w:category>
+          <w:name w:val="General"/>
+          <w:gallery w:val="placeholder"/>
+        </w:category>
+        <w:types>
+          <w:type w:val="bbPlcHdr"/>
+        </w:types>
+        <w:behaviors>
+          <w:behavior w:val="content"/>
+        </w:behaviors>
+        <w:guid w:val="{3dd95d5a-dc1a-4d96-8a3f-ccdcdc235d92}"/>
+      </w:docPartPr>
+      <w:docPartBody>
+        <w:p>
+          <w:r>
+            <w:rPr>
+              <w:rStyle w:val="PlaceholderText"/>
+            </w:rPr>
+            <w:t/>
+          </w:r>
+        </w:p>
+      </w:docPartBody>
+    </w:docPart>
+  </w:docParts>
+</w:glossaryDocument>
 </file>
 
 <file path=word/theme/theme1.xml><?xml version="1.0" encoding="utf-8"?>

</xml_diff>